<commit_message>
"Kalibreringsknapp flyttad till Sensorenhet"
</commit_message>
<xml_diff>
--- a/docs/Designspecifikation 1.0-Kamprobot.docx
+++ b/docs/Designspecifikation 1.0-Kamprobot.docx
@@ -1462,7 +1462,7 @@
       <w:pPr>
         <w:pStyle w:val="Innehllsfrteckningsrubrik"/>
       </w:pPr>
-      <w:bookmarkStart w:id="1" w:name="_Toc433294494"/>
+      <w:bookmarkStart w:id="1" w:name="_Toc436052700"/>
       <w:r>
         <w:rPr>
           <w:rFonts w:ascii="Arial" w:hAnsi="Arial" w:cs="Arial"/>
@@ -1472,6 +1472,8 @@
       </w:r>
       <w:bookmarkEnd w:id="1"/>
     </w:p>
+    <w:bookmarkStart w:id="2" w:name="_GoBack"/>
+    <w:bookmarkEnd w:id="2"/>
     <w:p>
       <w:pPr>
         <w:pStyle w:val="Innehll1"/>
@@ -1502,7 +1504,7 @@
         </w:rPr>
         <w:fldChar w:fldCharType="separate"/>
       </w:r>
-      <w:hyperlink w:anchor="_Toc433294494" w:history="1">
+      <w:hyperlink w:anchor="_Toc436052700" w:history="1">
         <w:r>
           <w:rPr>
             <w:rStyle w:val="Hyperlnk"/>
@@ -1529,7 +1531,7 @@
             <w:noProof/>
             <w:webHidden/>
           </w:rPr>
-          <w:instrText xml:space="preserve"> PAGEREF _Toc433294494 \h </w:instrText>
+          <w:instrText xml:space="preserve"> PAGEREF _Toc436052700 \h </w:instrText>
         </w:r>
         <w:r>
           <w:rPr>
@@ -1571,7 +1573,7 @@
           <w:lang w:val="sv-SE" w:eastAsia="sv-SE"/>
         </w:rPr>
       </w:pPr>
-      <w:hyperlink w:anchor="_Toc433294495" w:history="1">
+      <w:hyperlink w:anchor="_Toc436052701" w:history="1">
         <w:r>
           <w:rPr>
             <w:rStyle w:val="Hyperlnk"/>
@@ -1599,7 +1601,7 @@
             <w:noProof/>
             <w:webHidden/>
           </w:rPr>
-          <w:instrText xml:space="preserve"> PAGEREF _Toc433294495 \h </w:instrText>
+          <w:instrText xml:space="preserve"> PAGEREF _Toc436052701 \h </w:instrText>
         </w:r>
         <w:r>
           <w:rPr>
@@ -1642,7 +1644,7 @@
           <w:lang w:val="sv-SE" w:eastAsia="sv-SE"/>
         </w:rPr>
       </w:pPr>
-      <w:hyperlink w:anchor="_Toc433294496" w:history="1">
+      <w:hyperlink w:anchor="_Toc436052702" w:history="1">
         <w:r>
           <w:rPr>
             <w:rStyle w:val="Hyperlnk"/>
@@ -1687,7 +1689,7 @@
             <w:noProof/>
             <w:webHidden/>
           </w:rPr>
-          <w:instrText xml:space="preserve"> PAGEREF _Toc433294496 \h </w:instrText>
+          <w:instrText xml:space="preserve"> PAGEREF _Toc436052702 \h </w:instrText>
         </w:r>
         <w:r>
           <w:rPr>
@@ -1730,7 +1732,7 @@
           <w:lang w:val="sv-SE" w:eastAsia="sv-SE"/>
         </w:rPr>
       </w:pPr>
-      <w:hyperlink w:anchor="_Toc433294497" w:history="1">
+      <w:hyperlink w:anchor="_Toc436052703" w:history="1">
         <w:r>
           <w:rPr>
             <w:rStyle w:val="Hyperlnk"/>
@@ -1775,7 +1777,7 @@
             <w:noProof/>
             <w:webHidden/>
           </w:rPr>
-          <w:instrText xml:space="preserve"> PAGEREF _Toc433294497 \h </w:instrText>
+          <w:instrText xml:space="preserve"> PAGEREF _Toc436052703 \h </w:instrText>
         </w:r>
         <w:r>
           <w:rPr>
@@ -1817,7 +1819,7 @@
           <w:lang w:val="sv-SE" w:eastAsia="sv-SE"/>
         </w:rPr>
       </w:pPr>
-      <w:hyperlink w:anchor="_Toc433294498" w:history="1">
+      <w:hyperlink w:anchor="_Toc436052704" w:history="1">
         <w:r>
           <w:rPr>
             <w:rStyle w:val="Hyperlnk"/>
@@ -1861,7 +1863,7 @@
             <w:noProof/>
             <w:webHidden/>
           </w:rPr>
-          <w:instrText xml:space="preserve"> PAGEREF _Toc433294498 \h </w:instrText>
+          <w:instrText xml:space="preserve"> PAGEREF _Toc436052704 \h </w:instrText>
         </w:r>
         <w:r>
           <w:rPr>
@@ -1906,7 +1908,7 @@
           <w:lang w:val="sv-SE" w:eastAsia="sv-SE"/>
         </w:rPr>
       </w:pPr>
-      <w:hyperlink w:anchor="_Toc433294499" w:history="1">
+      <w:hyperlink w:anchor="_Toc436052705" w:history="1">
         <w:r>
           <w:rPr>
             <w:rStyle w:val="Hyperlnk"/>
@@ -1950,7 +1952,7 @@
             <w:noProof/>
             <w:webHidden/>
           </w:rPr>
-          <w:instrText xml:space="preserve"> PAGEREF _Toc433294499 \h </w:instrText>
+          <w:instrText xml:space="preserve"> PAGEREF _Toc436052705 \h </w:instrText>
         </w:r>
         <w:r>
           <w:rPr>
@@ -1995,7 +1997,7 @@
           <w:lang w:val="sv-SE" w:eastAsia="sv-SE"/>
         </w:rPr>
       </w:pPr>
-      <w:hyperlink w:anchor="_Toc433294500" w:history="1">
+      <w:hyperlink w:anchor="_Toc436052706" w:history="1">
         <w:r>
           <w:rPr>
             <w:rStyle w:val="Hyperlnk"/>
@@ -2039,7 +2041,7 @@
             <w:noProof/>
             <w:webHidden/>
           </w:rPr>
-          <w:instrText xml:space="preserve"> PAGEREF _Toc433294500 \h </w:instrText>
+          <w:instrText xml:space="preserve"> PAGEREF _Toc436052706 \h </w:instrText>
         </w:r>
         <w:r>
           <w:rPr>
@@ -2081,7 +2083,7 @@
           <w:lang w:val="sv-SE" w:eastAsia="sv-SE"/>
         </w:rPr>
       </w:pPr>
-      <w:hyperlink w:anchor="_Toc433294501" w:history="1">
+      <w:hyperlink w:anchor="_Toc436052707" w:history="1">
         <w:r>
           <w:rPr>
             <w:rStyle w:val="Hyperlnk"/>
@@ -2125,7 +2127,7 @@
             <w:noProof/>
             <w:webHidden/>
           </w:rPr>
-          <w:instrText xml:space="preserve"> PAGEREF _Toc433294501 \h </w:instrText>
+          <w:instrText xml:space="preserve"> PAGEREF _Toc436052707 \h </w:instrText>
         </w:r>
         <w:r>
           <w:rPr>
@@ -2170,7 +2172,7 @@
           <w:lang w:val="sv-SE" w:eastAsia="sv-SE"/>
         </w:rPr>
       </w:pPr>
-      <w:hyperlink w:anchor="_Toc433294502" w:history="1">
+      <w:hyperlink w:anchor="_Toc436052708" w:history="1">
         <w:r>
           <w:rPr>
             <w:rStyle w:val="Hyperlnk"/>
@@ -2214,7 +2216,7 @@
             <w:noProof/>
             <w:webHidden/>
           </w:rPr>
-          <w:instrText xml:space="preserve"> PAGEREF _Toc433294502 \h </w:instrText>
+          <w:instrText xml:space="preserve"> PAGEREF _Toc436052708 \h </w:instrText>
         </w:r>
         <w:r>
           <w:rPr>
@@ -2259,7 +2261,7 @@
           <w:lang w:val="sv-SE" w:eastAsia="sv-SE"/>
         </w:rPr>
       </w:pPr>
-      <w:hyperlink w:anchor="_Toc433294503" w:history="1">
+      <w:hyperlink w:anchor="_Toc436052709" w:history="1">
         <w:r>
           <w:rPr>
             <w:rStyle w:val="Hyperlnk"/>
@@ -2303,7 +2305,7 @@
             <w:noProof/>
             <w:webHidden/>
           </w:rPr>
-          <w:instrText xml:space="preserve"> PAGEREF _Toc433294503 \h </w:instrText>
+          <w:instrText xml:space="preserve"> PAGEREF _Toc436052709 \h </w:instrText>
         </w:r>
         <w:r>
           <w:rPr>
@@ -2346,7 +2348,7 @@
           <w:lang w:val="sv-SE" w:eastAsia="sv-SE"/>
         </w:rPr>
       </w:pPr>
-      <w:hyperlink w:anchor="_Toc433294504" w:history="1">
+      <w:hyperlink w:anchor="_Toc436052710" w:history="1">
         <w:r>
           <w:rPr>
             <w:rStyle w:val="Hyperlnk"/>
@@ -2391,7 +2393,7 @@
             <w:noProof/>
             <w:webHidden/>
           </w:rPr>
-          <w:instrText xml:space="preserve"> PAGEREF _Toc433294504 \h </w:instrText>
+          <w:instrText xml:space="preserve"> PAGEREF _Toc436052710 \h </w:instrText>
         </w:r>
         <w:r>
           <w:rPr>
@@ -2433,7 +2435,7 @@
           <w:lang w:val="sv-SE" w:eastAsia="sv-SE"/>
         </w:rPr>
       </w:pPr>
-      <w:hyperlink w:anchor="_Toc433294505" w:history="1">
+      <w:hyperlink w:anchor="_Toc436052711" w:history="1">
         <w:r>
           <w:rPr>
             <w:rStyle w:val="Hyperlnk"/>
@@ -2477,7 +2479,7 @@
             <w:noProof/>
             <w:webHidden/>
           </w:rPr>
-          <w:instrText xml:space="preserve"> PAGEREF _Toc433294505 \h </w:instrText>
+          <w:instrText xml:space="preserve"> PAGEREF _Toc436052711 \h </w:instrText>
         </w:r>
         <w:r>
           <w:rPr>
@@ -2522,7 +2524,7 @@
           <w:lang w:val="sv-SE" w:eastAsia="sv-SE"/>
         </w:rPr>
       </w:pPr>
-      <w:hyperlink w:anchor="_Toc433294506" w:history="1">
+      <w:hyperlink w:anchor="_Toc436052712" w:history="1">
         <w:r>
           <w:rPr>
             <w:rStyle w:val="Hyperlnk"/>
@@ -2566,7 +2568,7 @@
             <w:noProof/>
             <w:webHidden/>
           </w:rPr>
-          <w:instrText xml:space="preserve"> PAGEREF _Toc433294506 \h </w:instrText>
+          <w:instrText xml:space="preserve"> PAGEREF _Toc436052712 \h </w:instrText>
         </w:r>
         <w:r>
           <w:rPr>
@@ -2611,7 +2613,7 @@
           <w:lang w:val="sv-SE" w:eastAsia="sv-SE"/>
         </w:rPr>
       </w:pPr>
-      <w:hyperlink w:anchor="_Toc433294507" w:history="1">
+      <w:hyperlink w:anchor="_Toc436052713" w:history="1">
         <w:r>
           <w:rPr>
             <w:rStyle w:val="Hyperlnk"/>
@@ -2655,7 +2657,7 @@
             <w:noProof/>
             <w:webHidden/>
           </w:rPr>
-          <w:instrText xml:space="preserve"> PAGEREF _Toc433294507 \h </w:instrText>
+          <w:instrText xml:space="preserve"> PAGEREF _Toc436052713 \h </w:instrText>
         </w:r>
         <w:r>
           <w:rPr>
@@ -2700,7 +2702,7 @@
           <w:lang w:val="sv-SE" w:eastAsia="sv-SE"/>
         </w:rPr>
       </w:pPr>
-      <w:hyperlink w:anchor="_Toc433294508" w:history="1">
+      <w:hyperlink w:anchor="_Toc436052714" w:history="1">
         <w:r>
           <w:rPr>
             <w:rStyle w:val="Hyperlnk"/>
@@ -2745,7 +2747,7 @@
             <w:noProof/>
             <w:webHidden/>
           </w:rPr>
-          <w:instrText xml:space="preserve"> PAGEREF _Toc433294508 \h </w:instrText>
+          <w:instrText xml:space="preserve"> PAGEREF _Toc436052714 \h </w:instrText>
         </w:r>
         <w:r>
           <w:rPr>
@@ -2790,7 +2792,7 @@
           <w:lang w:val="sv-SE" w:eastAsia="sv-SE"/>
         </w:rPr>
       </w:pPr>
-      <w:hyperlink w:anchor="_Toc433294509" w:history="1">
+      <w:hyperlink w:anchor="_Toc436052715" w:history="1">
         <w:r>
           <w:rPr>
             <w:rStyle w:val="Hyperlnk"/>
@@ -2834,7 +2836,7 @@
             <w:noProof/>
             <w:webHidden/>
           </w:rPr>
-          <w:instrText xml:space="preserve"> PAGEREF _Toc433294509 \h </w:instrText>
+          <w:instrText xml:space="preserve"> PAGEREF _Toc436052715 \h </w:instrText>
         </w:r>
         <w:r>
           <w:rPr>
@@ -2879,7 +2881,7 @@
           <w:lang w:val="sv-SE" w:eastAsia="sv-SE"/>
         </w:rPr>
       </w:pPr>
-      <w:hyperlink w:anchor="_Toc433294510" w:history="1">
+      <w:hyperlink w:anchor="_Toc436052716" w:history="1">
         <w:r>
           <w:rPr>
             <w:rStyle w:val="Hyperlnk"/>
@@ -2923,7 +2925,7 @@
             <w:noProof/>
             <w:webHidden/>
           </w:rPr>
-          <w:instrText xml:space="preserve"> PAGEREF _Toc433294510 \h </w:instrText>
+          <w:instrText xml:space="preserve"> PAGEREF _Toc436052716 \h </w:instrText>
         </w:r>
         <w:r>
           <w:rPr>
@@ -2965,7 +2967,7 @@
           <w:lang w:val="sv-SE" w:eastAsia="sv-SE"/>
         </w:rPr>
       </w:pPr>
-      <w:hyperlink w:anchor="_Toc433294511" w:history="1">
+      <w:hyperlink w:anchor="_Toc436052717" w:history="1">
         <w:r>
           <w:rPr>
             <w:rStyle w:val="Hyperlnk"/>
@@ -3009,7 +3011,7 @@
             <w:noProof/>
             <w:webHidden/>
           </w:rPr>
-          <w:instrText xml:space="preserve"> PAGEREF _Toc433294511 \h </w:instrText>
+          <w:instrText xml:space="preserve"> PAGEREF _Toc436052717 \h </w:instrText>
         </w:r>
         <w:r>
           <w:rPr>
@@ -3029,7 +3031,96 @@
             <w:noProof/>
             <w:webHidden/>
           </w:rPr>
-          <w:t>11</w:t>
+          <w:t>12</w:t>
+        </w:r>
+        <w:r>
+          <w:rPr>
+            <w:noProof/>
+            <w:webHidden/>
+          </w:rPr>
+          <w:fldChar w:fldCharType="end"/>
+        </w:r>
+      </w:hyperlink>
+    </w:p>
+    <w:p>
+      <w:pPr>
+        <w:pStyle w:val="Innehll3"/>
+        <w:tabs>
+          <w:tab w:val="left" w:pos="1200"/>
+        </w:tabs>
+        <w:rPr>
+          <w:rFonts w:asciiTheme="minorHAnsi" w:eastAsiaTheme="minorEastAsia" w:hAnsiTheme="minorHAnsi" w:cstheme="minorBidi"/>
+          <w:noProof/>
+          <w:sz w:val="22"/>
+          <w:szCs w:val="22"/>
+          <w:lang w:val="sv-SE" w:eastAsia="sv-SE"/>
+        </w:rPr>
+      </w:pPr>
+      <w:hyperlink w:anchor="_Toc436052718" w:history="1">
+        <w:r>
+          <w:rPr>
+            <w:rStyle w:val="Hyperlnk"/>
+            <w:noProof/>
+          </w:rPr>
+          <w:t>3.2.1</w:t>
+        </w:r>
+        <w:r>
+          <w:rPr>
+            <w:rFonts w:asciiTheme="minorHAnsi" w:eastAsiaTheme="minorEastAsia" w:hAnsiTheme="minorHAnsi" w:cstheme="minorBidi"/>
+            <w:noProof/>
+            <w:sz w:val="22"/>
+            <w:szCs w:val="22"/>
+            <w:lang w:val="sv-SE" w:eastAsia="sv-SE"/>
+          </w:rPr>
+          <w:tab/>
+        </w:r>
+        <w:r>
+          <w:rPr>
+            <w:rStyle w:val="Hyperlnk"/>
+            <w:noProof/>
+          </w:rPr>
+          <w:t>Kalibreringsknapp</w:t>
+        </w:r>
+        <w:r>
+          <w:rPr>
+            <w:noProof/>
+            <w:webHidden/>
+          </w:rPr>
+          <w:tab/>
+        </w:r>
+        <w:r>
+          <w:rPr>
+            <w:noProof/>
+            <w:webHidden/>
+          </w:rPr>
+          <w:fldChar w:fldCharType="begin"/>
+        </w:r>
+        <w:r>
+          <w:rPr>
+            <w:noProof/>
+            <w:webHidden/>
+          </w:rPr>
+          <w:instrText xml:space="preserve"> PAGEREF _Toc436052718 \h </w:instrText>
+        </w:r>
+        <w:r>
+          <w:rPr>
+            <w:noProof/>
+            <w:webHidden/>
+          </w:rPr>
+        </w:r>
+        <w:r>
+          <w:rPr>
+            <w:noProof/>
+            <w:webHidden/>
+          </w:rPr>
+          <w:fldChar w:fldCharType="separate"/>
+        </w:r>
+        <w:r>
+          <w:rPr>
+            <w:noProof/>
+            <w:webHidden/>
+          </w:rPr>
+          <w:t>12</w:t>
         </w:r>
         <w:r>
           <w:rPr>
@@ -3052,7 +3143,7 @@
           <w:lang w:val="sv-SE" w:eastAsia="sv-SE"/>
         </w:rPr>
       </w:pPr>
-      <w:hyperlink w:anchor="_Toc433294512" w:history="1">
+      <w:hyperlink w:anchor="_Toc436052719" w:history="1">
         <w:r>
           <w:rPr>
             <w:rStyle w:val="Hyperlnk"/>
@@ -3097,7 +3188,7 @@
             <w:noProof/>
             <w:webHidden/>
           </w:rPr>
-          <w:instrText xml:space="preserve"> PAGEREF _Toc433294512 \h </w:instrText>
+          <w:instrText xml:space="preserve"> PAGEREF _Toc436052719 \h </w:instrText>
         </w:r>
         <w:r>
           <w:rPr>
@@ -3117,7 +3208,7 @@
             <w:noProof/>
             <w:webHidden/>
           </w:rPr>
-          <w:t>12</w:t>
+          <w:t>13</w:t>
         </w:r>
         <w:r>
           <w:rPr>
@@ -3139,7 +3230,7 @@
           <w:lang w:val="sv-SE" w:eastAsia="sv-SE"/>
         </w:rPr>
       </w:pPr>
-      <w:hyperlink w:anchor="_Toc433294513" w:history="1">
+      <w:hyperlink w:anchor="_Toc436052720" w:history="1">
         <w:r>
           <w:rPr>
             <w:rStyle w:val="Hyperlnk"/>
@@ -3183,7 +3274,7 @@
             <w:noProof/>
             <w:webHidden/>
           </w:rPr>
-          <w:instrText xml:space="preserve"> PAGEREF _Toc433294513 \h </w:instrText>
+          <w:instrText xml:space="preserve"> PAGEREF _Toc436052720 \h </w:instrText>
         </w:r>
         <w:r>
           <w:rPr>
@@ -3228,7 +3319,7 @@
           <w:lang w:val="sv-SE" w:eastAsia="sv-SE"/>
         </w:rPr>
       </w:pPr>
-      <w:hyperlink w:anchor="_Toc433294514" w:history="1">
+      <w:hyperlink w:anchor="_Toc436052721" w:history="1">
         <w:r>
           <w:rPr>
             <w:rStyle w:val="Hyperlnk"/>
@@ -3272,7 +3363,7 @@
             <w:noProof/>
             <w:webHidden/>
           </w:rPr>
-          <w:instrText xml:space="preserve"> PAGEREF _Toc433294514 \h </w:instrText>
+          <w:instrText xml:space="preserve"> PAGEREF _Toc436052721 \h </w:instrText>
         </w:r>
         <w:r>
           <w:rPr>
@@ -3292,7 +3383,7 @@
             <w:noProof/>
             <w:webHidden/>
           </w:rPr>
-          <w:t>13</w:t>
+          <w:t>14</w:t>
         </w:r>
         <w:r>
           <w:rPr>
@@ -3317,7 +3408,7 @@
           <w:lang w:val="sv-SE" w:eastAsia="sv-SE"/>
         </w:rPr>
       </w:pPr>
-      <w:hyperlink w:anchor="_Toc433294515" w:history="1">
+      <w:hyperlink w:anchor="_Toc436052722" w:history="1">
         <w:r>
           <w:rPr>
             <w:rStyle w:val="Hyperlnk"/>
@@ -3361,7 +3452,7 @@
             <w:noProof/>
             <w:webHidden/>
           </w:rPr>
-          <w:instrText xml:space="preserve"> PAGEREF _Toc433294515 \h </w:instrText>
+          <w:instrText xml:space="preserve"> PAGEREF _Toc436052722 \h </w:instrText>
         </w:r>
         <w:r>
           <w:rPr>
@@ -3381,7 +3472,7 @@
             <w:noProof/>
             <w:webHidden/>
           </w:rPr>
-          <w:t>13</w:t>
+          <w:t>14</w:t>
         </w:r>
         <w:r>
           <w:rPr>
@@ -3406,7 +3497,7 @@
           <w:lang w:val="sv-SE" w:eastAsia="sv-SE"/>
         </w:rPr>
       </w:pPr>
-      <w:hyperlink w:anchor="_Toc433294516" w:history="1">
+      <w:hyperlink w:anchor="_Toc436052723" w:history="1">
         <w:r>
           <w:rPr>
             <w:rStyle w:val="Hyperlnk"/>
@@ -3450,7 +3541,7 @@
             <w:noProof/>
             <w:webHidden/>
           </w:rPr>
-          <w:instrText xml:space="preserve"> PAGEREF _Toc433294516 \h </w:instrText>
+          <w:instrText xml:space="preserve"> PAGEREF _Toc436052723 \h </w:instrText>
         </w:r>
         <w:r>
           <w:rPr>
@@ -3470,7 +3561,267 @@
             <w:noProof/>
             <w:webHidden/>
           </w:rPr>
-          <w:t>13</w:t>
+          <w:t>14</w:t>
+        </w:r>
+        <w:r>
+          <w:rPr>
+            <w:noProof/>
+            <w:webHidden/>
+          </w:rPr>
+          <w:fldChar w:fldCharType="end"/>
+        </w:r>
+      </w:hyperlink>
+    </w:p>
+    <w:p>
+      <w:pPr>
+        <w:pStyle w:val="Innehll2"/>
+        <w:rPr>
+          <w:rFonts w:asciiTheme="minorHAnsi" w:eastAsiaTheme="minorEastAsia" w:hAnsiTheme="minorHAnsi" w:cstheme="minorBidi"/>
+          <w:noProof/>
+          <w:sz w:val="22"/>
+          <w:szCs w:val="22"/>
+          <w:lang w:val="sv-SE" w:eastAsia="sv-SE"/>
+        </w:rPr>
+      </w:pPr>
+      <w:hyperlink w:anchor="_Toc436052724" w:history="1">
+        <w:r>
+          <w:rPr>
+            <w:rStyle w:val="Hyperlnk"/>
+            <w:noProof/>
+          </w:rPr>
+          <w:t>4.2</w:t>
+        </w:r>
+        <w:r>
+          <w:rPr>
+            <w:rFonts w:asciiTheme="minorHAnsi" w:eastAsiaTheme="minorEastAsia" w:hAnsiTheme="minorHAnsi" w:cstheme="minorBidi"/>
+            <w:noProof/>
+            <w:sz w:val="22"/>
+            <w:szCs w:val="22"/>
+            <w:lang w:val="sv-SE" w:eastAsia="sv-SE"/>
+          </w:rPr>
+          <w:tab/>
+        </w:r>
+        <w:r>
+          <w:rPr>
+            <w:rStyle w:val="Hyperlnk"/>
+            <w:noProof/>
+          </w:rPr>
+          <w:t>AI</w:t>
+        </w:r>
+        <w:r>
+          <w:rPr>
+            <w:noProof/>
+            <w:webHidden/>
+          </w:rPr>
+          <w:tab/>
+        </w:r>
+        <w:r>
+          <w:rPr>
+            <w:noProof/>
+            <w:webHidden/>
+          </w:rPr>
+          <w:fldChar w:fldCharType="begin"/>
+        </w:r>
+        <w:r>
+          <w:rPr>
+            <w:noProof/>
+            <w:webHidden/>
+          </w:rPr>
+          <w:instrText xml:space="preserve"> PAGEREF _Toc436052724 \h </w:instrText>
+        </w:r>
+        <w:r>
+          <w:rPr>
+            <w:noProof/>
+            <w:webHidden/>
+          </w:rPr>
+        </w:r>
+        <w:r>
+          <w:rPr>
+            <w:noProof/>
+            <w:webHidden/>
+          </w:rPr>
+          <w:fldChar w:fldCharType="separate"/>
+        </w:r>
+        <w:r>
+          <w:rPr>
+            <w:noProof/>
+            <w:webHidden/>
+          </w:rPr>
+          <w:t>14</w:t>
+        </w:r>
+        <w:r>
+          <w:rPr>
+            <w:noProof/>
+            <w:webHidden/>
+          </w:rPr>
+          <w:fldChar w:fldCharType="end"/>
+        </w:r>
+      </w:hyperlink>
+    </w:p>
+    <w:p>
+      <w:pPr>
+        <w:pStyle w:val="Innehll1"/>
+        <w:rPr>
+          <w:rFonts w:asciiTheme="minorHAnsi" w:eastAsiaTheme="minorEastAsia" w:hAnsiTheme="minorHAnsi" w:cstheme="minorBidi"/>
+          <w:b w:val="0"/>
+          <w:noProof/>
+          <w:sz w:val="22"/>
+          <w:szCs w:val="22"/>
+          <w:lang w:val="sv-SE" w:eastAsia="sv-SE"/>
+        </w:rPr>
+      </w:pPr>
+      <w:hyperlink w:anchor="_Toc436052725" w:history="1">
+        <w:r>
+          <w:rPr>
+            <w:rStyle w:val="Hyperlnk"/>
+            <w:noProof/>
+          </w:rPr>
+          <w:t>5</w:t>
+        </w:r>
+        <w:r>
+          <w:rPr>
+            <w:rFonts w:asciiTheme="minorHAnsi" w:eastAsiaTheme="minorEastAsia" w:hAnsiTheme="minorHAnsi" w:cstheme="minorBidi"/>
+            <w:b w:val="0"/>
+            <w:noProof/>
+            <w:sz w:val="22"/>
+            <w:szCs w:val="22"/>
+            <w:lang w:val="sv-SE" w:eastAsia="sv-SE"/>
+          </w:rPr>
+          <w:tab/>
+        </w:r>
+        <w:r>
+          <w:rPr>
+            <w:rStyle w:val="Hyperlnk"/>
+            <w:noProof/>
+          </w:rPr>
+          <w:t>Styrenhet</w:t>
+        </w:r>
+        <w:r>
+          <w:rPr>
+            <w:noProof/>
+            <w:webHidden/>
+          </w:rPr>
+          <w:tab/>
+        </w:r>
+        <w:r>
+          <w:rPr>
+            <w:noProof/>
+            <w:webHidden/>
+          </w:rPr>
+          <w:fldChar w:fldCharType="begin"/>
+        </w:r>
+        <w:r>
+          <w:rPr>
+            <w:noProof/>
+            <w:webHidden/>
+          </w:rPr>
+          <w:instrText xml:space="preserve"> PAGEREF _Toc436052725 \h </w:instrText>
+        </w:r>
+        <w:r>
+          <w:rPr>
+            <w:noProof/>
+            <w:webHidden/>
+          </w:rPr>
+        </w:r>
+        <w:r>
+          <w:rPr>
+            <w:noProof/>
+            <w:webHidden/>
+          </w:rPr>
+          <w:fldChar w:fldCharType="separate"/>
+        </w:r>
+        <w:r>
+          <w:rPr>
+            <w:noProof/>
+            <w:webHidden/>
+          </w:rPr>
+          <w:t>15</w:t>
+        </w:r>
+        <w:r>
+          <w:rPr>
+            <w:noProof/>
+            <w:webHidden/>
+          </w:rPr>
+          <w:fldChar w:fldCharType="end"/>
+        </w:r>
+      </w:hyperlink>
+    </w:p>
+    <w:p>
+      <w:pPr>
+        <w:pStyle w:val="Innehll2"/>
+        <w:rPr>
+          <w:rFonts w:asciiTheme="minorHAnsi" w:eastAsiaTheme="minorEastAsia" w:hAnsiTheme="minorHAnsi" w:cstheme="minorBidi"/>
+          <w:noProof/>
+          <w:sz w:val="22"/>
+          <w:szCs w:val="22"/>
+          <w:lang w:val="sv-SE" w:eastAsia="sv-SE"/>
+        </w:rPr>
+      </w:pPr>
+      <w:hyperlink w:anchor="_Toc436052726" w:history="1">
+        <w:r>
+          <w:rPr>
+            <w:rStyle w:val="Hyperlnk"/>
+            <w:noProof/>
+          </w:rPr>
+          <w:t>5.1</w:t>
+        </w:r>
+        <w:r>
+          <w:rPr>
+            <w:rFonts w:asciiTheme="minorHAnsi" w:eastAsiaTheme="minorEastAsia" w:hAnsiTheme="minorHAnsi" w:cstheme="minorBidi"/>
+            <w:noProof/>
+            <w:sz w:val="22"/>
+            <w:szCs w:val="22"/>
+            <w:lang w:val="sv-SE" w:eastAsia="sv-SE"/>
+          </w:rPr>
+          <w:tab/>
+        </w:r>
+        <w:r>
+          <w:rPr>
+            <w:rStyle w:val="Hyperlnk"/>
+            <w:noProof/>
+          </w:rPr>
+          <w:t>Komponenter</w:t>
+        </w:r>
+        <w:r>
+          <w:rPr>
+            <w:noProof/>
+            <w:webHidden/>
+          </w:rPr>
+          <w:tab/>
+        </w:r>
+        <w:r>
+          <w:rPr>
+            <w:noProof/>
+            <w:webHidden/>
+          </w:rPr>
+          <w:fldChar w:fldCharType="begin"/>
+        </w:r>
+        <w:r>
+          <w:rPr>
+            <w:noProof/>
+            <w:webHidden/>
+          </w:rPr>
+          <w:instrText xml:space="preserve"> PAGEREF _Toc436052726 \h </w:instrText>
+        </w:r>
+        <w:r>
+          <w:rPr>
+            <w:noProof/>
+            <w:webHidden/>
+          </w:rPr>
+        </w:r>
+        <w:r>
+          <w:rPr>
+            <w:noProof/>
+            <w:webHidden/>
+          </w:rPr>
+          <w:fldChar w:fldCharType="separate"/>
+        </w:r>
+        <w:r>
+          <w:rPr>
+            <w:noProof/>
+            <w:webHidden/>
+          </w:rPr>
+          <w:t>16</w:t>
         </w:r>
         <w:r>
           <w:rPr>
@@ -3495,13 +3846,13 @@
           <w:lang w:val="sv-SE" w:eastAsia="sv-SE"/>
         </w:rPr>
       </w:pPr>
-      <w:hyperlink w:anchor="_Toc433294517" w:history="1">
+      <w:hyperlink w:anchor="_Toc436052727" w:history="1">
         <w:r>
           <w:rPr>
             <w:rStyle w:val="Hyperlnk"/>
             <w:noProof/>
           </w:rPr>
-          <w:t>4.1.4</w:t>
+          <w:t>5.1.1</w:t>
         </w:r>
         <w:r>
           <w:rPr>
@@ -3518,7 +3869,7 @@
             <w:rStyle w:val="Hyperlnk"/>
             <w:noProof/>
           </w:rPr>
-          <w:t>Kalibreringsknapp</w:t>
+          <w:t>Motorer</w:t>
         </w:r>
         <w:r>
           <w:rPr>
@@ -3539,7 +3890,7 @@
             <w:noProof/>
             <w:webHidden/>
           </w:rPr>
-          <w:instrText xml:space="preserve"> PAGEREF _Toc433294517 \h </w:instrText>
+          <w:instrText xml:space="preserve"> PAGEREF _Toc436052727 \h </w:instrText>
         </w:r>
         <w:r>
           <w:rPr>
@@ -3559,7 +3910,7 @@
             <w:noProof/>
             <w:webHidden/>
           </w:rPr>
-          <w:t>13</w:t>
+          <w:t>16</w:t>
         </w:r>
         <w:r>
           <w:rPr>
@@ -3572,7 +3923,10 @@
     </w:p>
     <w:p>
       <w:pPr>
-        <w:pStyle w:val="Innehll2"/>
+        <w:pStyle w:val="Innehll3"/>
+        <w:tabs>
+          <w:tab w:val="left" w:pos="1200"/>
+        </w:tabs>
         <w:rPr>
           <w:rFonts w:asciiTheme="minorHAnsi" w:eastAsiaTheme="minorEastAsia" w:hAnsiTheme="minorHAnsi" w:cstheme="minorBidi"/>
           <w:noProof/>
@@ -3581,13 +3935,13 @@
           <w:lang w:val="sv-SE" w:eastAsia="sv-SE"/>
         </w:rPr>
       </w:pPr>
-      <w:hyperlink w:anchor="_Toc433294518" w:history="1">
+      <w:hyperlink w:anchor="_Toc436052728" w:history="1">
         <w:r>
           <w:rPr>
             <w:rStyle w:val="Hyperlnk"/>
             <w:noProof/>
           </w:rPr>
-          <w:t>4.2</w:t>
+          <w:t>5.1.2</w:t>
         </w:r>
         <w:r>
           <w:rPr>
@@ -3604,7 +3958,7 @@
             <w:rStyle w:val="Hyperlnk"/>
             <w:noProof/>
           </w:rPr>
-          <w:t>AI</w:t>
+          <w:t>Laserkanon</w:t>
         </w:r>
         <w:r>
           <w:rPr>
@@ -3625,7 +3979,7 @@
             <w:noProof/>
             <w:webHidden/>
           </w:rPr>
-          <w:instrText xml:space="preserve"> PAGEREF _Toc433294518 \h </w:instrText>
+          <w:instrText xml:space="preserve"> PAGEREF _Toc436052728 \h </w:instrText>
         </w:r>
         <w:r>
           <w:rPr>
@@ -3645,7 +3999,363 @@
             <w:noProof/>
             <w:webHidden/>
           </w:rPr>
-          <w:t>13</w:t>
+          <w:t>16</w:t>
+        </w:r>
+        <w:r>
+          <w:rPr>
+            <w:noProof/>
+            <w:webHidden/>
+          </w:rPr>
+          <w:fldChar w:fldCharType="end"/>
+        </w:r>
+      </w:hyperlink>
+    </w:p>
+    <w:p>
+      <w:pPr>
+        <w:pStyle w:val="Innehll3"/>
+        <w:tabs>
+          <w:tab w:val="left" w:pos="1200"/>
+        </w:tabs>
+        <w:rPr>
+          <w:rFonts w:asciiTheme="minorHAnsi" w:eastAsiaTheme="minorEastAsia" w:hAnsiTheme="minorHAnsi" w:cstheme="minorBidi"/>
+          <w:noProof/>
+          <w:sz w:val="22"/>
+          <w:szCs w:val="22"/>
+          <w:lang w:val="sv-SE" w:eastAsia="sv-SE"/>
+        </w:rPr>
+      </w:pPr>
+      <w:hyperlink w:anchor="_Toc436052729" w:history="1">
+        <w:r>
+          <w:rPr>
+            <w:rStyle w:val="Hyperlnk"/>
+            <w:noProof/>
+          </w:rPr>
+          <w:t>5.1.3</w:t>
+        </w:r>
+        <w:r>
+          <w:rPr>
+            <w:rFonts w:asciiTheme="minorHAnsi" w:eastAsiaTheme="minorEastAsia" w:hAnsiTheme="minorHAnsi" w:cstheme="minorBidi"/>
+            <w:noProof/>
+            <w:sz w:val="22"/>
+            <w:szCs w:val="22"/>
+            <w:lang w:val="sv-SE" w:eastAsia="sv-SE"/>
+          </w:rPr>
+          <w:tab/>
+        </w:r>
+        <w:r>
+          <w:rPr>
+            <w:rStyle w:val="Hyperlnk"/>
+            <w:noProof/>
+          </w:rPr>
+          <w:t>LED till lasern</w:t>
+        </w:r>
+        <w:r>
+          <w:rPr>
+            <w:noProof/>
+            <w:webHidden/>
+          </w:rPr>
+          <w:tab/>
+        </w:r>
+        <w:r>
+          <w:rPr>
+            <w:noProof/>
+            <w:webHidden/>
+          </w:rPr>
+          <w:fldChar w:fldCharType="begin"/>
+        </w:r>
+        <w:r>
+          <w:rPr>
+            <w:noProof/>
+            <w:webHidden/>
+          </w:rPr>
+          <w:instrText xml:space="preserve"> PAGEREF _Toc436052729 \h </w:instrText>
+        </w:r>
+        <w:r>
+          <w:rPr>
+            <w:noProof/>
+            <w:webHidden/>
+          </w:rPr>
+        </w:r>
+        <w:r>
+          <w:rPr>
+            <w:noProof/>
+            <w:webHidden/>
+          </w:rPr>
+          <w:fldChar w:fldCharType="separate"/>
+        </w:r>
+        <w:r>
+          <w:rPr>
+            <w:noProof/>
+            <w:webHidden/>
+          </w:rPr>
+          <w:t>16</w:t>
+        </w:r>
+        <w:r>
+          <w:rPr>
+            <w:noProof/>
+            <w:webHidden/>
+          </w:rPr>
+          <w:fldChar w:fldCharType="end"/>
+        </w:r>
+      </w:hyperlink>
+    </w:p>
+    <w:p>
+      <w:pPr>
+        <w:pStyle w:val="Innehll3"/>
+        <w:tabs>
+          <w:tab w:val="left" w:pos="1200"/>
+        </w:tabs>
+        <w:rPr>
+          <w:rFonts w:asciiTheme="minorHAnsi" w:eastAsiaTheme="minorEastAsia" w:hAnsiTheme="minorHAnsi" w:cstheme="minorBidi"/>
+          <w:noProof/>
+          <w:sz w:val="22"/>
+          <w:szCs w:val="22"/>
+          <w:lang w:val="sv-SE" w:eastAsia="sv-SE"/>
+        </w:rPr>
+      </w:pPr>
+      <w:hyperlink w:anchor="_Toc436052730" w:history="1">
+        <w:r>
+          <w:rPr>
+            <w:rStyle w:val="Hyperlnk"/>
+            <w:noProof/>
+          </w:rPr>
+          <w:t>5.1.4</w:t>
+        </w:r>
+        <w:r>
+          <w:rPr>
+            <w:rFonts w:asciiTheme="minorHAnsi" w:eastAsiaTheme="minorEastAsia" w:hAnsiTheme="minorHAnsi" w:cstheme="minorBidi"/>
+            <w:noProof/>
+            <w:sz w:val="22"/>
+            <w:szCs w:val="22"/>
+            <w:lang w:val="sv-SE" w:eastAsia="sv-SE"/>
+          </w:rPr>
+          <w:tab/>
+        </w:r>
+        <w:r>
+          <w:rPr>
+            <w:rStyle w:val="Hyperlnk"/>
+            <w:noProof/>
+          </w:rPr>
+          <w:t>LED för att visa liv</w:t>
+        </w:r>
+        <w:r>
+          <w:rPr>
+            <w:noProof/>
+            <w:webHidden/>
+          </w:rPr>
+          <w:tab/>
+        </w:r>
+        <w:r>
+          <w:rPr>
+            <w:noProof/>
+            <w:webHidden/>
+          </w:rPr>
+          <w:fldChar w:fldCharType="begin"/>
+        </w:r>
+        <w:r>
+          <w:rPr>
+            <w:noProof/>
+            <w:webHidden/>
+          </w:rPr>
+          <w:instrText xml:space="preserve"> PAGEREF _Toc436052730 \h </w:instrText>
+        </w:r>
+        <w:r>
+          <w:rPr>
+            <w:noProof/>
+            <w:webHidden/>
+          </w:rPr>
+        </w:r>
+        <w:r>
+          <w:rPr>
+            <w:noProof/>
+            <w:webHidden/>
+          </w:rPr>
+          <w:fldChar w:fldCharType="separate"/>
+        </w:r>
+        <w:r>
+          <w:rPr>
+            <w:noProof/>
+            <w:webHidden/>
+          </w:rPr>
+          <w:t>16</w:t>
+        </w:r>
+        <w:r>
+          <w:rPr>
+            <w:noProof/>
+            <w:webHidden/>
+          </w:rPr>
+          <w:fldChar w:fldCharType="end"/>
+        </w:r>
+      </w:hyperlink>
+    </w:p>
+    <w:p>
+      <w:pPr>
+        <w:pStyle w:val="Innehll3"/>
+        <w:tabs>
+          <w:tab w:val="left" w:pos="1200"/>
+        </w:tabs>
+        <w:rPr>
+          <w:rFonts w:asciiTheme="minorHAnsi" w:eastAsiaTheme="minorEastAsia" w:hAnsiTheme="minorHAnsi" w:cstheme="minorBidi"/>
+          <w:noProof/>
+          <w:sz w:val="22"/>
+          <w:szCs w:val="22"/>
+          <w:lang w:val="sv-SE" w:eastAsia="sv-SE"/>
+        </w:rPr>
+      </w:pPr>
+      <w:hyperlink w:anchor="_Toc436052731" w:history="1">
+        <w:r>
+          <w:rPr>
+            <w:rStyle w:val="Hyperlnk"/>
+            <w:noProof/>
+          </w:rPr>
+          <w:t>5.1.5</w:t>
+        </w:r>
+        <w:r>
+          <w:rPr>
+            <w:rFonts w:asciiTheme="minorHAnsi" w:eastAsiaTheme="minorEastAsia" w:hAnsiTheme="minorHAnsi" w:cstheme="minorBidi"/>
+            <w:noProof/>
+            <w:sz w:val="22"/>
+            <w:szCs w:val="22"/>
+            <w:lang w:val="sv-SE" w:eastAsia="sv-SE"/>
+          </w:rPr>
+          <w:tab/>
+        </w:r>
+        <w:r>
+          <w:rPr>
+            <w:rStyle w:val="Hyperlnk"/>
+            <w:noProof/>
+          </w:rPr>
+          <w:t>LED Osynlighet</w:t>
+        </w:r>
+        <w:r>
+          <w:rPr>
+            <w:noProof/>
+            <w:webHidden/>
+          </w:rPr>
+          <w:tab/>
+        </w:r>
+        <w:r>
+          <w:rPr>
+            <w:noProof/>
+            <w:webHidden/>
+          </w:rPr>
+          <w:fldChar w:fldCharType="begin"/>
+        </w:r>
+        <w:r>
+          <w:rPr>
+            <w:noProof/>
+            <w:webHidden/>
+          </w:rPr>
+          <w:instrText xml:space="preserve"> PAGEREF _Toc436052731 \h </w:instrText>
+        </w:r>
+        <w:r>
+          <w:rPr>
+            <w:noProof/>
+            <w:webHidden/>
+          </w:rPr>
+        </w:r>
+        <w:r>
+          <w:rPr>
+            <w:noProof/>
+            <w:webHidden/>
+          </w:rPr>
+          <w:fldChar w:fldCharType="separate"/>
+        </w:r>
+        <w:r>
+          <w:rPr>
+            <w:noProof/>
+            <w:webHidden/>
+          </w:rPr>
+          <w:t>17</w:t>
+        </w:r>
+        <w:r>
+          <w:rPr>
+            <w:noProof/>
+            <w:webHidden/>
+          </w:rPr>
+          <w:fldChar w:fldCharType="end"/>
+        </w:r>
+      </w:hyperlink>
+    </w:p>
+    <w:p>
+      <w:pPr>
+        <w:pStyle w:val="Innehll3"/>
+        <w:tabs>
+          <w:tab w:val="left" w:pos="1200"/>
+        </w:tabs>
+        <w:rPr>
+          <w:rFonts w:asciiTheme="minorHAnsi" w:eastAsiaTheme="minorEastAsia" w:hAnsiTheme="minorHAnsi" w:cstheme="minorBidi"/>
+          <w:noProof/>
+          <w:sz w:val="22"/>
+          <w:szCs w:val="22"/>
+          <w:lang w:val="sv-SE" w:eastAsia="sv-SE"/>
+        </w:rPr>
+      </w:pPr>
+      <w:hyperlink w:anchor="_Toc436052732" w:history="1">
+        <w:r>
+          <w:rPr>
+            <w:rStyle w:val="Hyperlnk"/>
+            <w:noProof/>
+          </w:rPr>
+          <w:t>5.1.6</w:t>
+        </w:r>
+        <w:r>
+          <w:rPr>
+            <w:rFonts w:asciiTheme="minorHAnsi" w:eastAsiaTheme="minorEastAsia" w:hAnsiTheme="minorHAnsi" w:cstheme="minorBidi"/>
+            <w:noProof/>
+            <w:sz w:val="22"/>
+            <w:szCs w:val="22"/>
+            <w:lang w:val="sv-SE" w:eastAsia="sv-SE"/>
+          </w:rPr>
+          <w:tab/>
+        </w:r>
+        <w:r>
+          <w:rPr>
+            <w:rStyle w:val="Hyperlnk"/>
+            <w:noProof/>
+          </w:rPr>
+          <w:t>IR-sändare</w:t>
+        </w:r>
+        <w:r>
+          <w:rPr>
+            <w:noProof/>
+            <w:webHidden/>
+          </w:rPr>
+          <w:tab/>
+        </w:r>
+        <w:r>
+          <w:rPr>
+            <w:noProof/>
+            <w:webHidden/>
+          </w:rPr>
+          <w:fldChar w:fldCharType="begin"/>
+        </w:r>
+        <w:r>
+          <w:rPr>
+            <w:noProof/>
+            <w:webHidden/>
+          </w:rPr>
+          <w:instrText xml:space="preserve"> PAGEREF _Toc436052732 \h </w:instrText>
+        </w:r>
+        <w:r>
+          <w:rPr>
+            <w:noProof/>
+            <w:webHidden/>
+          </w:rPr>
+        </w:r>
+        <w:r>
+          <w:rPr>
+            <w:noProof/>
+            <w:webHidden/>
+          </w:rPr>
+          <w:fldChar w:fldCharType="separate"/>
+        </w:r>
+        <w:r>
+          <w:rPr>
+            <w:noProof/>
+            <w:webHidden/>
+          </w:rPr>
+          <w:t>17</w:t>
         </w:r>
         <w:r>
           <w:rPr>
@@ -3668,13 +4378,13 @@
           <w:lang w:val="sv-SE" w:eastAsia="sv-SE"/>
         </w:rPr>
       </w:pPr>
-      <w:hyperlink w:anchor="_Toc433294519" w:history="1">
+      <w:hyperlink w:anchor="_Toc436052733" w:history="1">
         <w:r>
           <w:rPr>
             <w:rStyle w:val="Hyperlnk"/>
             <w:noProof/>
           </w:rPr>
-          <w:t>5</w:t>
+          <w:t>6</w:t>
         </w:r>
         <w:r>
           <w:rPr>
@@ -3692,7 +4402,7 @@
             <w:rStyle w:val="Hyperlnk"/>
             <w:noProof/>
           </w:rPr>
-          <w:t>Styrenhet</w:t>
+          <w:t>Programvara till laptop</w:t>
         </w:r>
         <w:r>
           <w:rPr>
@@ -3713,7 +4423,7 @@
             <w:noProof/>
             <w:webHidden/>
           </w:rPr>
-          <w:instrText xml:space="preserve"> PAGEREF _Toc433294519 \h </w:instrText>
+          <w:instrText xml:space="preserve"> PAGEREF _Toc436052733 \h </w:instrText>
         </w:r>
         <w:r>
           <w:rPr>
@@ -3733,627 +4443,7 @@
             <w:noProof/>
             <w:webHidden/>
           </w:rPr>
-          <w:t>14</w:t>
-        </w:r>
-        <w:r>
-          <w:rPr>
-            <w:noProof/>
-            <w:webHidden/>
-          </w:rPr>
-          <w:fldChar w:fldCharType="end"/>
-        </w:r>
-      </w:hyperlink>
-    </w:p>
-    <w:p>
-      <w:pPr>
-        <w:pStyle w:val="Innehll2"/>
-        <w:rPr>
-          <w:rFonts w:asciiTheme="minorHAnsi" w:eastAsiaTheme="minorEastAsia" w:hAnsiTheme="minorHAnsi" w:cstheme="minorBidi"/>
-          <w:noProof/>
-          <w:sz w:val="22"/>
-          <w:szCs w:val="22"/>
-          <w:lang w:val="sv-SE" w:eastAsia="sv-SE"/>
-        </w:rPr>
-      </w:pPr>
-      <w:hyperlink w:anchor="_Toc433294520" w:history="1">
-        <w:r>
-          <w:rPr>
-            <w:rStyle w:val="Hyperlnk"/>
-            <w:noProof/>
-          </w:rPr>
-          <w:t>5.1</w:t>
-        </w:r>
-        <w:r>
-          <w:rPr>
-            <w:rFonts w:asciiTheme="minorHAnsi" w:eastAsiaTheme="minorEastAsia" w:hAnsiTheme="minorHAnsi" w:cstheme="minorBidi"/>
-            <w:noProof/>
-            <w:sz w:val="22"/>
-            <w:szCs w:val="22"/>
-            <w:lang w:val="sv-SE" w:eastAsia="sv-SE"/>
-          </w:rPr>
-          <w:tab/>
-        </w:r>
-        <w:r>
-          <w:rPr>
-            <w:rStyle w:val="Hyperlnk"/>
-            <w:noProof/>
-          </w:rPr>
-          <w:t>Komponenter</w:t>
-        </w:r>
-        <w:r>
-          <w:rPr>
-            <w:noProof/>
-            <w:webHidden/>
-          </w:rPr>
-          <w:tab/>
-        </w:r>
-        <w:r>
-          <w:rPr>
-            <w:noProof/>
-            <w:webHidden/>
-          </w:rPr>
-          <w:fldChar w:fldCharType="begin"/>
-        </w:r>
-        <w:r>
-          <w:rPr>
-            <w:noProof/>
-            <w:webHidden/>
-          </w:rPr>
-          <w:instrText xml:space="preserve"> PAGEREF _Toc433294520 \h </w:instrText>
-        </w:r>
-        <w:r>
-          <w:rPr>
-            <w:noProof/>
-            <w:webHidden/>
-          </w:rPr>
-        </w:r>
-        <w:r>
-          <w:rPr>
-            <w:noProof/>
-            <w:webHidden/>
-          </w:rPr>
-          <w:fldChar w:fldCharType="separate"/>
-        </w:r>
-        <w:r>
-          <w:rPr>
-            <w:noProof/>
-            <w:webHidden/>
-          </w:rPr>
-          <w:t>15</w:t>
-        </w:r>
-        <w:r>
-          <w:rPr>
-            <w:noProof/>
-            <w:webHidden/>
-          </w:rPr>
-          <w:fldChar w:fldCharType="end"/>
-        </w:r>
-      </w:hyperlink>
-    </w:p>
-    <w:p>
-      <w:pPr>
-        <w:pStyle w:val="Innehll3"/>
-        <w:tabs>
-          <w:tab w:val="left" w:pos="1200"/>
-        </w:tabs>
-        <w:rPr>
-          <w:rFonts w:asciiTheme="minorHAnsi" w:eastAsiaTheme="minorEastAsia" w:hAnsiTheme="minorHAnsi" w:cstheme="minorBidi"/>
-          <w:noProof/>
-          <w:sz w:val="22"/>
-          <w:szCs w:val="22"/>
-          <w:lang w:val="sv-SE" w:eastAsia="sv-SE"/>
-        </w:rPr>
-      </w:pPr>
-      <w:hyperlink w:anchor="_Toc433294521" w:history="1">
-        <w:r>
-          <w:rPr>
-            <w:rStyle w:val="Hyperlnk"/>
-            <w:noProof/>
-          </w:rPr>
-          <w:t>5.1.1</w:t>
-        </w:r>
-        <w:r>
-          <w:rPr>
-            <w:rFonts w:asciiTheme="minorHAnsi" w:eastAsiaTheme="minorEastAsia" w:hAnsiTheme="minorHAnsi" w:cstheme="minorBidi"/>
-            <w:noProof/>
-            <w:sz w:val="22"/>
-            <w:szCs w:val="22"/>
-            <w:lang w:val="sv-SE" w:eastAsia="sv-SE"/>
-          </w:rPr>
-          <w:tab/>
-        </w:r>
-        <w:r>
-          <w:rPr>
-            <w:rStyle w:val="Hyperlnk"/>
-            <w:noProof/>
-          </w:rPr>
-          <w:t>Motorer</w:t>
-        </w:r>
-        <w:r>
-          <w:rPr>
-            <w:noProof/>
-            <w:webHidden/>
-          </w:rPr>
-          <w:tab/>
-        </w:r>
-        <w:r>
-          <w:rPr>
-            <w:noProof/>
-            <w:webHidden/>
-          </w:rPr>
-          <w:fldChar w:fldCharType="begin"/>
-        </w:r>
-        <w:r>
-          <w:rPr>
-            <w:noProof/>
-            <w:webHidden/>
-          </w:rPr>
-          <w:instrText xml:space="preserve"> PAGEREF _Toc433294521 \h </w:instrText>
-        </w:r>
-        <w:r>
-          <w:rPr>
-            <w:noProof/>
-            <w:webHidden/>
-          </w:rPr>
-        </w:r>
-        <w:r>
-          <w:rPr>
-            <w:noProof/>
-            <w:webHidden/>
-          </w:rPr>
-          <w:fldChar w:fldCharType="separate"/>
-        </w:r>
-        <w:r>
-          <w:rPr>
-            <w:noProof/>
-            <w:webHidden/>
-          </w:rPr>
-          <w:t>15</w:t>
-        </w:r>
-        <w:r>
-          <w:rPr>
-            <w:noProof/>
-            <w:webHidden/>
-          </w:rPr>
-          <w:fldChar w:fldCharType="end"/>
-        </w:r>
-      </w:hyperlink>
-    </w:p>
-    <w:p>
-      <w:pPr>
-        <w:pStyle w:val="Innehll3"/>
-        <w:tabs>
-          <w:tab w:val="left" w:pos="1200"/>
-        </w:tabs>
-        <w:rPr>
-          <w:rFonts w:asciiTheme="minorHAnsi" w:eastAsiaTheme="minorEastAsia" w:hAnsiTheme="minorHAnsi" w:cstheme="minorBidi"/>
-          <w:noProof/>
-          <w:sz w:val="22"/>
-          <w:szCs w:val="22"/>
-          <w:lang w:val="sv-SE" w:eastAsia="sv-SE"/>
-        </w:rPr>
-      </w:pPr>
-      <w:hyperlink w:anchor="_Toc433294522" w:history="1">
-        <w:r>
-          <w:rPr>
-            <w:rStyle w:val="Hyperlnk"/>
-            <w:noProof/>
-          </w:rPr>
-          <w:t>5.1.2</w:t>
-        </w:r>
-        <w:r>
-          <w:rPr>
-            <w:rFonts w:asciiTheme="minorHAnsi" w:eastAsiaTheme="minorEastAsia" w:hAnsiTheme="minorHAnsi" w:cstheme="minorBidi"/>
-            <w:noProof/>
-            <w:sz w:val="22"/>
-            <w:szCs w:val="22"/>
-            <w:lang w:val="sv-SE" w:eastAsia="sv-SE"/>
-          </w:rPr>
-          <w:tab/>
-        </w:r>
-        <w:r>
-          <w:rPr>
-            <w:rStyle w:val="Hyperlnk"/>
-            <w:noProof/>
-          </w:rPr>
-          <w:t>Laserkanon</w:t>
-        </w:r>
-        <w:r>
-          <w:rPr>
-            <w:noProof/>
-            <w:webHidden/>
-          </w:rPr>
-          <w:tab/>
-        </w:r>
-        <w:r>
-          <w:rPr>
-            <w:noProof/>
-            <w:webHidden/>
-          </w:rPr>
-          <w:fldChar w:fldCharType="begin"/>
-        </w:r>
-        <w:r>
-          <w:rPr>
-            <w:noProof/>
-            <w:webHidden/>
-          </w:rPr>
-          <w:instrText xml:space="preserve"> PAGEREF _Toc433294522 \h </w:instrText>
-        </w:r>
-        <w:r>
-          <w:rPr>
-            <w:noProof/>
-            <w:webHidden/>
-          </w:rPr>
-        </w:r>
-        <w:r>
-          <w:rPr>
-            <w:noProof/>
-            <w:webHidden/>
-          </w:rPr>
-          <w:fldChar w:fldCharType="separate"/>
-        </w:r>
-        <w:r>
-          <w:rPr>
-            <w:noProof/>
-            <w:webHidden/>
-          </w:rPr>
-          <w:t>15</w:t>
-        </w:r>
-        <w:r>
-          <w:rPr>
-            <w:noProof/>
-            <w:webHidden/>
-          </w:rPr>
-          <w:fldChar w:fldCharType="end"/>
-        </w:r>
-      </w:hyperlink>
-    </w:p>
-    <w:p>
-      <w:pPr>
-        <w:pStyle w:val="Innehll3"/>
-        <w:tabs>
-          <w:tab w:val="left" w:pos="1200"/>
-        </w:tabs>
-        <w:rPr>
-          <w:rFonts w:asciiTheme="minorHAnsi" w:eastAsiaTheme="minorEastAsia" w:hAnsiTheme="minorHAnsi" w:cstheme="minorBidi"/>
-          <w:noProof/>
-          <w:sz w:val="22"/>
-          <w:szCs w:val="22"/>
-          <w:lang w:val="sv-SE" w:eastAsia="sv-SE"/>
-        </w:rPr>
-      </w:pPr>
-      <w:hyperlink w:anchor="_Toc433294523" w:history="1">
-        <w:r>
-          <w:rPr>
-            <w:rStyle w:val="Hyperlnk"/>
-            <w:noProof/>
-          </w:rPr>
-          <w:t>5.1.3</w:t>
-        </w:r>
-        <w:r>
-          <w:rPr>
-            <w:rFonts w:asciiTheme="minorHAnsi" w:eastAsiaTheme="minorEastAsia" w:hAnsiTheme="minorHAnsi" w:cstheme="minorBidi"/>
-            <w:noProof/>
-            <w:sz w:val="22"/>
-            <w:szCs w:val="22"/>
-            <w:lang w:val="sv-SE" w:eastAsia="sv-SE"/>
-          </w:rPr>
-          <w:tab/>
-        </w:r>
-        <w:r>
-          <w:rPr>
-            <w:rStyle w:val="Hyperlnk"/>
-            <w:noProof/>
-          </w:rPr>
-          <w:t>LED till lasern</w:t>
-        </w:r>
-        <w:r>
-          <w:rPr>
-            <w:noProof/>
-            <w:webHidden/>
-          </w:rPr>
-          <w:tab/>
-        </w:r>
-        <w:r>
-          <w:rPr>
-            <w:noProof/>
-            <w:webHidden/>
-          </w:rPr>
-          <w:fldChar w:fldCharType="begin"/>
-        </w:r>
-        <w:r>
-          <w:rPr>
-            <w:noProof/>
-            <w:webHidden/>
-          </w:rPr>
-          <w:instrText xml:space="preserve"> PAGEREF _Toc433294523 \h </w:instrText>
-        </w:r>
-        <w:r>
-          <w:rPr>
-            <w:noProof/>
-            <w:webHidden/>
-          </w:rPr>
-        </w:r>
-        <w:r>
-          <w:rPr>
-            <w:noProof/>
-            <w:webHidden/>
-          </w:rPr>
-          <w:fldChar w:fldCharType="separate"/>
-        </w:r>
-        <w:r>
-          <w:rPr>
-            <w:noProof/>
-            <w:webHidden/>
-          </w:rPr>
-          <w:t>15</w:t>
-        </w:r>
-        <w:r>
-          <w:rPr>
-            <w:noProof/>
-            <w:webHidden/>
-          </w:rPr>
-          <w:fldChar w:fldCharType="end"/>
-        </w:r>
-      </w:hyperlink>
-    </w:p>
-    <w:p>
-      <w:pPr>
-        <w:pStyle w:val="Innehll3"/>
-        <w:tabs>
-          <w:tab w:val="left" w:pos="1200"/>
-        </w:tabs>
-        <w:rPr>
-          <w:rFonts w:asciiTheme="minorHAnsi" w:eastAsiaTheme="minorEastAsia" w:hAnsiTheme="minorHAnsi" w:cstheme="minorBidi"/>
-          <w:noProof/>
-          <w:sz w:val="22"/>
-          <w:szCs w:val="22"/>
-          <w:lang w:val="sv-SE" w:eastAsia="sv-SE"/>
-        </w:rPr>
-      </w:pPr>
-      <w:hyperlink w:anchor="_Toc433294524" w:history="1">
-        <w:r>
-          <w:rPr>
-            <w:rStyle w:val="Hyperlnk"/>
-            <w:noProof/>
-          </w:rPr>
-          <w:t>5.1.4</w:t>
-        </w:r>
-        <w:r>
-          <w:rPr>
-            <w:rFonts w:asciiTheme="minorHAnsi" w:eastAsiaTheme="minorEastAsia" w:hAnsiTheme="minorHAnsi" w:cstheme="minorBidi"/>
-            <w:noProof/>
-            <w:sz w:val="22"/>
-            <w:szCs w:val="22"/>
-            <w:lang w:val="sv-SE" w:eastAsia="sv-SE"/>
-          </w:rPr>
-          <w:tab/>
-        </w:r>
-        <w:r>
-          <w:rPr>
-            <w:rStyle w:val="Hyperlnk"/>
-            <w:noProof/>
-          </w:rPr>
-          <w:t>LED för att visa liv</w:t>
-        </w:r>
-        <w:r>
-          <w:rPr>
-            <w:noProof/>
-            <w:webHidden/>
-          </w:rPr>
-          <w:tab/>
-        </w:r>
-        <w:r>
-          <w:rPr>
-            <w:noProof/>
-            <w:webHidden/>
-          </w:rPr>
-          <w:fldChar w:fldCharType="begin"/>
-        </w:r>
-        <w:r>
-          <w:rPr>
-            <w:noProof/>
-            <w:webHidden/>
-          </w:rPr>
-          <w:instrText xml:space="preserve"> PAGEREF _Toc433294524 \h </w:instrText>
-        </w:r>
-        <w:r>
-          <w:rPr>
-            <w:noProof/>
-            <w:webHidden/>
-          </w:rPr>
-        </w:r>
-        <w:r>
-          <w:rPr>
-            <w:noProof/>
-            <w:webHidden/>
-          </w:rPr>
-          <w:fldChar w:fldCharType="separate"/>
-        </w:r>
-        <w:r>
-          <w:rPr>
-            <w:noProof/>
-            <w:webHidden/>
-          </w:rPr>
-          <w:t>15</w:t>
-        </w:r>
-        <w:r>
-          <w:rPr>
-            <w:noProof/>
-            <w:webHidden/>
-          </w:rPr>
-          <w:fldChar w:fldCharType="end"/>
-        </w:r>
-      </w:hyperlink>
-    </w:p>
-    <w:p>
-      <w:pPr>
-        <w:pStyle w:val="Innehll3"/>
-        <w:tabs>
-          <w:tab w:val="left" w:pos="1200"/>
-        </w:tabs>
-        <w:rPr>
-          <w:rFonts w:asciiTheme="minorHAnsi" w:eastAsiaTheme="minorEastAsia" w:hAnsiTheme="minorHAnsi" w:cstheme="minorBidi"/>
-          <w:noProof/>
-          <w:sz w:val="22"/>
-          <w:szCs w:val="22"/>
-          <w:lang w:val="sv-SE" w:eastAsia="sv-SE"/>
-        </w:rPr>
-      </w:pPr>
-      <w:hyperlink w:anchor="_Toc433294525" w:history="1">
-        <w:r>
-          <w:rPr>
-            <w:rStyle w:val="Hyperlnk"/>
-            <w:noProof/>
-          </w:rPr>
-          <w:t>5.1.5</w:t>
-        </w:r>
-        <w:r>
-          <w:rPr>
-            <w:rFonts w:asciiTheme="minorHAnsi" w:eastAsiaTheme="minorEastAsia" w:hAnsiTheme="minorHAnsi" w:cstheme="minorBidi"/>
-            <w:noProof/>
-            <w:sz w:val="22"/>
-            <w:szCs w:val="22"/>
-            <w:lang w:val="sv-SE" w:eastAsia="sv-SE"/>
-          </w:rPr>
-          <w:tab/>
-        </w:r>
-        <w:r>
-          <w:rPr>
-            <w:rStyle w:val="Hyperlnk"/>
-            <w:noProof/>
-          </w:rPr>
-          <w:t>LED Osynlighet</w:t>
-        </w:r>
-        <w:r>
-          <w:rPr>
-            <w:noProof/>
-            <w:webHidden/>
-          </w:rPr>
-          <w:tab/>
-        </w:r>
-        <w:r>
-          <w:rPr>
-            <w:noProof/>
-            <w:webHidden/>
-          </w:rPr>
-          <w:fldChar w:fldCharType="begin"/>
-        </w:r>
-        <w:r>
-          <w:rPr>
-            <w:noProof/>
-            <w:webHidden/>
-          </w:rPr>
-          <w:instrText xml:space="preserve"> PAGEREF _Toc433294525 \h </w:instrText>
-        </w:r>
-        <w:r>
-          <w:rPr>
-            <w:noProof/>
-            <w:webHidden/>
-          </w:rPr>
-        </w:r>
-        <w:r>
-          <w:rPr>
-            <w:noProof/>
-            <w:webHidden/>
-          </w:rPr>
-          <w:fldChar w:fldCharType="separate"/>
-        </w:r>
-        <w:r>
-          <w:rPr>
-            <w:noProof/>
-            <w:webHidden/>
-          </w:rPr>
-          <w:t>16</w:t>
-        </w:r>
-        <w:r>
-          <w:rPr>
-            <w:noProof/>
-            <w:webHidden/>
-          </w:rPr>
-          <w:fldChar w:fldCharType="end"/>
-        </w:r>
-      </w:hyperlink>
-    </w:p>
-    <w:p>
-      <w:pPr>
-        <w:pStyle w:val="Innehll3"/>
-        <w:tabs>
-          <w:tab w:val="left" w:pos="1200"/>
-        </w:tabs>
-        <w:rPr>
-          <w:rFonts w:asciiTheme="minorHAnsi" w:eastAsiaTheme="minorEastAsia" w:hAnsiTheme="minorHAnsi" w:cstheme="minorBidi"/>
-          <w:noProof/>
-          <w:sz w:val="22"/>
-          <w:szCs w:val="22"/>
-          <w:lang w:val="sv-SE" w:eastAsia="sv-SE"/>
-        </w:rPr>
-      </w:pPr>
-      <w:hyperlink w:anchor="_Toc433294526" w:history="1">
-        <w:r>
-          <w:rPr>
-            <w:rStyle w:val="Hyperlnk"/>
-            <w:noProof/>
-          </w:rPr>
-          <w:t>5.1.6</w:t>
-        </w:r>
-        <w:r>
-          <w:rPr>
-            <w:rFonts w:asciiTheme="minorHAnsi" w:eastAsiaTheme="minorEastAsia" w:hAnsiTheme="minorHAnsi" w:cstheme="minorBidi"/>
-            <w:noProof/>
-            <w:sz w:val="22"/>
-            <w:szCs w:val="22"/>
-            <w:lang w:val="sv-SE" w:eastAsia="sv-SE"/>
-          </w:rPr>
-          <w:tab/>
-        </w:r>
-        <w:r>
-          <w:rPr>
-            <w:rStyle w:val="Hyperlnk"/>
-            <w:noProof/>
-          </w:rPr>
-          <w:t>IR-sändare</w:t>
-        </w:r>
-        <w:r>
-          <w:rPr>
-            <w:noProof/>
-            <w:webHidden/>
-          </w:rPr>
-          <w:tab/>
-        </w:r>
-        <w:r>
-          <w:rPr>
-            <w:noProof/>
-            <w:webHidden/>
-          </w:rPr>
-          <w:fldChar w:fldCharType="begin"/>
-        </w:r>
-        <w:r>
-          <w:rPr>
-            <w:noProof/>
-            <w:webHidden/>
-          </w:rPr>
-          <w:instrText xml:space="preserve"> PAGEREF _Toc433294526 \h </w:instrText>
-        </w:r>
-        <w:r>
-          <w:rPr>
-            <w:noProof/>
-            <w:webHidden/>
-          </w:rPr>
-        </w:r>
-        <w:r>
-          <w:rPr>
-            <w:noProof/>
-            <w:webHidden/>
-          </w:rPr>
-          <w:fldChar w:fldCharType="separate"/>
-        </w:r>
-        <w:r>
-          <w:rPr>
-            <w:noProof/>
-            <w:webHidden/>
-          </w:rPr>
-          <w:t>16</w:t>
+          <w:t>18</w:t>
         </w:r>
         <w:r>
           <w:rPr>
@@ -4376,13 +4466,13 @@
           <w:lang w:val="sv-SE" w:eastAsia="sv-SE"/>
         </w:rPr>
       </w:pPr>
-      <w:hyperlink w:anchor="_Toc433294527" w:history="1">
+      <w:hyperlink w:anchor="_Toc436052734" w:history="1">
         <w:r>
           <w:rPr>
             <w:rStyle w:val="Hyperlnk"/>
             <w:noProof/>
           </w:rPr>
-          <w:t>6</w:t>
+          <w:t>7</w:t>
         </w:r>
         <w:r>
           <w:rPr>
@@ -4400,7 +4490,7 @@
             <w:rStyle w:val="Hyperlnk"/>
             <w:noProof/>
           </w:rPr>
-          <w:t>Programvara till laptop</w:t>
+          <w:t>Implementationsstrategi</w:t>
         </w:r>
         <w:r>
           <w:rPr>
@@ -4421,7 +4511,7 @@
             <w:noProof/>
             <w:webHidden/>
           </w:rPr>
-          <w:instrText xml:space="preserve"> PAGEREF _Toc433294527 \h </w:instrText>
+          <w:instrText xml:space="preserve"> PAGEREF _Toc436052734 \h </w:instrText>
         </w:r>
         <w:r>
           <w:rPr>
@@ -4441,7 +4531,7 @@
             <w:noProof/>
             <w:webHidden/>
           </w:rPr>
-          <w:t>17</w:t>
+          <w:t>19</w:t>
         </w:r>
         <w:r>
           <w:rPr>
@@ -4464,41 +4554,23 @@
           <w:lang w:val="sv-SE" w:eastAsia="sv-SE"/>
         </w:rPr>
       </w:pPr>
-      <w:hyperlink w:anchor="_Toc433294528" w:history="1">
+      <w:hyperlink w:anchor="_Toc436052735" w:history="1">
         <w:r>
           <w:rPr>
             <w:rStyle w:val="Hyperlnk"/>
             <w:noProof/>
           </w:rPr>
-          <w:t>7</w:t>
-        </w:r>
-        <w:r>
-          <w:rPr>
-            <w:rFonts w:asciiTheme="minorHAnsi" w:eastAsiaTheme="minorEastAsia" w:hAnsiTheme="minorHAnsi" w:cstheme="minorBidi"/>
-            <w:b w:val="0"/>
-            <w:noProof/>
-            <w:sz w:val="22"/>
-            <w:szCs w:val="22"/>
-            <w:lang w:val="sv-SE" w:eastAsia="sv-SE"/>
+          <w:t>Referenser</w:t>
+        </w:r>
+        <w:r>
+          <w:rPr>
+            <w:noProof/>
+            <w:webHidden/>
           </w:rPr>
           <w:tab/>
         </w:r>
         <w:r>
           <w:rPr>
-            <w:rStyle w:val="Hyperlnk"/>
-            <w:noProof/>
-          </w:rPr>
-          <w:t>Implementationsstrategi</w:t>
-        </w:r>
-        <w:r>
-          <w:rPr>
-            <w:noProof/>
-            <w:webHidden/>
-          </w:rPr>
-          <w:tab/>
-        </w:r>
-        <w:r>
-          <w:rPr>
             <w:noProof/>
             <w:webHidden/>
           </w:rPr>
@@ -4509,7 +4581,7 @@
             <w:noProof/>
             <w:webHidden/>
           </w:rPr>
-          <w:instrText xml:space="preserve"> PAGEREF _Toc433294528 \h </w:instrText>
+          <w:instrText xml:space="preserve"> PAGEREF _Toc436052735 \h </w:instrText>
         </w:r>
         <w:r>
           <w:rPr>
@@ -4529,77 +4601,7 @@
             <w:noProof/>
             <w:webHidden/>
           </w:rPr>
-          <w:t>18</w:t>
-        </w:r>
-        <w:r>
-          <w:rPr>
-            <w:noProof/>
-            <w:webHidden/>
-          </w:rPr>
-          <w:fldChar w:fldCharType="end"/>
-        </w:r>
-      </w:hyperlink>
-    </w:p>
-    <w:p>
-      <w:pPr>
-        <w:pStyle w:val="Innehll1"/>
-        <w:rPr>
-          <w:rFonts w:asciiTheme="minorHAnsi" w:eastAsiaTheme="minorEastAsia" w:hAnsiTheme="minorHAnsi" w:cstheme="minorBidi"/>
-          <w:b w:val="0"/>
-          <w:noProof/>
-          <w:sz w:val="22"/>
-          <w:szCs w:val="22"/>
-          <w:lang w:val="sv-SE" w:eastAsia="sv-SE"/>
-        </w:rPr>
-      </w:pPr>
-      <w:hyperlink w:anchor="_Toc433294529" w:history="1">
-        <w:r>
-          <w:rPr>
-            <w:rStyle w:val="Hyperlnk"/>
-            <w:noProof/>
-          </w:rPr>
-          <w:t>Referenser</w:t>
-        </w:r>
-        <w:r>
-          <w:rPr>
-            <w:noProof/>
-            <w:webHidden/>
-          </w:rPr>
-          <w:tab/>
-        </w:r>
-        <w:r>
-          <w:rPr>
-            <w:noProof/>
-            <w:webHidden/>
-          </w:rPr>
-          <w:fldChar w:fldCharType="begin"/>
-        </w:r>
-        <w:r>
-          <w:rPr>
-            <w:noProof/>
-            <w:webHidden/>
-          </w:rPr>
-          <w:instrText xml:space="preserve"> PAGEREF _Toc433294529 \h </w:instrText>
-        </w:r>
-        <w:r>
-          <w:rPr>
-            <w:noProof/>
-            <w:webHidden/>
-          </w:rPr>
-        </w:r>
-        <w:r>
-          <w:rPr>
-            <w:noProof/>
-            <w:webHidden/>
-          </w:rPr>
-          <w:fldChar w:fldCharType="separate"/>
-        </w:r>
-        <w:r>
-          <w:rPr>
-            <w:noProof/>
-            <w:webHidden/>
-          </w:rPr>
-          <w:t>19</w:t>
+          <w:t>20</w:t>
         </w:r>
         <w:r>
           <w:rPr>
@@ -4663,14 +4665,14 @@
       <w:pPr>
         <w:pStyle w:val="Dokumenthistorik"/>
       </w:pPr>
-      <w:bookmarkStart w:id="2" w:name="_Toc433294495"/>
+      <w:bookmarkStart w:id="3" w:name="_Toc436052701"/>
       <w:r>
         <w:rPr>
           <w:lang w:val="de-DE"/>
         </w:rPr>
         <w:t>Dokumenthistorik</w:t>
       </w:r>
-      <w:bookmarkEnd w:id="2"/>
+      <w:bookmarkEnd w:id="3"/>
     </w:p>
     <w:tbl>
       <w:tblPr>
@@ -4999,12 +5001,7 @@
               <w:pStyle w:val="Tabellcell"/>
             </w:pPr>
             <w:r>
-              <w:t>JO,PO,MU,</w:t>
-            </w:r>
-            <w:bookmarkStart w:id="3" w:name="_GoBack"/>
-            <w:bookmarkEnd w:id="3"/>
-            <w:r>
-              <w:t>JS</w:t>
+              <w:t>JO,PO,MU,JS</w:t>
             </w:r>
           </w:p>
         </w:tc>
@@ -5033,7 +5030,7 @@
       <w:pPr>
         <w:pStyle w:val="Rubrik1"/>
       </w:pPr>
-      <w:bookmarkStart w:id="4" w:name="_Toc433294496"/>
+      <w:bookmarkStart w:id="4" w:name="_Toc436052702"/>
       <w:r>
         <w:lastRenderedPageBreak/>
         <w:t>Sammanfattning</w:t>
@@ -5140,7 +5137,7 @@
             <v:path o:extrusionok="f" gradientshapeok="t" o:connecttype="rect"/>
             <o:lock v:ext="edit" aspectratio="t"/>
           </v:shapetype>
-          <v:shape id="_x0000_i1025" type="#_x0000_t75" style="width:414.75pt;height:338.25pt">
+          <v:shape id="_x0000_i1025" type="#_x0000_t75" style="width:415.2pt;height:338.4pt">
             <v:imagedata r:id="rId33" o:title="Systembildv3 utan sladdar"/>
           </v:shape>
         </w:pict>
@@ -5172,7 +5169,7 @@
       <w:r>
         <w:rPr>
           <w:noProof/>
-          <w:lang w:val="en-US" w:eastAsia="en-US"/>
+          <w:lang w:eastAsia="sv-SE"/>
         </w:rPr>
         <w:lastRenderedPageBreak/>
         <w:drawing>
@@ -5274,7 +5271,7 @@
       <w:pPr>
         <w:pStyle w:val="Rubrik1"/>
       </w:pPr>
-      <w:bookmarkStart w:id="5" w:name="_Toc433294497"/>
+      <w:bookmarkStart w:id="5" w:name="_Toc436052703"/>
       <w:r>
         <w:t>Gränssnittet mellan enheter</w:t>
       </w:r>
@@ -5309,7 +5306,7 @@
       <w:pPr>
         <w:pStyle w:val="Rubrik2"/>
       </w:pPr>
-      <w:bookmarkStart w:id="6" w:name="_Toc433294498"/>
+      <w:bookmarkStart w:id="6" w:name="_Toc436052704"/>
       <w:r>
         <w:t>UART</w:t>
       </w:r>
@@ -5404,7 +5401,7 @@
       <w:pPr>
         <w:pStyle w:val="Rubrik3"/>
       </w:pPr>
-      <w:bookmarkStart w:id="7" w:name="_Toc433294499"/>
+      <w:bookmarkStart w:id="7" w:name="_Toc436052705"/>
       <w:r>
         <w:t>Parametrar</w:t>
       </w:r>
@@ -5590,7 +5587,7 @@
       <w:r>
         <w:br w:type="page"/>
       </w:r>
-      <w:bookmarkStart w:id="8" w:name="_Toc433294500"/>
+      <w:bookmarkStart w:id="8" w:name="_Toc436052706"/>
       <w:r>
         <w:lastRenderedPageBreak/>
         <w:t>Vad ska skickas</w:t>
@@ -6109,7 +6106,7 @@
       <w:pPr>
         <w:pStyle w:val="Rubrik2"/>
       </w:pPr>
-      <w:bookmarkStart w:id="9" w:name="_Toc433294501"/>
+      <w:bookmarkStart w:id="9" w:name="_Toc436052707"/>
       <w:r>
         <w:t>Bluetooth</w:t>
       </w:r>
@@ -6171,7 +6168,7 @@
       <w:pPr>
         <w:pStyle w:val="Rubrik3"/>
       </w:pPr>
-      <w:bookmarkStart w:id="10" w:name="_Toc433294502"/>
+      <w:bookmarkStart w:id="10" w:name="_Toc436052708"/>
       <w:r>
         <w:t>Parametrar</w:t>
       </w:r>
@@ -6228,7 +6225,7 @@
       <w:pPr>
         <w:pStyle w:val="Rubrik3"/>
       </w:pPr>
-      <w:bookmarkStart w:id="11" w:name="_Toc433294503"/>
+      <w:bookmarkStart w:id="11" w:name="_Toc436052709"/>
       <w:r>
         <w:t>Aktivering av virtuell länk</w:t>
       </w:r>
@@ -6263,7 +6260,7 @@
       <w:pPr>
         <w:pStyle w:val="Rubrik1"/>
       </w:pPr>
-      <w:bookmarkStart w:id="12" w:name="_Toc433294504"/>
+      <w:bookmarkStart w:id="12" w:name="_Toc436052710"/>
       <w:r>
         <w:lastRenderedPageBreak/>
         <w:t>Sensorenhet</w:t>
@@ -6314,7 +6311,7 @@
       <w:r>
         <w:rPr>
           <w:noProof/>
-          <w:lang w:val="en-US" w:eastAsia="en-US"/>
+          <w:lang w:eastAsia="sv-SE"/>
         </w:rPr>
         <w:drawing>
           <wp:inline distT="0" distB="0" distL="0" distR="0">
@@ -6429,57 +6426,14 @@
       <w:r>
         <w:rPr>
           <w:noProof/>
-          <w:lang w:val="en-US" w:eastAsia="en-US"/>
+          <w:lang w:eastAsia="sv-SE"/>
         </w:rPr>
         <w:lastRenderedPageBreak/>
-        <w:drawing>
-          <wp:inline distT="0" distB="0" distL="0" distR="0">
-            <wp:extent cx="5353050" cy="2419350"/>
-            <wp:effectExtent l="0" t="0" r="0" b="0"/>
-            <wp:docPr id="4" name="Bild 4" descr="Sensorenhet"/>
-            <wp:cNvGraphicFramePr>
-              <a:graphicFrameLocks xmlns:a="http://schemas.openxmlformats.org/drawingml/2006/main" noChangeAspect="1"/>
-            </wp:cNvGraphicFramePr>
-            <a:graphic xmlns:a="http://schemas.openxmlformats.org/drawingml/2006/main">
-              <a:graphicData uri="http://schemas.openxmlformats.org/drawingml/2006/picture">
-                <pic:pic xmlns:pic="http://schemas.openxmlformats.org/drawingml/2006/picture">
-                  <pic:nvPicPr>
-                    <pic:cNvPr id="0" name="Picture 4" descr="Sensorenhet"/>
-                    <pic:cNvPicPr>
-                      <a:picLocks noChangeAspect="1" noChangeArrowheads="1"/>
-                    </pic:cNvPicPr>
-                  </pic:nvPicPr>
-                  <pic:blipFill>
-                    <a:blip r:embed="rId37">
-                      <a:extLst>
-                        <a:ext uri="{28A0092B-C50C-407E-A947-70E740481C1C}">
-                          <a14:useLocalDpi xmlns:a14="http://schemas.microsoft.com/office/drawing/2010/main" val="0"/>
-                        </a:ext>
-                      </a:extLst>
-                    </a:blip>
-                    <a:srcRect/>
-                    <a:stretch>
-                      <a:fillRect/>
-                    </a:stretch>
-                  </pic:blipFill>
-                  <pic:spPr bwMode="auto">
-                    <a:xfrm>
-                      <a:off x="0" y="0"/>
-                      <a:ext cx="5353050" cy="2419350"/>
-                    </a:xfrm>
-                    <a:prstGeom prst="rect">
-                      <a:avLst/>
-                    </a:prstGeom>
-                    <a:noFill/>
-                    <a:ln>
-                      <a:noFill/>
-                    </a:ln>
-                  </pic:spPr>
-                </pic:pic>
-              </a:graphicData>
-            </a:graphic>
-          </wp:inline>
-        </w:drawing>
+        <w:pict>
+          <v:shape id="_x0000_i1027" type="#_x0000_t75" style="width:421.8pt;height:214.8pt">
+            <v:imagedata r:id="rId37" o:title="Sensorenhet"/>
+          </v:shape>
+        </w:pict>
       </w:r>
     </w:p>
     <w:p>
@@ -6508,7 +6462,7 @@
       <w:pPr>
         <w:pStyle w:val="Rubrik2"/>
       </w:pPr>
-      <w:bookmarkStart w:id="13" w:name="_Toc433294505"/>
+      <w:bookmarkStart w:id="13" w:name="_Toc436052711"/>
       <w:r>
         <w:t>Komponenter</w:t>
       </w:r>
@@ -6606,12 +6560,23 @@
         <w:t>Lasersensor</w:t>
       </w:r>
     </w:p>
+    <w:p>
+      <w:pPr>
+        <w:numPr>
+          <w:ilvl w:val="0"/>
+          <w:numId w:val="16"/>
+        </w:numPr>
+      </w:pPr>
+      <w:r>
+        <w:t>Kalibreringsknapp</w:t>
+      </w:r>
+    </w:p>
     <w:p/>
     <w:p>
       <w:pPr>
         <w:pStyle w:val="Rubrik3"/>
       </w:pPr>
-      <w:bookmarkStart w:id="14" w:name="_Toc433294506"/>
+      <w:bookmarkStart w:id="14" w:name="_Toc436052712"/>
       <w:r>
         <w:t>Tejpsensorer</w:t>
       </w:r>
@@ -6672,8 +6637,9 @@
         <w:rPr>
           <w:noProof/>
           <w:szCs w:val="22"/>
-          <w:lang w:val="en-US" w:eastAsia="en-US"/>
-        </w:rPr>
+          <w:lang w:eastAsia="sv-SE"/>
+        </w:rPr>
+        <w:lastRenderedPageBreak/>
         <w:drawing>
           <wp:anchor distT="0" distB="0" distL="0" distR="0" simplePos="0" relativeHeight="251657728" behindDoc="0" locked="0" layoutInCell="1" allowOverlap="1">
             <wp:simplePos x="0" y="0"/>
@@ -7111,7 +7077,7 @@
       <w:pPr>
         <w:pStyle w:val="Rubrik3"/>
       </w:pPr>
-      <w:bookmarkStart w:id="15" w:name="_Toc433294507"/>
+      <w:bookmarkStart w:id="15" w:name="_Toc436052713"/>
       <w:r>
         <w:t>Avståndsensor</w:t>
       </w:r>
@@ -7270,8 +7236,9 @@
         <w:rPr>
           <w:i/>
           <w:noProof/>
-          <w:lang w:val="en-US" w:eastAsia="en-US"/>
-        </w:rPr>
+          <w:lang w:eastAsia="sv-SE"/>
+        </w:rPr>
+        <w:lastRenderedPageBreak/>
         <w:drawing>
           <wp:inline distT="0" distB="0" distL="0" distR="0">
             <wp:extent cx="3209925" cy="2009775"/>
@@ -7357,12 +7324,11 @@
           <w:shd w:val="clear" w:color="auto" w:fill="F6F7F8"/>
         </w:rPr>
       </w:pPr>
-      <w:bookmarkStart w:id="16" w:name="_Toc433294508"/>
+      <w:bookmarkStart w:id="16" w:name="_Toc436052714"/>
       <w:r>
         <w:rPr>
           <w:shd w:val="clear" w:color="auto" w:fill="F6F7F8"/>
         </w:rPr>
-        <w:lastRenderedPageBreak/>
         <w:t xml:space="preserve">IR-sensor </w:t>
       </w:r>
       <w:r>
@@ -7597,7 +7563,7 @@
       <w:pPr>
         <w:pStyle w:val="Rubrik3"/>
       </w:pPr>
-      <w:bookmarkStart w:id="17" w:name="_Toc433294509"/>
+      <w:bookmarkStart w:id="17" w:name="_Toc436052715"/>
       <w:r>
         <w:t xml:space="preserve">GYRO – MLX90609 </w:t>
       </w:r>
@@ -7657,7 +7623,7 @@
       <w:pPr>
         <w:pStyle w:val="Rubrik3"/>
       </w:pPr>
-      <w:bookmarkStart w:id="18" w:name="_Toc433294510"/>
+      <w:bookmarkStart w:id="18" w:name="_Toc436052716"/>
       <w:r>
         <w:t>Lasersensor</w:t>
       </w:r>
@@ -7834,7 +7800,7 @@
       <w:pPr>
         <w:pStyle w:val="Rubrik2"/>
       </w:pPr>
-      <w:bookmarkStart w:id="19" w:name="_Toc433294511"/>
+      <w:bookmarkStart w:id="19" w:name="_Toc436052717"/>
       <w:r>
         <w:t xml:space="preserve">ADC – Analog to Digital </w:t>
       </w:r>
@@ -7903,6 +7869,39 @@
         <w:t xml:space="preserve"> motsvarar 255 eller 1023 i det digitala intervallet.</w:t>
       </w:r>
     </w:p>
+    <w:p>
+      <w:pPr>
+        <w:pStyle w:val="Standard"/>
+        <w:rPr>
+          <w:rFonts w:ascii="Times New Roman" w:hAnsi="Times New Roman" w:cs="Times New Roman"/>
+          <w:lang w:val="sv-SE"/>
+        </w:rPr>
+      </w:pPr>
+    </w:p>
+    <w:p>
+      <w:pPr>
+        <w:pStyle w:val="Rubrik3"/>
+      </w:pPr>
+      <w:bookmarkStart w:id="20" w:name="_Toc436052718"/>
+      <w:r>
+        <w:t>Kalibreringsknapp</w:t>
+      </w:r>
+      <w:bookmarkEnd w:id="20"/>
+    </w:p>
+    <w:p>
+      <w:r>
+        <w:t>Kalibrerar tejpsensorerna.</w:t>
+      </w:r>
+    </w:p>
+    <w:p>
+      <w:pPr>
+        <w:pStyle w:val="Standard"/>
+        <w:rPr>
+          <w:rFonts w:ascii="Times New Roman" w:hAnsi="Times New Roman" w:cs="Times New Roman"/>
+          <w:lang w:val="sv-SE"/>
+        </w:rPr>
+      </w:pPr>
+    </w:p>
     <w:p/>
     <w:p>
       <w:pPr>
@@ -7911,12 +7910,12 @@
       <w:r>
         <w:br w:type="page"/>
       </w:r>
-      <w:bookmarkStart w:id="20" w:name="_Toc433294512"/>
+      <w:bookmarkStart w:id="21" w:name="_Toc436052719"/>
       <w:r>
         <w:lastRenderedPageBreak/>
         <w:t>Målsökningsenhet</w:t>
       </w:r>
-      <w:bookmarkEnd w:id="20"/>
+      <w:bookmarkEnd w:id="21"/>
     </w:p>
     <w:p>
       <w:pPr>
@@ -7943,7 +7942,7 @@
       <w:r>
         <w:rPr>
           <w:noProof/>
-          <w:lang w:val="en-US" w:eastAsia="en-US"/>
+          <w:lang w:eastAsia="sv-SE"/>
         </w:rPr>
         <w:drawing>
           <wp:inline distT="0" distB="0" distL="0" distR="0">
@@ -8030,56 +8029,13 @@
       <w:r>
         <w:rPr>
           <w:noProof/>
-          <w:lang w:val="en-US" w:eastAsia="en-US"/>
-        </w:rPr>
-        <w:drawing>
-          <wp:inline distT="0" distB="0" distL="0" distR="0">
-            <wp:extent cx="5667375" cy="2752725"/>
-            <wp:effectExtent l="0" t="0" r="9525" b="9525"/>
-            <wp:docPr id="8" name="Bild 8" descr="målsökningsenhet"/>
-            <wp:cNvGraphicFramePr>
-              <a:graphicFrameLocks xmlns:a="http://schemas.openxmlformats.org/drawingml/2006/main" noChangeAspect="1"/>
-            </wp:cNvGraphicFramePr>
-            <a:graphic xmlns:a="http://schemas.openxmlformats.org/drawingml/2006/main">
-              <a:graphicData uri="http://schemas.openxmlformats.org/drawingml/2006/picture">
-                <pic:pic xmlns:pic="http://schemas.openxmlformats.org/drawingml/2006/picture">
-                  <pic:nvPicPr>
-                    <pic:cNvPr id="0" name="Picture 8" descr="målsökningsenhet"/>
-                    <pic:cNvPicPr>
-                      <a:picLocks noChangeAspect="1" noChangeArrowheads="1"/>
-                    </pic:cNvPicPr>
-                  </pic:nvPicPr>
-                  <pic:blipFill>
-                    <a:blip r:embed="rId41">
-                      <a:extLst>
-                        <a:ext uri="{28A0092B-C50C-407E-A947-70E740481C1C}">
-                          <a14:useLocalDpi xmlns:a14="http://schemas.microsoft.com/office/drawing/2010/main" val="0"/>
-                        </a:ext>
-                      </a:extLst>
-                    </a:blip>
-                    <a:srcRect/>
-                    <a:stretch>
-                      <a:fillRect/>
-                    </a:stretch>
-                  </pic:blipFill>
-                  <pic:spPr bwMode="auto">
-                    <a:xfrm>
-                      <a:off x="0" y="0"/>
-                      <a:ext cx="5667375" cy="2752725"/>
-                    </a:xfrm>
-                    <a:prstGeom prst="rect">
-                      <a:avLst/>
-                    </a:prstGeom>
-                    <a:noFill/>
-                    <a:ln>
-                      <a:noFill/>
-                    </a:ln>
-                  </pic:spPr>
-                </pic:pic>
-              </a:graphicData>
-            </a:graphic>
-          </wp:inline>
-        </w:drawing>
+          <w:lang w:eastAsia="sv-SE"/>
+        </w:rPr>
+        <w:pict>
+          <v:shape id="_x0000_i1026" type="#_x0000_t75" style="width:357pt;height:173.4pt">
+            <v:imagedata r:id="rId41" o:title="målsökningsenhet"/>
+          </v:shape>
+        </w:pict>
       </w:r>
     </w:p>
     <w:p>
@@ -8100,12 +8056,11 @@
       <w:pPr>
         <w:pStyle w:val="Rubrik2"/>
       </w:pPr>
-      <w:bookmarkStart w:id="21" w:name="_Toc433294513"/>
-      <w:r>
-        <w:lastRenderedPageBreak/>
+      <w:bookmarkStart w:id="22" w:name="_Toc436052720"/>
+      <w:r>
         <w:t>Komponenter</w:t>
       </w:r>
-      <w:bookmarkEnd w:id="21"/>
+      <w:bookmarkEnd w:id="22"/>
     </w:p>
     <w:p>
       <w:pPr>
@@ -8166,6 +8121,7 @@
       </w:pPr>
       <w:proofErr w:type="spellStart"/>
       <w:r>
+        <w:lastRenderedPageBreak/>
         <w:t>Resetknapp</w:t>
       </w:r>
       <w:proofErr w:type="spellEnd"/>
@@ -8179,17 +8135,6 @@
       </w:pPr>
       <w:r>
         <w:t>Switch (Tävling/Test)</w:t>
-      </w:r>
-    </w:p>
-    <w:p>
-      <w:pPr>
-        <w:numPr>
-          <w:ilvl w:val="0"/>
-          <w:numId w:val="10"/>
-        </w:numPr>
-      </w:pPr>
-      <w:r>
-        <w:t>Kalibreringsknapp</w:t>
       </w:r>
     </w:p>
     <w:p>
@@ -8206,14 +8151,14 @@
       <w:pPr>
         <w:pStyle w:val="Rubrik3"/>
       </w:pPr>
-      <w:bookmarkStart w:id="22" w:name="_Toc433294514"/>
+      <w:bookmarkStart w:id="23" w:name="_Toc436052721"/>
       <w:r>
         <w:t>Aktivering</w:t>
       </w:r>
       <w:r>
         <w:t>sknapp</w:t>
       </w:r>
-      <w:bookmarkEnd w:id="22"/>
+      <w:bookmarkEnd w:id="23"/>
     </w:p>
     <w:p/>
     <w:p>
@@ -8340,7 +8285,7 @@
       <w:pPr>
         <w:pStyle w:val="Rubrik3"/>
       </w:pPr>
-      <w:bookmarkStart w:id="23" w:name="_Toc433294515"/>
+      <w:bookmarkStart w:id="24" w:name="_Toc436052722"/>
       <w:proofErr w:type="spellStart"/>
       <w:r>
         <w:t>Reset</w:t>
@@ -8348,7 +8293,7 @@
       <w:r>
         <w:t>knapp</w:t>
       </w:r>
-      <w:bookmarkEnd w:id="23"/>
+      <w:bookmarkEnd w:id="24"/>
       <w:proofErr w:type="spellEnd"/>
     </w:p>
     <w:p/>
@@ -8475,11 +8420,11 @@
       <w:pPr>
         <w:pStyle w:val="Rubrik3"/>
       </w:pPr>
-      <w:bookmarkStart w:id="24" w:name="_Toc433294516"/>
+      <w:bookmarkStart w:id="25" w:name="_Toc436052723"/>
       <w:r>
         <w:t>Switch(Tävling/Test)</w:t>
       </w:r>
-      <w:bookmarkEnd w:id="24"/>
+      <w:bookmarkEnd w:id="25"/>
     </w:p>
     <w:p>
       <w:r>
@@ -8493,27 +8438,12 @@
       </w:r>
     </w:p>
     <w:p/>
-    <w:p>
-      <w:pPr>
-        <w:pStyle w:val="Rubrik3"/>
-      </w:pPr>
-      <w:bookmarkStart w:id="25" w:name="_Toc433294517"/>
-      <w:r>
-        <w:t>Kalibreringsknapp</w:t>
-      </w:r>
-      <w:bookmarkEnd w:id="25"/>
-    </w:p>
-    <w:p>
-      <w:r>
-        <w:t>Kalibrerar tejpsensorerna.</w:t>
-      </w:r>
-    </w:p>
     <w:p/>
     <w:p>
       <w:pPr>
         <w:pStyle w:val="Rubrik2"/>
       </w:pPr>
-      <w:bookmarkStart w:id="26" w:name="_Toc433294518"/>
+      <w:bookmarkStart w:id="26" w:name="_Toc436052724"/>
       <w:r>
         <w:t>AI</w:t>
       </w:r>
@@ -8553,7 +8483,7 @@
       <w:r>
         <w:br w:type="page"/>
       </w:r>
-      <w:bookmarkStart w:id="27" w:name="_Toc433294519"/>
+      <w:bookmarkStart w:id="27" w:name="_Toc436052725"/>
       <w:r>
         <w:lastRenderedPageBreak/>
         <w:t>Styrenhet</w:t>
@@ -8584,7 +8514,7 @@
       <w:r>
         <w:rPr>
           <w:noProof/>
-          <w:lang w:val="en-US" w:eastAsia="en-US"/>
+          <w:lang w:eastAsia="sv-SE"/>
         </w:rPr>
         <w:drawing>
           <wp:inline distT="0" distB="0" distL="0" distR="0">
@@ -8662,7 +8592,7 @@
       <w:r>
         <w:rPr>
           <w:noProof/>
-          <w:lang w:val="en-US" w:eastAsia="en-US"/>
+          <w:lang w:eastAsia="sv-SE"/>
         </w:rPr>
         <w:drawing>
           <wp:inline distT="0" distB="0" distL="0" distR="0">
@@ -8766,7 +8696,7 @@
       <w:pPr>
         <w:pStyle w:val="Rubrik2"/>
       </w:pPr>
-      <w:bookmarkStart w:id="28" w:name="_Toc433294520"/>
+      <w:bookmarkStart w:id="28" w:name="_Toc436052726"/>
       <w:r>
         <w:lastRenderedPageBreak/>
         <w:t>Komponenter</w:t>
@@ -8853,7 +8783,7 @@
       <w:pPr>
         <w:pStyle w:val="Rubrik3"/>
       </w:pPr>
-      <w:bookmarkStart w:id="29" w:name="_Toc433294521"/>
+      <w:bookmarkStart w:id="29" w:name="_Toc436052727"/>
       <w:r>
         <w:t>Motorer</w:t>
       </w:r>
@@ -9033,7 +8963,7 @@
       <w:pPr>
         <w:pStyle w:val="Rubrik3"/>
       </w:pPr>
-      <w:bookmarkStart w:id="30" w:name="_Toc433294522"/>
+      <w:bookmarkStart w:id="30" w:name="_Toc436052728"/>
       <w:r>
         <w:t>Laserkanon</w:t>
       </w:r>
@@ -9191,7 +9121,7 @@
       <w:pPr>
         <w:pStyle w:val="Rubrik3"/>
       </w:pPr>
-      <w:bookmarkStart w:id="31" w:name="_Toc433294523"/>
+      <w:bookmarkStart w:id="31" w:name="_Toc436052729"/>
       <w:r>
         <w:t>LED till lasern</w:t>
       </w:r>
@@ -9216,7 +9146,7 @@
       <w:pPr>
         <w:pStyle w:val="Rubrik3"/>
       </w:pPr>
-      <w:bookmarkStart w:id="32" w:name="_Toc433294524"/>
+      <w:bookmarkStart w:id="32" w:name="_Toc436052730"/>
       <w:r>
         <w:t>LED</w:t>
       </w:r>
@@ -9235,7 +9165,7 @@
       <w:pPr>
         <w:pStyle w:val="Rubrik3"/>
       </w:pPr>
-      <w:bookmarkStart w:id="33" w:name="_Toc433294525"/>
+      <w:bookmarkStart w:id="33" w:name="_Toc436052731"/>
       <w:r>
         <w:lastRenderedPageBreak/>
         <w:t>LED Osynlighet</w:t>
@@ -9252,7 +9182,7 @@
       <w:pPr>
         <w:pStyle w:val="Rubrik3"/>
       </w:pPr>
-      <w:bookmarkStart w:id="34" w:name="_Toc433294526"/>
+      <w:bookmarkStart w:id="34" w:name="_Toc436052732"/>
       <w:r>
         <w:t>IR-sändare</w:t>
       </w:r>
@@ -9352,7 +9282,7 @@
         <w:pStyle w:val="Rubrik1"/>
         <w:pageBreakBefore/>
       </w:pPr>
-      <w:bookmarkStart w:id="35" w:name="_Toc433294527"/>
+      <w:bookmarkStart w:id="35" w:name="_Toc436052733"/>
       <w:r>
         <w:lastRenderedPageBreak/>
         <w:t>Programvara till laptop</w:t>
@@ -9418,7 +9348,7 @@
         <w:rPr>
           <w:i/>
           <w:noProof/>
-          <w:lang w:val="en-US" w:eastAsia="en-US"/>
+          <w:lang w:eastAsia="sv-SE"/>
         </w:rPr>
         <w:drawing>
           <wp:inline distT="0" distB="0" distL="0" distR="0">
@@ -9563,7 +9493,7 @@
       <w:pPr>
         <w:pStyle w:val="Rubrik1"/>
       </w:pPr>
-      <w:bookmarkStart w:id="36" w:name="_Toc433294528"/>
+      <w:bookmarkStart w:id="36" w:name="_Toc436052734"/>
       <w:r>
         <w:lastRenderedPageBreak/>
         <w:t>Implementationsstrategi</w:t>
@@ -9625,7 +9555,7 @@
           <w:szCs w:val="22"/>
         </w:rPr>
       </w:pPr>
-      <w:bookmarkStart w:id="37" w:name="_Toc433294529"/>
+      <w:bookmarkStart w:id="37" w:name="_Toc436052735"/>
       <w:r>
         <w:lastRenderedPageBreak/>
         <w:t>Referenser</w:t>
@@ -14991,7 +14921,7 @@
     <w:r>
       <w:rPr>
         <w:noProof/>
-        <w:lang w:val="en-US" w:eastAsia="en-US"/>
+        <w:lang w:eastAsia="sv-SE"/>
       </w:rPr>
       <w:drawing>
         <wp:inline distT="0" distB="0" distL="0" distR="0">
@@ -15107,7 +15037,7 @@
     <w:r>
       <w:rPr>
         <w:noProof/>
-        <w:lang w:val="en-US" w:eastAsia="en-US"/>
+        <w:lang w:eastAsia="sv-SE"/>
       </w:rPr>
       <w:drawing>
         <wp:inline distT="0" distB="0" distL="0" distR="0">
@@ -15215,7 +15145,7 @@
     <w:r>
       <w:rPr>
         <w:noProof/>
-        <w:lang w:val="en-US" w:eastAsia="en-US"/>
+        <w:lang w:eastAsia="sv-SE"/>
       </w:rPr>
       <w:drawing>
         <wp:inline distT="0" distB="0" distL="0" distR="0">
@@ -15332,7 +15262,7 @@
     <w:r>
       <w:rPr>
         <w:noProof/>
-        <w:lang w:val="en-US" w:eastAsia="en-US"/>
+        <w:lang w:eastAsia="sv-SE"/>
       </w:rPr>
       <w:drawing>
         <wp:inline distT="0" distB="0" distL="0" distR="0">
@@ -15448,7 +15378,7 @@
     <w:r>
       <w:rPr>
         <w:noProof/>
-        <w:lang w:val="en-US" w:eastAsia="en-US"/>
+        <w:lang w:eastAsia="sv-SE"/>
       </w:rPr>
       <w:drawing>
         <wp:inline distT="0" distB="0" distL="0" distR="0">
@@ -19696,7 +19626,7 @@
 </file>
 
 <file path=customXml/itemProps1.xml><?xml version="1.0" encoding="utf-8"?>
-<ds:datastoreItem xmlns:ds="http://schemas.openxmlformats.org/officeDocument/2006/customXml" ds:itemID="{2443B1C7-4479-411B-9E3C-517335740A7B}">
+<ds:datastoreItem xmlns:ds="http://schemas.openxmlformats.org/officeDocument/2006/customXml" ds:itemID="{396D044D-EBB1-43EA-81D5-84023BE336E6}">
   <ds:schemaRefs>
     <ds:schemaRef ds:uri="http://schemas.openxmlformats.org/officeDocument/2006/bibliography"/>
   </ds:schemaRefs>

</xml_diff>

<commit_message>
Fixat saker i MS, SE och lagt till rätt värden för BT i dokumentation
</commit_message>
<xml_diff>
--- a/docs/Designspecifikation 1.0-Kamprobot.docx
+++ b/docs/Designspecifikation 1.0-Kamprobot.docx
@@ -274,18 +274,8 @@
         <w:pStyle w:val="gruppdata"/>
       </w:pPr>
       <w:r>
-        <w:t xml:space="preserve">Grupp 15, HT1-2015, </w:t>
-      </w:r>
-      <w:proofErr w:type="spellStart"/>
-      <w:r>
-        <w:t>Mr</w:t>
-      </w:r>
-      <w:proofErr w:type="gramStart"/>
-      <w:r>
-        <w:t>.Robot</w:t>
-      </w:r>
-      <w:proofErr w:type="spellEnd"/>
-      <w:proofErr w:type="gramEnd"/>
+        <w:t>Grupp 15, HT1-2015, Mr.Robot</w:t>
+      </w:r>
       <w:r>
         <w:br/>
         <w:t>Linköpings tekniska högskola, ISY</w:t>
@@ -815,19 +805,8 @@
                 <w:szCs w:val="18"/>
                 <w:shd w:val="clear" w:color="auto" w:fill="FFFFFF"/>
               </w:rPr>
-              <w:t xml:space="preserve">Hans </w:t>
+              <w:t>Hans Tchou</w:t>
             </w:r>
-            <w:proofErr w:type="spellStart"/>
-            <w:r>
-              <w:rPr>
-                <w:rFonts w:ascii="Arial" w:eastAsia="Arial" w:hAnsi="Arial" w:cs="Arial"/>
-                <w:sz w:val="18"/>
-                <w:szCs w:val="18"/>
-                <w:shd w:val="clear" w:color="auto" w:fill="FFFFFF"/>
-              </w:rPr>
-              <w:t>Tchou</w:t>
-            </w:r>
-            <w:proofErr w:type="spellEnd"/>
           </w:p>
         </w:tc>
         <w:tc>
@@ -941,19 +920,8 @@
                 <w:szCs w:val="18"/>
                 <w:shd w:val="clear" w:color="auto" w:fill="FFFFFF"/>
               </w:rPr>
-              <w:t xml:space="preserve">Tor </w:t>
+              <w:t>Tor Utterborn</w:t>
             </w:r>
-            <w:proofErr w:type="spellStart"/>
-            <w:r>
-              <w:rPr>
-                <w:rFonts w:ascii="Arial" w:eastAsia="Arial" w:hAnsi="Arial" w:cs="Arial"/>
-                <w:sz w:val="18"/>
-                <w:szCs w:val="18"/>
-                <w:shd w:val="clear" w:color="auto" w:fill="FFFFFF"/>
-              </w:rPr>
-              <w:t>Utterborn</w:t>
-            </w:r>
-            <w:proofErr w:type="spellEnd"/>
           </w:p>
         </w:tc>
         <w:tc>
@@ -1472,8 +1440,6 @@
       </w:r>
       <w:bookmarkEnd w:id="1"/>
     </w:p>
-    <w:bookmarkStart w:id="2" w:name="_GoBack"/>
-    <w:bookmarkEnd w:id="2"/>
     <w:p>
       <w:pPr>
         <w:pStyle w:val="Innehll1"/>
@@ -4665,14 +4631,14 @@
       <w:pPr>
         <w:pStyle w:val="Dokumenthistorik"/>
       </w:pPr>
-      <w:bookmarkStart w:id="3" w:name="_Toc436052701"/>
+      <w:bookmarkStart w:id="2" w:name="_Toc436052701"/>
       <w:r>
         <w:rPr>
           <w:lang w:val="de-DE"/>
         </w:rPr>
         <w:t>Dokumenthistorik</w:t>
       </w:r>
-      <w:bookmarkEnd w:id="3"/>
+      <w:bookmarkEnd w:id="2"/>
     </w:p>
     <w:tbl>
       <w:tblPr>
@@ -4977,11 +4943,9 @@
             <w:pPr>
               <w:pStyle w:val="Tabellcell"/>
             </w:pPr>
-            <w:proofErr w:type="gramStart"/>
             <w:r>
               <w:t>JO,PO</w:t>
             </w:r>
-            <w:proofErr w:type="gramEnd"/>
           </w:p>
         </w:tc>
         <w:tc>
@@ -5030,12 +4994,12 @@
       <w:pPr>
         <w:pStyle w:val="Rubrik1"/>
       </w:pPr>
-      <w:bookmarkStart w:id="4" w:name="_Toc436052702"/>
+      <w:bookmarkStart w:id="3" w:name="_Toc436052702"/>
       <w:r>
         <w:lastRenderedPageBreak/>
         <w:t>Sammanfattning</w:t>
       </w:r>
-      <w:bookmarkEnd w:id="4"/>
+      <w:bookmarkEnd w:id="3"/>
     </w:p>
     <w:p>
       <w:r>
@@ -5137,7 +5101,7 @@
             <v:path o:extrusionok="f" gradientshapeok="t" o:connecttype="rect"/>
             <o:lock v:ext="edit" aspectratio="t"/>
           </v:shapetype>
-          <v:shape id="_x0000_i1025" type="#_x0000_t75" style="width:415.2pt;height:338.4pt">
+          <v:shape id="_x0000_i1025" type="#_x0000_t75" style="width:414.75pt;height:338.25pt">
             <v:imagedata r:id="rId33" o:title="Systembildv3 utan sladdar"/>
           </v:shape>
         </w:pict>
@@ -5271,46 +5235,46 @@
       <w:pPr>
         <w:pStyle w:val="Rubrik1"/>
       </w:pPr>
-      <w:bookmarkStart w:id="5" w:name="_Toc436052703"/>
+      <w:bookmarkStart w:id="4" w:name="_Toc436052703"/>
       <w:r>
         <w:t>Gränssnittet mellan enheter</w:t>
       </w:r>
+      <w:bookmarkEnd w:id="4"/>
+    </w:p>
+    <w:p>
+      <w:pPr>
+        <w:pStyle w:val="Brdtext"/>
+      </w:pPr>
+      <w:r>
+        <w:t xml:space="preserve">Mellan enheterna kopplar vi </w:t>
+      </w:r>
+      <w:r>
+        <w:t xml:space="preserve">direkt </w:t>
+      </w:r>
+      <w:r>
+        <w:t>vägar</w:t>
+      </w:r>
+      <w:r>
+        <w:t xml:space="preserve"> för kommunikation</w:t>
+      </w:r>
+      <w:r>
+        <w:t xml:space="preserve"> med UART. Vi använder Blåtand för att kommunicera mellan robot och laptop och det protokollet som används där är även UART.</w:t>
+      </w:r>
+    </w:p>
+    <w:p>
+      <w:pPr>
+        <w:pStyle w:val="Brdtext"/>
+      </w:pPr>
+    </w:p>
+    <w:p>
+      <w:pPr>
+        <w:pStyle w:val="Rubrik2"/>
+      </w:pPr>
+      <w:bookmarkStart w:id="5" w:name="_Toc436052704"/>
+      <w:r>
+        <w:t>UART</w:t>
+      </w:r>
       <w:bookmarkEnd w:id="5"/>
-    </w:p>
-    <w:p>
-      <w:pPr>
-        <w:pStyle w:val="Brdtext"/>
-      </w:pPr>
-      <w:r>
-        <w:t xml:space="preserve">Mellan enheterna kopplar vi </w:t>
-      </w:r>
-      <w:r>
-        <w:t xml:space="preserve">direkt </w:t>
-      </w:r>
-      <w:r>
-        <w:t>vägar</w:t>
-      </w:r>
-      <w:r>
-        <w:t xml:space="preserve"> för kommunikation</w:t>
-      </w:r>
-      <w:r>
-        <w:t xml:space="preserve"> med UART. Vi använder Blåtand för att kommunicera mellan robot och laptop och det protokollet som används där är även UART.</w:t>
-      </w:r>
-    </w:p>
-    <w:p>
-      <w:pPr>
-        <w:pStyle w:val="Brdtext"/>
-      </w:pPr>
-    </w:p>
-    <w:p>
-      <w:pPr>
-        <w:pStyle w:val="Rubrik2"/>
-      </w:pPr>
-      <w:bookmarkStart w:id="6" w:name="_Toc436052704"/>
-      <w:r>
-        <w:t>UART</w:t>
-      </w:r>
-      <w:bookmarkEnd w:id="6"/>
     </w:p>
     <w:p>
       <w:r>
@@ -5321,40 +5285,16 @@
           <w:bCs/>
           <w:i/>
         </w:rPr>
-        <w:t xml:space="preserve">universal </w:t>
-      </w:r>
-      <w:proofErr w:type="spellStart"/>
+        <w:t>universal asynchronous receiver/transmitter</w:t>
+      </w:r>
       <w:r>
         <w:rPr>
           <w:bCs/>
-          <w:i/>
-        </w:rPr>
-        <w:t>asynchronous</w:t>
-      </w:r>
-      <w:proofErr w:type="spellEnd"/>
-      <w:r>
-        <w:rPr>
-          <w:bCs/>
-          <w:i/>
-        </w:rPr>
-        <w:t xml:space="preserve"> receiver/transmitter</w:t>
-      </w:r>
-      <w:r>
-        <w:rPr>
-          <w:bCs/>
         </w:rPr>
         <w:t>)</w:t>
       </w:r>
       <w:r>
-        <w:t xml:space="preserve"> är ett protokoll för hur enheter kommunicerar. UART arbetar seriellt med </w:t>
-      </w:r>
-      <w:proofErr w:type="spellStart"/>
-      <w:r>
-        <w:t>startbit</w:t>
-      </w:r>
-      <w:proofErr w:type="spellEnd"/>
-      <w:r>
-        <w:t xml:space="preserve"> och stoppbit.</w:t>
+        <w:t xml:space="preserve"> är ett protokoll för hur enheter kommunicerar. UART arbetar seriellt med startbit och stoppbit.</w:t>
       </w:r>
     </w:p>
     <w:p>
@@ -5377,23 +5317,7 @@
     <w:p/>
     <w:p>
       <w:r>
-        <w:t xml:space="preserve">Vi kommer använda oss av processorernas avbrottsfunktioner för att veta när en överföring är klar. När detta händer så sparar vi över </w:t>
-      </w:r>
-      <w:proofErr w:type="spellStart"/>
-      <w:r>
-        <w:t>datan</w:t>
-      </w:r>
-      <w:proofErr w:type="spellEnd"/>
-      <w:r>
-        <w:t xml:space="preserve"> i </w:t>
-      </w:r>
-      <w:proofErr w:type="spellStart"/>
-      <w:r>
-        <w:t>receive-buffern</w:t>
-      </w:r>
-      <w:proofErr w:type="spellEnd"/>
-      <w:r>
-        <w:t xml:space="preserve"> till lokala register i den mottagande enheten.</w:t>
+        <w:t>Vi kommer använda oss av processorernas avbrottsfunktioner för att veta när en överföring är klar. När detta händer så sparar vi över datan i receive-buffern till lokala register i den mottagande enheten.</w:t>
       </w:r>
     </w:p>
     <w:p/>
@@ -5401,11 +5325,11 @@
       <w:pPr>
         <w:pStyle w:val="Rubrik3"/>
       </w:pPr>
-      <w:bookmarkStart w:id="7" w:name="_Toc436052705"/>
+      <w:bookmarkStart w:id="6" w:name="_Toc436052705"/>
       <w:r>
         <w:t>Parametrar</w:t>
       </w:r>
-      <w:bookmarkEnd w:id="7"/>
+      <w:bookmarkEnd w:id="6"/>
     </w:p>
     <w:p>
       <w:pPr>
@@ -5454,7 +5378,7 @@
           <w:sz w:val="24"/>
           <w:szCs w:val="24"/>
         </w:rPr>
-        <w:t>4800</w:t>
+        <w:t>115200</w:t>
       </w:r>
     </w:p>
     <w:p>
@@ -5484,7 +5408,7 @@
           <w:sz w:val="24"/>
           <w:szCs w:val="24"/>
         </w:rPr>
-        <w:t>9</w:t>
+        <w:t>8</w:t>
       </w:r>
     </w:p>
     <w:p>
@@ -5587,12 +5511,12 @@
       <w:r>
         <w:br w:type="page"/>
       </w:r>
-      <w:bookmarkStart w:id="8" w:name="_Toc436052706"/>
+      <w:bookmarkStart w:id="7" w:name="_Toc436052706"/>
       <w:r>
         <w:lastRenderedPageBreak/>
         <w:t>Vad ska skickas</w:t>
       </w:r>
-      <w:bookmarkEnd w:id="8"/>
+      <w:bookmarkEnd w:id="7"/>
     </w:p>
     <w:p>
       <w:pPr>
@@ -5673,27 +5597,139 @@
         <w:rPr>
           <w:szCs w:val="22"/>
         </w:rPr>
-        <w:t>Bit 0-1:</w:t>
+        <w:t>Bit 0-2:</w:t>
       </w:r>
       <w:r>
         <w:rPr>
           <w:szCs w:val="22"/>
         </w:rPr>
         <w:tab/>
-        <w:t>Meddelande ID (00)</w:t>
-      </w:r>
-    </w:p>
-    <w:p>
-      <w:pPr>
-        <w:rPr>
-          <w:szCs w:val="22"/>
-        </w:rPr>
-      </w:pPr>
-      <w:r>
-        <w:rPr>
-          <w:szCs w:val="22"/>
-        </w:rPr>
-        <w:t>Bit 2-6:</w:t>
+        <w:t>Meddelande ID (000)</w:t>
+      </w:r>
+    </w:p>
+    <w:p>
+      <w:pPr>
+        <w:rPr>
+          <w:szCs w:val="22"/>
+        </w:rPr>
+      </w:pPr>
+      <w:r>
+        <w:rPr>
+          <w:szCs w:val="22"/>
+        </w:rPr>
+        <w:t>Bit 3-5:</w:t>
+      </w:r>
+      <w:r>
+        <w:rPr>
+          <w:szCs w:val="22"/>
+        </w:rPr>
+        <w:tab/>
+        <w:t>IR-signaturen</w:t>
+      </w:r>
+    </w:p>
+    <w:p>
+      <w:pPr>
+        <w:rPr>
+          <w:szCs w:val="22"/>
+        </w:rPr>
+      </w:pPr>
+      <w:r>
+        <w:rPr>
+          <w:szCs w:val="22"/>
+        </w:rPr>
+        <w:t xml:space="preserve">Bit 6:     </w:t>
+      </w:r>
+      <w:r>
+        <w:rPr>
+          <w:szCs w:val="22"/>
+        </w:rPr>
+        <w:tab/>
+      </w:r>
+      <w:r>
+        <w:rPr>
+          <w:szCs w:val="22"/>
+        </w:rPr>
+        <w:t>Laser (1 för träff)</w:t>
+      </w:r>
+    </w:p>
+    <w:p>
+      <w:pPr>
+        <w:rPr>
+          <w:szCs w:val="22"/>
+        </w:rPr>
+      </w:pPr>
+      <w:r>
+        <w:rPr>
+          <w:szCs w:val="22"/>
+        </w:rPr>
+        <w:t>Bit 7:</w:t>
+      </w:r>
+      <w:r>
+        <w:rPr>
+          <w:szCs w:val="22"/>
+        </w:rPr>
+        <w:tab/>
+      </w:r>
+      <w:r>
+        <w:rPr>
+          <w:szCs w:val="22"/>
+        </w:rPr>
+        <w:t>Aktiv IR-signatur (robot framför oss)</w:t>
+      </w:r>
+    </w:p>
+    <w:p>
+      <w:pPr>
+        <w:rPr>
+          <w:szCs w:val="22"/>
+        </w:rPr>
+      </w:pPr>
+    </w:p>
+    <w:p>
+      <w:pPr>
+        <w:rPr>
+          <w:szCs w:val="22"/>
+          <w:u w:val="single"/>
+        </w:rPr>
+      </w:pPr>
+      <w:r>
+        <w:rPr>
+          <w:szCs w:val="22"/>
+          <w:u w:val="single"/>
+        </w:rPr>
+        <w:t>Meddelande 2:</w:t>
+      </w:r>
+    </w:p>
+    <w:p>
+      <w:pPr>
+        <w:rPr>
+          <w:szCs w:val="22"/>
+        </w:rPr>
+      </w:pPr>
+      <w:r>
+        <w:rPr>
+          <w:szCs w:val="22"/>
+        </w:rPr>
+        <w:t>Bit 0-2:</w:t>
+      </w:r>
+      <w:r>
+        <w:rPr>
+          <w:szCs w:val="22"/>
+        </w:rPr>
+        <w:tab/>
+        <w:t>Meddelande ID (001)</w:t>
+      </w:r>
+    </w:p>
+    <w:p>
+      <w:pPr>
+        <w:rPr>
+          <w:szCs w:val="22"/>
+        </w:rPr>
+      </w:pPr>
+      <w:r>
+        <w:rPr>
+          <w:szCs w:val="22"/>
+        </w:rPr>
+        <w:t>Bit 3-7:</w:t>
       </w:r>
       <w:r>
         <w:rPr>
@@ -5709,103 +5745,53 @@
           <w:szCs w:val="22"/>
         </w:rPr>
       </w:pPr>
-      <w:r>
-        <w:rPr>
-          <w:szCs w:val="22"/>
-        </w:rPr>
-        <w:t>Bit 7:</w:t>
+    </w:p>
+    <w:p>
+      <w:pPr>
+        <w:rPr>
+          <w:szCs w:val="22"/>
+          <w:u w:val="single"/>
+        </w:rPr>
+      </w:pPr>
+      <w:r>
+        <w:rPr>
+          <w:szCs w:val="22"/>
+          <w:u w:val="single"/>
+        </w:rPr>
+        <w:t>Meddelande 3:</w:t>
+      </w:r>
+    </w:p>
+    <w:p>
+      <w:pPr>
+        <w:rPr>
+          <w:szCs w:val="22"/>
+        </w:rPr>
+      </w:pPr>
+      <w:r>
+        <w:rPr>
+          <w:szCs w:val="22"/>
+        </w:rPr>
+        <w:t>Bit 0-2:</w:t>
       </w:r>
       <w:r>
         <w:rPr>
           <w:szCs w:val="22"/>
         </w:rPr>
         <w:tab/>
-      </w:r>
-      <w:r>
-        <w:rPr>
-          <w:szCs w:val="22"/>
-        </w:rPr>
-        <w:t>Tejpsensor 1 (vänster, 1 för tejp)</w:t>
-      </w:r>
-    </w:p>
-    <w:p>
-      <w:pPr>
-        <w:rPr>
-          <w:szCs w:val="22"/>
-        </w:rPr>
-      </w:pPr>
-      <w:r>
-        <w:rPr>
-          <w:szCs w:val="22"/>
-        </w:rPr>
-        <w:t>Bit 8:</w:t>
-      </w:r>
-      <w:r>
-        <w:rPr>
-          <w:szCs w:val="22"/>
-        </w:rPr>
-        <w:tab/>
-      </w:r>
-      <w:r>
-        <w:rPr>
-          <w:szCs w:val="22"/>
-        </w:rPr>
-        <w:t>Tejpsensor 2 (höger, 1 för tejp)</w:t>
-      </w:r>
-    </w:p>
-    <w:p>
-      <w:pPr>
-        <w:rPr>
-          <w:szCs w:val="22"/>
-        </w:rPr>
-      </w:pPr>
-    </w:p>
-    <w:p>
-      <w:pPr>
-        <w:rPr>
-          <w:szCs w:val="22"/>
-          <w:u w:val="single"/>
-        </w:rPr>
-      </w:pPr>
-      <w:r>
-        <w:rPr>
-          <w:szCs w:val="22"/>
-          <w:u w:val="single"/>
-        </w:rPr>
-        <w:t>Meddelande 2:</w:t>
-      </w:r>
-    </w:p>
-    <w:p>
-      <w:pPr>
-        <w:rPr>
-          <w:szCs w:val="22"/>
-        </w:rPr>
-      </w:pPr>
-      <w:r>
-        <w:rPr>
-          <w:szCs w:val="22"/>
-        </w:rPr>
-        <w:t>Bit 0-1:</w:t>
-      </w:r>
-      <w:r>
-        <w:rPr>
-          <w:szCs w:val="22"/>
-        </w:rPr>
-        <w:tab/>
-        <w:t>Meddelande ID (01)</w:t>
-      </w:r>
-    </w:p>
-    <w:p>
-      <w:pPr>
-        <w:rPr>
-          <w:szCs w:val="22"/>
-        </w:rPr>
-      </w:pPr>
-      <w:r>
-        <w:rPr>
-          <w:szCs w:val="22"/>
-        </w:rPr>
-        <w:t>Bit 2-6:</w:t>
+        <w:t>Meddelande ID (010)</w:t>
+      </w:r>
+    </w:p>
+    <w:p>
+      <w:pPr>
+        <w:rPr>
+          <w:szCs w:val="22"/>
+        </w:rPr>
+      </w:pPr>
+      <w:r>
+        <w:rPr>
+          <w:szCs w:val="22"/>
+        </w:rPr>
+        <w:t>Bit 3-7:</w:t>
       </w:r>
       <w:r>
         <w:rPr>
@@ -5834,52 +5820,96 @@
           <w:szCs w:val="22"/>
           <w:u w:val="single"/>
         </w:rPr>
-        <w:t>Meddelande 3:</w:t>
-      </w:r>
-    </w:p>
-    <w:p>
-      <w:pPr>
-        <w:rPr>
-          <w:szCs w:val="22"/>
-        </w:rPr>
-      </w:pPr>
-      <w:r>
-        <w:rPr>
-          <w:szCs w:val="22"/>
-        </w:rPr>
-        <w:t>Bit 0-1:</w:t>
+        <w:t>Meddelande 4:</w:t>
+      </w:r>
+    </w:p>
+    <w:p>
+      <w:pPr>
+        <w:rPr>
+          <w:szCs w:val="22"/>
+        </w:rPr>
+      </w:pPr>
+      <w:r>
+        <w:rPr>
+          <w:szCs w:val="22"/>
+        </w:rPr>
+        <w:t>Bit 0-2:</w:t>
       </w:r>
       <w:r>
         <w:rPr>
           <w:szCs w:val="22"/>
         </w:rPr>
         <w:tab/>
-        <w:t>Meddelande ID (10)</w:t>
-      </w:r>
-    </w:p>
-    <w:p>
-      <w:pPr>
-        <w:rPr>
-          <w:szCs w:val="22"/>
-        </w:rPr>
-      </w:pPr>
-      <w:r>
-        <w:rPr>
-          <w:szCs w:val="22"/>
-        </w:rPr>
-        <w:t>Bit 2:</w:t>
+        <w:t>Meddelande ID (011)</w:t>
+      </w:r>
+    </w:p>
+    <w:p>
+      <w:pPr>
+        <w:rPr>
+          <w:szCs w:val="22"/>
+        </w:rPr>
+      </w:pPr>
+      <w:r>
+        <w:rPr>
+          <w:szCs w:val="22"/>
+        </w:rPr>
+        <w:t>Bit 3-7:</w:t>
       </w:r>
       <w:r>
         <w:rPr>
           <w:szCs w:val="22"/>
         </w:rPr>
         <w:tab/>
-      </w:r>
-      <w:r>
-        <w:rPr>
-          <w:szCs w:val="22"/>
-        </w:rPr>
-        <w:t>Aktiv IR-signatur (robot framför oss)</w:t>
+        <w:t>5 LSB Gyro (grader rotatation)</w:t>
+      </w:r>
+    </w:p>
+    <w:p>
+      <w:pPr>
+        <w:rPr>
+          <w:szCs w:val="22"/>
+        </w:rPr>
+      </w:pPr>
+    </w:p>
+    <w:p>
+      <w:pPr>
+        <w:rPr>
+          <w:szCs w:val="22"/>
+          <w:u w:val="single"/>
+        </w:rPr>
+      </w:pPr>
+      <w:r>
+        <w:rPr>
+          <w:szCs w:val="22"/>
+          <w:u w:val="single"/>
+        </w:rPr>
+        <w:t>Meddelande 5</w:t>
+      </w:r>
+      <w:r>
+        <w:rPr>
+          <w:szCs w:val="22"/>
+          <w:u w:val="single"/>
+        </w:rPr>
+        <w:t>:</w:t>
+      </w:r>
+    </w:p>
+    <w:p>
+      <w:pPr>
+        <w:rPr>
+          <w:szCs w:val="22"/>
+        </w:rPr>
+      </w:pPr>
+      <w:r>
+        <w:rPr>
+          <w:szCs w:val="22"/>
+        </w:rPr>
+        <w:t>Bit 0-2:</w:t>
+      </w:r>
+      <w:r>
+        <w:rPr>
+          <w:szCs w:val="22"/>
+        </w:rPr>
+        <w:tab/>
+        <w:t>Meddelande ID (100)</w:t>
       </w:r>
     </w:p>
     <w:p>
@@ -5899,7 +5929,7 @@
           <w:szCs w:val="22"/>
         </w:rPr>
         <w:tab/>
-        <w:t>IR-signaturen</w:t>
+        <w:t>3 MSB Gyro (grader rotatation)</w:t>
       </w:r>
     </w:p>
     <w:p>
@@ -5924,117 +5954,32 @@
         <w:rPr>
           <w:szCs w:val="22"/>
         </w:rPr>
-        <w:t>Laser (1 för träff)</w:t>
-      </w:r>
-    </w:p>
-    <w:p>
-      <w:pPr>
-        <w:rPr>
-          <w:szCs w:val="22"/>
-        </w:rPr>
-      </w:pPr>
-      <w:r>
-        <w:rPr>
-          <w:szCs w:val="22"/>
-        </w:rPr>
-        <w:t>Bit 7-8:</w:t>
+        <w:t>Tejpsensor 1 (vänster, 1 för tejp)</w:t>
+      </w:r>
+    </w:p>
+    <w:p>
+      <w:pPr>
+        <w:rPr>
+          <w:szCs w:val="22"/>
+        </w:rPr>
+      </w:pPr>
+      <w:r>
+        <w:rPr>
+          <w:szCs w:val="22"/>
+        </w:rPr>
+        <w:t>Bit 7:</w:t>
       </w:r>
       <w:r>
         <w:rPr>
           <w:szCs w:val="22"/>
         </w:rPr>
         <w:tab/>
-        <w:t xml:space="preserve">2 MSB Gyro (grader </w:t>
-      </w:r>
-      <w:proofErr w:type="spellStart"/>
-      <w:r>
-        <w:rPr>
-          <w:szCs w:val="22"/>
-        </w:rPr>
-        <w:t>rotatation</w:t>
-      </w:r>
-      <w:proofErr w:type="spellEnd"/>
-      <w:r>
-        <w:rPr>
-          <w:szCs w:val="22"/>
-        </w:rPr>
-        <w:t>)</w:t>
-      </w:r>
-    </w:p>
-    <w:p>
-      <w:pPr>
-        <w:rPr>
-          <w:szCs w:val="22"/>
-        </w:rPr>
-      </w:pPr>
-    </w:p>
-    <w:p>
-      <w:pPr>
-        <w:rPr>
-          <w:szCs w:val="22"/>
-          <w:u w:val="single"/>
-        </w:rPr>
-      </w:pPr>
-      <w:r>
-        <w:rPr>
-          <w:szCs w:val="22"/>
-          <w:u w:val="single"/>
-        </w:rPr>
-        <w:t>Meddelande 4:</w:t>
-      </w:r>
-    </w:p>
-    <w:p>
-      <w:pPr>
-        <w:rPr>
-          <w:szCs w:val="22"/>
-        </w:rPr>
-      </w:pPr>
-      <w:r>
-        <w:rPr>
-          <w:szCs w:val="22"/>
-        </w:rPr>
-        <w:t>Bit 0-1:</w:t>
-      </w:r>
-      <w:r>
-        <w:rPr>
-          <w:szCs w:val="22"/>
-        </w:rPr>
-        <w:tab/>
-        <w:t>Meddelande ID (11)</w:t>
-      </w:r>
-    </w:p>
-    <w:p>
-      <w:pPr>
-        <w:rPr>
-          <w:szCs w:val="22"/>
-        </w:rPr>
-      </w:pPr>
-      <w:r>
-        <w:rPr>
-          <w:szCs w:val="22"/>
-        </w:rPr>
-        <w:t>Bit 2-8:</w:t>
-      </w:r>
-      <w:r>
-        <w:rPr>
-          <w:szCs w:val="22"/>
-        </w:rPr>
-        <w:tab/>
-        <w:t xml:space="preserve">6 LSB Gyro (grader </w:t>
-      </w:r>
-      <w:proofErr w:type="spellStart"/>
-      <w:r>
-        <w:rPr>
-          <w:szCs w:val="22"/>
-        </w:rPr>
-        <w:t>rotatation</w:t>
-      </w:r>
-      <w:proofErr w:type="spellEnd"/>
-      <w:r>
-        <w:rPr>
-          <w:szCs w:val="22"/>
-        </w:rPr>
-        <w:t>)</w:t>
+      </w:r>
+      <w:r>
+        <w:rPr>
+          <w:szCs w:val="22"/>
+        </w:rPr>
+        <w:t>Tejpsensor 2 (höger, 1 för tejp)</w:t>
       </w:r>
     </w:p>
     <w:p>
@@ -6074,141 +6019,203 @@
           <w:szCs w:val="22"/>
         </w:rPr>
       </w:pPr>
-    </w:p>
-    <w:p>
-      <w:pPr>
-        <w:rPr>
-          <w:szCs w:val="22"/>
-        </w:rPr>
-      </w:pPr>
-      <w:r>
-        <w:rPr>
-          <w:szCs w:val="22"/>
-        </w:rPr>
-        <w:t>Bit 0-8:</w:t>
+      <w:r>
+        <w:rPr>
+          <w:szCs w:val="22"/>
+        </w:rPr>
+        <w:t>Meddelande 1-5 samt nedanstående samt:</w:t>
+      </w:r>
+    </w:p>
+    <w:p>
+      <w:pPr>
+        <w:rPr>
+          <w:szCs w:val="22"/>
+        </w:rPr>
+      </w:pPr>
+    </w:p>
+    <w:p>
+      <w:pPr>
+        <w:rPr>
+          <w:szCs w:val="22"/>
+          <w:u w:val="single"/>
+        </w:rPr>
+      </w:pPr>
+      <w:r>
+        <w:rPr>
+          <w:szCs w:val="22"/>
+          <w:u w:val="single"/>
+        </w:rPr>
+        <w:t>Meddelande 6</w:t>
+      </w:r>
+      <w:r>
+        <w:rPr>
+          <w:szCs w:val="22"/>
+          <w:u w:val="single"/>
+        </w:rPr>
+        <w:t>:</w:t>
+      </w:r>
+    </w:p>
+    <w:p>
+      <w:pPr>
+        <w:rPr>
+          <w:szCs w:val="22"/>
+        </w:rPr>
+      </w:pPr>
+      <w:r>
+        <w:rPr>
+          <w:szCs w:val="22"/>
+        </w:rPr>
+        <w:t>Bit 0-2:</w:t>
       </w:r>
       <w:r>
         <w:rPr>
           <w:szCs w:val="22"/>
         </w:rPr>
         <w:tab/>
-        <w:t>OP-kod för instruktion</w:t>
-      </w:r>
-    </w:p>
-    <w:p>
-      <w:pPr>
-        <w:rPr>
-          <w:szCs w:val="22"/>
-        </w:rPr>
-      </w:pPr>
+        <w:t>Meddelande ID (101)(ORDER)</w:t>
+      </w:r>
+    </w:p>
+    <w:p>
+      <w:pPr>
+        <w:rPr>
+          <w:szCs w:val="22"/>
+        </w:rPr>
+      </w:pPr>
+      <w:r>
+        <w:rPr>
+          <w:szCs w:val="22"/>
+        </w:rPr>
+        <w:t>Bit 3-7</w:t>
+      </w:r>
+      <w:r>
+        <w:rPr>
+          <w:szCs w:val="22"/>
+        </w:rPr>
+        <w:tab/>
+      </w:r>
+      <w:r>
+        <w:rPr>
+          <w:szCs w:val="22"/>
+        </w:rPr>
+        <w:tab/>
+        <w:t>ORDERID</w:t>
+      </w:r>
+    </w:p>
+    <w:p>
+      <w:pPr>
+        <w:rPr>
+          <w:szCs w:val="22"/>
+        </w:rPr>
+      </w:pPr>
+    </w:p>
+    <w:p>
+      <w:pPr>
+        <w:suppressAutoHyphens w:val="0"/>
+        <w:rPr>
+          <w:szCs w:val="22"/>
+        </w:rPr>
+      </w:pPr>
+      <w:r>
+        <w:rPr>
+          <w:szCs w:val="22"/>
+        </w:rPr>
+        <w:br w:type="page"/>
+      </w:r>
     </w:p>
     <w:p>
       <w:pPr>
         <w:pStyle w:val="Rubrik2"/>
       </w:pPr>
-      <w:bookmarkStart w:id="9" w:name="_Toc436052707"/>
-      <w:r>
+      <w:bookmarkStart w:id="8" w:name="_Toc436052707"/>
+      <w:r>
+        <w:lastRenderedPageBreak/>
         <w:t>Bluetooth</w:t>
       </w:r>
+      <w:bookmarkEnd w:id="8"/>
+    </w:p>
+    <w:p>
+      <w:r>
+        <w:t>Roboten ska kunna skicka data till en persondator(PC) med hjälp av Bluetooth. Robote</w:t>
+      </w:r>
+      <w:r>
+        <w:t>n kommer använda sig av Firefly-</w:t>
+      </w:r>
+      <w:r>
+        <w:t>modulen och persondatorn kommer använda sig av en Bluetooth-pinne för att skapa en Bluetoo</w:t>
+      </w:r>
+      <w:r>
+        <w:t xml:space="preserve">th länk mellan de. För </w:t>
+      </w:r>
+      <w:r>
+        <w:t>kunna ansluta</w:t>
+      </w:r>
+      <w:r>
+        <w:t xml:space="preserve"> via</w:t>
+      </w:r>
+      <w:r>
+        <w:t xml:space="preserve"> </w:t>
+      </w:r>
+      <w:r>
+        <w:t xml:space="preserve">Firefly </w:t>
+      </w:r>
+      <w:r>
+        <w:t xml:space="preserve">till </w:t>
+      </w:r>
+      <w:r>
+        <w:t>en dator behöver Bluetooth-modulen</w:t>
+      </w:r>
+      <w:r>
+        <w:t xml:space="preserve"> använda RS232-kommunikation. </w:t>
+      </w:r>
+      <w:r>
+        <w:t>För mer information om Bluetooth, se databladen i referenser.</w:t>
+      </w:r>
+    </w:p>
+    <w:p/>
+    <w:p>
+      <w:pPr>
+        <w:pStyle w:val="Rubrik3"/>
+      </w:pPr>
+      <w:bookmarkStart w:id="9" w:name="_Toc436052708"/>
+      <w:r>
+        <w:t>Parametrar</w:t>
+      </w:r>
       <w:bookmarkEnd w:id="9"/>
     </w:p>
     <w:p>
       <w:r>
-        <w:t>Roboten ska kunna skicka data till en persondator(PC) med hjälp av Bluetooth. Robote</w:t>
-      </w:r>
-      <w:r>
-        <w:t xml:space="preserve">n kommer använda sig av </w:t>
-      </w:r>
-      <w:proofErr w:type="spellStart"/>
-      <w:r>
-        <w:t>Firefly</w:t>
-      </w:r>
-      <w:proofErr w:type="spellEnd"/>
-      <w:r>
-        <w:t>-</w:t>
-      </w:r>
-      <w:r>
-        <w:t>modulen och persondatorn kommer använda sig av en Bluetooth-pinne för att skapa en Bluetoo</w:t>
-      </w:r>
-      <w:r>
-        <w:t xml:space="preserve">th länk mellan de. För </w:t>
-      </w:r>
-      <w:r>
-        <w:t>kunna ansluta</w:t>
-      </w:r>
-      <w:r>
-        <w:t xml:space="preserve"> via</w:t>
-      </w:r>
-      <w:r>
-        <w:t xml:space="preserve"> </w:t>
-      </w:r>
-      <w:proofErr w:type="spellStart"/>
-      <w:r>
-        <w:t>Firefly</w:t>
-      </w:r>
-      <w:proofErr w:type="spellEnd"/>
-      <w:r>
-        <w:t xml:space="preserve"> </w:t>
-      </w:r>
-      <w:r>
-        <w:t xml:space="preserve">till </w:t>
-      </w:r>
-      <w:r>
-        <w:t>en dator behöver Bluetooth-modulen</w:t>
-      </w:r>
-      <w:r>
-        <w:t xml:space="preserve"> använda RS232-kommunikation. </w:t>
-      </w:r>
-      <w:r>
-        <w:t>För mer information om Bluetooth, se databladen i referenser.</w:t>
-      </w:r>
-    </w:p>
-    <w:p/>
-    <w:p>
-      <w:pPr>
-        <w:pStyle w:val="Rubrik3"/>
-      </w:pPr>
-      <w:bookmarkStart w:id="10" w:name="_Toc436052708"/>
-      <w:r>
-        <w:t>Parametrar</w:t>
-      </w:r>
+        <w:t>BAUD/BPS:</w:t>
+      </w:r>
+      <w:r>
+        <w:tab/>
+      </w:r>
+      <w:r>
+        <w:t>115200</w:t>
+      </w:r>
+    </w:p>
+    <w:p>
+      <w:r>
+        <w:t xml:space="preserve">Databitar: </w:t>
+      </w:r>
+      <w:r>
+        <w:tab/>
+        <w:t>8</w:t>
+      </w:r>
+      <w:bookmarkStart w:id="10" w:name="_GoBack"/>
       <w:bookmarkEnd w:id="10"/>
-    </w:p>
-    <w:p>
-      <w:r>
-        <w:t>BAUD/BPS:</w:t>
-      </w:r>
       <w:r>
         <w:tab/>
-        <w:t>4800</w:t>
-      </w:r>
-    </w:p>
-    <w:p>
-      <w:r>
-        <w:t xml:space="preserve">Databitar: </w:t>
+      </w:r>
+    </w:p>
+    <w:p>
+      <w:r>
+        <w:t>Paritet:</w:t>
       </w:r>
       <w:r>
         <w:tab/>
-        <w:t>9</w:t>
-      </w:r>
-      <w:r>
-        <w:tab/>
-      </w:r>
-    </w:p>
-    <w:p>
-      <w:r>
-        <w:t>Paritet:</w:t>
-      </w:r>
-      <w:r>
-        <w:tab/>
-      </w:r>
-      <w:proofErr w:type="gramStart"/>
-      <w:r>
-        <w:t>N ( ingen</w:t>
-      </w:r>
-      <w:proofErr w:type="gramEnd"/>
-      <w:r>
-        <w:t xml:space="preserve"> paritets bit)</w:t>
+      </w:r>
+      <w:r>
+        <w:t>N ( ingen paritets bit)</w:t>
       </w:r>
     </w:p>
     <w:p>
@@ -6233,18 +6240,10 @@
     </w:p>
     <w:p>
       <w:r>
-        <w:t xml:space="preserve">Vi följer hänvisningarna på </w:t>
-      </w:r>
-      <w:proofErr w:type="spellStart"/>
-      <w:r>
-        <w:t>V</w:t>
-      </w:r>
-      <w:r>
-        <w:t>anhedens</w:t>
-      </w:r>
-      <w:proofErr w:type="spellEnd"/>
-      <w:r>
-        <w:t xml:space="preserve"> hemsida om </w:t>
+        <w:t>Vi följer hänvisningarna på V</w:t>
+      </w:r>
+      <w:r>
+        <w:t xml:space="preserve">anhedens hemsida om </w:t>
       </w:r>
       <w:hyperlink r:id="rId35" w:history="1">
         <w:r>
@@ -6262,50 +6261,50 @@
       </w:pPr>
       <w:bookmarkStart w:id="12" w:name="_Toc436052710"/>
       <w:r>
+        <w:t>Sensorenhet</w:t>
+      </w:r>
+      <w:bookmarkEnd w:id="12"/>
+    </w:p>
+    <w:p>
+      <w:pPr>
+        <w:pStyle w:val="Beskrivning1"/>
+        <w:rPr>
+          <w:b w:val="0"/>
+        </w:rPr>
+      </w:pPr>
+      <w:r>
+        <w:rPr>
+          <w:b w:val="0"/>
+        </w:rPr>
+        <w:t xml:space="preserve">Sensormodulen är den enhet som skall sköta A-D omvandlingar från sensorvärden och skickar vidare dessa till nästa enhet. I figur 2 kan man se de ingående sensorerna. Linjesensorn används för att hålla roboten inom banans gränser. </w:t>
+      </w:r>
+    </w:p>
+    <w:p>
+      <w:pPr>
+        <w:pStyle w:val="Beskrivning1"/>
+      </w:pPr>
+      <w:r>
+        <w:rPr>
+          <w:b w:val="0"/>
+        </w:rPr>
+        <w:t>Vi placerar avståndssensorerna fram och bak för att ta reda på om eventuella hinder befinner sig framför eller möjliga fiender bakom. IR-sensorn ska känna av motståndarnas IR signaturer (placeras fram på roboten enligt Appendix A i kravspecifikationen). Lasersensorn känner av träff från motståndare. Gyron mäter vinkelfrekvensen som kan integreras för att ta reda på hur många grader roboten roterat.</w:t>
+      </w:r>
+      <w:r>
+        <w:t xml:space="preserve"> </w:t>
+      </w:r>
+      <w:r>
+        <w:rPr>
+          <w:b w:val="0"/>
+        </w:rPr>
+        <w:t>Sensorerna kan tänkas skicka data i 100-1000 Hz.</w:t>
+      </w:r>
+    </w:p>
+    <w:p>
+      <w:pPr>
+        <w:pStyle w:val="Beskrivning1"/>
+      </w:pPr>
+      <w:r>
         <w:lastRenderedPageBreak/>
-        <w:t>Sensorenhet</w:t>
-      </w:r>
-      <w:bookmarkEnd w:id="12"/>
-    </w:p>
-    <w:p>
-      <w:pPr>
-        <w:pStyle w:val="Beskrivning1"/>
-        <w:rPr>
-          <w:b w:val="0"/>
-        </w:rPr>
-      </w:pPr>
-      <w:r>
-        <w:rPr>
-          <w:b w:val="0"/>
-        </w:rPr>
-        <w:t xml:space="preserve">Sensormodulen är den enhet som skall sköta A-D omvandlingar från sensorvärden och skickar vidare dessa till nästa enhet. I figur 2 kan man se de ingående sensorerna. Linjesensorn används för att hålla roboten inom banans gränser. </w:t>
-      </w:r>
-    </w:p>
-    <w:p>
-      <w:pPr>
-        <w:pStyle w:val="Beskrivning1"/>
-      </w:pPr>
-      <w:r>
-        <w:rPr>
-          <w:b w:val="0"/>
-        </w:rPr>
-        <w:t>Vi placerar avståndssensorerna fram och bak för att ta reda på om eventuella hinder befinner sig framför eller möjliga fiender bakom. IR-sensorn ska känna av motståndarnas IR signaturer (placeras fram på roboten enligt Appendix A i kravspecifikationen). Lasersensorn känner av träff från motståndare. Gyron mäter vinkelfrekvensen som kan integreras för att ta reda på hur många grader roboten roterat.</w:t>
-      </w:r>
-      <w:r>
-        <w:t xml:space="preserve"> </w:t>
-      </w:r>
-      <w:r>
-        <w:rPr>
-          <w:b w:val="0"/>
-        </w:rPr>
-        <w:t>Sensorerna kan tänkas skicka data i 100-1000 Hz.</w:t>
-      </w:r>
-    </w:p>
-    <w:p>
-      <w:pPr>
-        <w:pStyle w:val="Beskrivning1"/>
-      </w:pPr>
-      <w:r>
         <w:t xml:space="preserve"> </w:t>
       </w:r>
       <w:r>
@@ -6428,9 +6427,8 @@
           <w:noProof/>
           <w:lang w:eastAsia="sv-SE"/>
         </w:rPr>
-        <w:lastRenderedPageBreak/>
         <w:pict>
-          <v:shape id="_x0000_i1027" type="#_x0000_t75" style="width:421.8pt;height:214.8pt">
+          <v:shape id="_x0000_i1026" type="#_x0000_t75" style="width:421.5pt;height:214.5pt">
             <v:imagedata r:id="rId37" o:title="Sensorenhet"/>
           </v:shape>
         </w:pict>
@@ -6464,6 +6462,7 @@
       </w:pPr>
       <w:bookmarkStart w:id="13" w:name="_Toc436052711"/>
       <w:r>
+        <w:lastRenderedPageBreak/>
         <w:t>Komponenter</w:t>
       </w:r>
       <w:bookmarkEnd w:id="13"/>
@@ -6477,15 +6476,7 @@
         </w:numPr>
       </w:pPr>
       <w:r>
-        <w:t xml:space="preserve">Processor (AVR </w:t>
-      </w:r>
-      <w:proofErr w:type="spellStart"/>
-      <w:r>
-        <w:t>ATmega</w:t>
-      </w:r>
-      <w:proofErr w:type="spellEnd"/>
-      <w:r>
-        <w:t xml:space="preserve"> 1284P)</w:t>
+        <w:t>Processor (AVR ATmega 1284P)</w:t>
       </w:r>
     </w:p>
     <w:p>
@@ -6532,11 +6523,9 @@
           <w:numId w:val="16"/>
         </w:numPr>
       </w:pPr>
-      <w:proofErr w:type="spellStart"/>
       <w:r>
         <w:t>IR-Sensor</w:t>
       </w:r>
-      <w:proofErr w:type="spellEnd"/>
     </w:p>
     <w:p>
       <w:pPr>
@@ -6639,7 +6628,6 @@
           <w:szCs w:val="22"/>
           <w:lang w:eastAsia="sv-SE"/>
         </w:rPr>
-        <w:lastRenderedPageBreak/>
         <w:drawing>
           <wp:anchor distT="0" distB="0" distL="0" distR="0" simplePos="0" relativeHeight="251657728" behindDoc="0" locked="0" layoutInCell="1" allowOverlap="1">
             <wp:simplePos x="0" y="0"/>
@@ -7041,35 +7029,14 @@
         <w:rPr>
           <w:szCs w:val="22"/>
         </w:rPr>
-        <w:t xml:space="preserve">För att sensorn ska fungera bra så måste den vara monterad så att den sitter nära marken (några millimeter). För att kalibrera sensorerna till vad som räknas som tejp och inte så ska sensorerna placeras så att båda är rakt över en </w:t>
-      </w:r>
-      <w:proofErr w:type="spellStart"/>
-      <w:r>
-        <w:rPr>
-          <w:szCs w:val="22"/>
-        </w:rPr>
-        <w:t>tejpbit</w:t>
-      </w:r>
-      <w:proofErr w:type="spellEnd"/>
-      <w:r>
-        <w:rPr>
-          <w:szCs w:val="22"/>
-        </w:rPr>
-        <w:t xml:space="preserve">, och sedan en kalibreringsknapp tryckas. Vi sparar sedan detta analoga värde, och när sensorenheten sedan läser av sensorn för att avgöra om den befinner sig över en </w:t>
-      </w:r>
-      <w:proofErr w:type="spellStart"/>
-      <w:r>
-        <w:rPr>
-          <w:szCs w:val="22"/>
-        </w:rPr>
-        <w:t>tejpbit</w:t>
-      </w:r>
-      <w:proofErr w:type="spellEnd"/>
-      <w:r>
-        <w:rPr>
-          <w:szCs w:val="22"/>
-        </w:rPr>
-        <w:t xml:space="preserve"> eller inte så jämförs utsignalen med detta sparade värde (med viss felmarginal). Det är bättre att kolla efter tejp än att kolla efter golv, eftersom att tejpen alltid kommer att vara samma färg.</w:t>
+        <w:t xml:space="preserve">För att sensorn ska fungera bra så måste den vara monterad så att den sitter nära marken (några millimeter). För att kalibrera sensorerna till vad som räknas som tejp och inte så ska sensorerna </w:t>
+      </w:r>
+      <w:r>
+        <w:rPr>
+          <w:szCs w:val="22"/>
+        </w:rPr>
+        <w:lastRenderedPageBreak/>
+        <w:t>placeras så att båda är rakt över en tejpbit, och sedan en kalibreringsknapp tryckas. Vi sparar sedan detta analoga värde, och när sensorenheten sedan läser av sensorn för att avgöra om den befinner sig över en tejpbit eller inte så jämförs utsignalen med detta sparade värde (med viss felmarginal). Det är bättre att kolla efter tejp än att kolla efter golv, eftersom att tejpen alltid kommer att vara samma färg.</w:t>
       </w:r>
     </w:p>
     <w:p/>
@@ -7085,22 +7052,9 @@
         <w:t xml:space="preserve"> </w:t>
       </w:r>
       <w:r>
-        <w:t xml:space="preserve">- SRF04 </w:t>
-      </w:r>
-      <w:proofErr w:type="spellStart"/>
-      <w:r>
-        <w:t>Ultrasonic</w:t>
-      </w:r>
-      <w:proofErr w:type="spellEnd"/>
-      <w:r>
-        <w:t xml:space="preserve"> Range </w:t>
-      </w:r>
-      <w:proofErr w:type="spellStart"/>
-      <w:r>
-        <w:t>Finder</w:t>
+        <w:t>- SRF04 Ultrasonic Range Finder</w:t>
       </w:r>
       <w:bookmarkEnd w:id="15"/>
-      <w:proofErr w:type="spellEnd"/>
     </w:p>
     <w:p>
       <w:r>
@@ -7238,7 +7192,6 @@
           <w:noProof/>
           <w:lang w:eastAsia="sv-SE"/>
         </w:rPr>
-        <w:lastRenderedPageBreak/>
         <w:drawing>
           <wp:inline distT="0" distB="0" distL="0" distR="0">
             <wp:extent cx="3209925" cy="2009775"/>
@@ -7565,15 +7518,7 @@
       </w:pPr>
       <w:bookmarkStart w:id="17" w:name="_Toc436052715"/>
       <w:r>
-        <w:t xml:space="preserve">GYRO – MLX90609 </w:t>
-      </w:r>
-      <w:proofErr w:type="spellStart"/>
-      <w:r>
-        <w:t>Angular</w:t>
-      </w:r>
-      <w:proofErr w:type="spellEnd"/>
-      <w:r>
-        <w:t xml:space="preserve"> Rate Sensor</w:t>
+        <w:t>GYRO – MLX90609 Angular Rate Sensor</w:t>
       </w:r>
       <w:bookmarkEnd w:id="17"/>
     </w:p>
@@ -7802,14 +7747,9 @@
       </w:pPr>
       <w:bookmarkStart w:id="19" w:name="_Toc436052717"/>
       <w:r>
-        <w:t xml:space="preserve">ADC – Analog to Digital </w:t>
-      </w:r>
-      <w:proofErr w:type="spellStart"/>
-      <w:r>
-        <w:t>Conversion</w:t>
+        <w:t>ADC – Analog to Digital Conversion</w:t>
       </w:r>
       <w:bookmarkEnd w:id="19"/>
-      <w:proofErr w:type="spellEnd"/>
     </w:p>
     <w:p>
       <w:pPr>
@@ -8032,7 +7972,7 @@
           <w:lang w:eastAsia="sv-SE"/>
         </w:rPr>
         <w:pict>
-          <v:shape id="_x0000_i1026" type="#_x0000_t75" style="width:357pt;height:173.4pt">
+          <v:shape id="_x0000_i1027" type="#_x0000_t75" style="width:357pt;height:173.25pt">
             <v:imagedata r:id="rId41" o:title="målsökningsenhet"/>
           </v:shape>
         </w:pict>
@@ -8073,15 +8013,7 @@
         <w:t>Processor (AVR</w:t>
       </w:r>
       <w:r>
-        <w:t xml:space="preserve"> </w:t>
-      </w:r>
-      <w:proofErr w:type="spellStart"/>
-      <w:r>
-        <w:t>ATmega</w:t>
-      </w:r>
-      <w:proofErr w:type="spellEnd"/>
-      <w:r>
-        <w:t xml:space="preserve"> 1284P</w:t>
+        <w:t xml:space="preserve"> ATmega 1284P</w:t>
       </w:r>
       <w:r>
         <w:t>)</w:t>
@@ -8119,12 +8051,10 @@
           <w:numId w:val="10"/>
         </w:numPr>
       </w:pPr>
-      <w:proofErr w:type="spellStart"/>
       <w:r>
         <w:lastRenderedPageBreak/>
         <w:t>Resetknapp</w:t>
       </w:r>
-      <w:proofErr w:type="spellEnd"/>
     </w:p>
     <w:p>
       <w:pPr>
@@ -8163,15 +8093,7 @@
     <w:p/>
     <w:p>
       <w:r>
-        <w:t xml:space="preserve">När roboten får spänning kommer den vänta på att aktiveringsknappen blir nedtryckt. Fram tills att detta händer så sitter programmet i en oändlig loop som inte gör någonting, precis innan </w:t>
-      </w:r>
-      <w:proofErr w:type="spellStart"/>
-      <w:r>
-        <w:t>mainloopen</w:t>
-      </w:r>
-      <w:proofErr w:type="spellEnd"/>
-      <w:r>
-        <w:t>. Denna aktiveringsknapp kommer att vara kopplad till alla tre processorerna, vilket gör att alla kommer att starta sina program samtidigt.</w:t>
+        <w:t>När roboten får spänning kommer den vänta på att aktiveringsknappen blir nedtryckt. Fram tills att detta händer så sitter programmet i en oändlig loop som inte gör någonting, precis innan mainloopen. Denna aktiveringsknapp kommer att vara kopplad till alla tre processorerna, vilket gör att alla kommer att starta sina program samtidigt.</w:t>
       </w:r>
     </w:p>
     <w:p/>
@@ -8181,68 +8103,25 @@
           <w:lang w:val="en-US"/>
         </w:rPr>
       </w:pPr>
-      <w:proofErr w:type="gramStart"/>
       <w:r>
         <w:rPr>
           <w:lang w:val="en-US"/>
         </w:rPr>
-        <w:t>while(</w:t>
-      </w:r>
-      <w:proofErr w:type="spellStart"/>
-      <w:proofErr w:type="gramEnd"/>
-      <w:r>
+        <w:t>while(ej aktiverad){</w:t>
+      </w:r>
+    </w:p>
+    <w:p>
+      <w:pPr>
         <w:rPr>
           <w:lang w:val="en-US"/>
         </w:rPr>
-        <w:t>ej</w:t>
-      </w:r>
-      <w:proofErr w:type="spellEnd"/>
+      </w:pPr>
       <w:r>
         <w:rPr>
           <w:lang w:val="en-US"/>
         </w:rPr>
-        <w:t xml:space="preserve"> </w:t>
-      </w:r>
-      <w:proofErr w:type="spellStart"/>
-      <w:r>
-        <w:rPr>
-          <w:lang w:val="en-US"/>
-        </w:rPr>
-        <w:t>aktiverad</w:t>
-      </w:r>
-      <w:proofErr w:type="spellEnd"/>
-      <w:r>
-        <w:rPr>
-          <w:lang w:val="en-US"/>
-        </w:rPr>
-        <w:t>){</w:t>
-      </w:r>
-    </w:p>
-    <w:p>
-      <w:pPr>
-        <w:rPr>
-          <w:lang w:val="en-US"/>
-        </w:rPr>
-      </w:pPr>
-      <w:r>
-        <w:rPr>
-          <w:lang w:val="en-US"/>
-        </w:rPr>
         <w:tab/>
-      </w:r>
-      <w:proofErr w:type="gramStart"/>
-      <w:r>
-        <w:rPr>
-          <w:lang w:val="en-US"/>
-        </w:rPr>
-        <w:t>do</w:t>
-      </w:r>
-      <w:proofErr w:type="gramEnd"/>
-      <w:r>
-        <w:rPr>
-          <w:lang w:val="en-US"/>
-        </w:rPr>
-        <w:t xml:space="preserve"> nothing</w:t>
+        <w:t>do nothing</w:t>
       </w:r>
     </w:p>
     <w:p>
@@ -8286,7 +8165,6 @@
         <w:pStyle w:val="Rubrik3"/>
       </w:pPr>
       <w:bookmarkStart w:id="24" w:name="_Toc436052722"/>
-      <w:proofErr w:type="spellStart"/>
       <w:r>
         <w:t>Reset</w:t>
       </w:r>
@@ -8294,7 +8172,6 @@
         <w:t>knapp</w:t>
       </w:r>
       <w:bookmarkEnd w:id="24"/>
-      <w:proofErr w:type="spellEnd"/>
     </w:p>
     <w:p/>
     <w:p>
@@ -8303,115 +8180,65 @@
           <w:sz w:val="24"/>
           <w:szCs w:val="24"/>
         </w:rPr>
-        <w:t xml:space="preserve">När </w:t>
-      </w:r>
-      <w:proofErr w:type="spellStart"/>
+        <w:t>När resetknappen, som är kopplad till al</w:t>
+      </w:r>
       <w:r>
         <w:rPr>
           <w:sz w:val="24"/>
           <w:szCs w:val="24"/>
         </w:rPr>
-        <w:t>resetknappen</w:t>
-      </w:r>
-      <w:proofErr w:type="spellEnd"/>
+        <w:t>la tre processorerna, trycks ned</w:t>
+      </w:r>
       <w:r>
         <w:rPr>
           <w:sz w:val="24"/>
           <w:szCs w:val="24"/>
         </w:rPr>
-        <w:t>, som är kopplad till al</w:t>
-      </w:r>
+        <w:t xml:space="preserve"> kommer programmen att hoppa in i en rutin för att nollställa alla variabler (register) mm. Efter detta hoppar de upp till loopen innan mainloopen i väntan på återaktivering (genom tryck på aktiveringsknappen)</w:t>
+      </w:r>
+    </w:p>
+    <w:p/>
+    <w:p>
       <w:r>
         <w:rPr>
           <w:sz w:val="24"/>
           <w:szCs w:val="24"/>
         </w:rPr>
-        <w:t>la tre processorerna, trycks ned</w:t>
-      </w:r>
+        <w:t>reset{</w:t>
+      </w:r>
+    </w:p>
+    <w:p>
       <w:r>
         <w:rPr>
           <w:sz w:val="24"/>
           <w:szCs w:val="24"/>
         </w:rPr>
-        <w:t xml:space="preserve"> kommer programmen att hoppa in i en rutin för att nollställa alla variabler (register) mm. Efter detta hoppar de upp till loopen innan </w:t>
-      </w:r>
-      <w:proofErr w:type="spellStart"/>
+        <w:tab/>
+        <w:t>nollställ allt som ska nollställas</w:t>
+      </w:r>
+    </w:p>
+    <w:p>
       <w:r>
         <w:rPr>
           <w:sz w:val="24"/>
           <w:szCs w:val="24"/>
         </w:rPr>
-        <w:t>mainloopen</w:t>
-      </w:r>
-      <w:proofErr w:type="spellEnd"/>
-      <w:r>
+        <w:tab/>
+        <w:t>hoppa till loopen innan mainloopen</w:t>
+      </w:r>
+    </w:p>
+    <w:p>
+      <w:pPr>
         <w:rPr>
           <w:sz w:val="24"/>
           <w:szCs w:val="24"/>
         </w:rPr>
-        <w:t xml:space="preserve"> i väntan på återaktivering (genom tryck på aktiveringsknappen)</w:t>
-      </w:r>
-    </w:p>
-    <w:p/>
-    <w:p>
-      <w:proofErr w:type="spellStart"/>
+      </w:pPr>
       <w:r>
         <w:rPr>
           <w:sz w:val="24"/>
           <w:szCs w:val="24"/>
         </w:rPr>
-        <w:t>reset</w:t>
-      </w:r>
-      <w:proofErr w:type="spellEnd"/>
-      <w:r>
-        <w:rPr>
-          <w:sz w:val="24"/>
-          <w:szCs w:val="24"/>
-        </w:rPr>
-        <w:t>{</w:t>
-      </w:r>
-    </w:p>
-    <w:p>
-      <w:r>
-        <w:rPr>
-          <w:sz w:val="24"/>
-          <w:szCs w:val="24"/>
-        </w:rPr>
-        <w:tab/>
-        <w:t>nollställ allt som ska nollställas</w:t>
-      </w:r>
-    </w:p>
-    <w:p>
-      <w:r>
-        <w:rPr>
-          <w:sz w:val="24"/>
-          <w:szCs w:val="24"/>
-        </w:rPr>
-        <w:tab/>
-        <w:t xml:space="preserve">hoppa till loopen innan </w:t>
-      </w:r>
-      <w:proofErr w:type="spellStart"/>
-      <w:r>
-        <w:rPr>
-          <w:sz w:val="24"/>
-          <w:szCs w:val="24"/>
-        </w:rPr>
-        <w:t>mainloopen</w:t>
-      </w:r>
-      <w:proofErr w:type="spellEnd"/>
-    </w:p>
-    <w:p>
-      <w:pPr>
-        <w:rPr>
-          <w:sz w:val="24"/>
-          <w:szCs w:val="24"/>
-        </w:rPr>
-      </w:pPr>
-      <w:r>
-        <w:rPr>
-          <w:sz w:val="24"/>
-          <w:szCs w:val="24"/>
-        </w:rPr>
         <w:t>}</w:t>
       </w:r>
     </w:p>
@@ -8451,29 +8278,13 @@
     </w:p>
     <w:p>
       <w:r>
-        <w:t xml:space="preserve">Skillnaden mellan tävlings- och testkoden är att roboten kan dö i tävlingsläget. Det medför att i tävlingsläget kommer roboten röra sig med det i åtanke medan i testläget behöver roboten inte oroa sig om detta. Denna skillnad gör att roboten kommer röra sig annorlunda i test och tävlingsläget. Se </w:t>
-      </w:r>
-      <w:proofErr w:type="spellStart"/>
-      <w:r>
-        <w:t>pseudokod</w:t>
-      </w:r>
-      <w:proofErr w:type="spellEnd"/>
-      <w:r>
-        <w:t xml:space="preserve"> i Appendix A för tävling</w:t>
+        <w:t>Skillnaden mellan tävlings- och testkoden är att roboten kan dö i tävlingsläget. Det medför att i tävlingsläget kommer roboten röra sig med det i åtanke medan i testläget behöver roboten inte oroa sig om detta. Denna skillnad gör att roboten kommer röra sig annorlunda i test och tävlingsläget. Se pseudokod i Appendix A för tävling</w:t>
       </w:r>
       <w:r>
         <w:t>s-</w:t>
       </w:r>
       <w:r>
-        <w:t xml:space="preserve"> och </w:t>
-      </w:r>
-      <w:proofErr w:type="spellStart"/>
-      <w:r>
-        <w:t>testkod</w:t>
-      </w:r>
-      <w:proofErr w:type="spellEnd"/>
-      <w:r>
-        <w:t>.</w:t>
+        <w:t xml:space="preserve"> och testkod.</w:t>
       </w:r>
     </w:p>
     <w:p>
@@ -8654,21 +8465,7 @@
         <w:rPr>
           <w:i/>
         </w:rPr>
-        <w:t xml:space="preserve">Figur 9. </w:t>
-      </w:r>
-      <w:proofErr w:type="spellStart"/>
-      <w:r>
-        <w:rPr>
-          <w:i/>
-        </w:rPr>
-        <w:t>Kopplingschema</w:t>
-      </w:r>
-      <w:proofErr w:type="spellEnd"/>
-      <w:r>
-        <w:rPr>
-          <w:i/>
-        </w:rPr>
-        <w:t xml:space="preserve"> för styrenheten.</w:t>
+        <w:t>Figur 9. Kopplingschema för styrenheten.</w:t>
       </w:r>
     </w:p>
     <w:p>
@@ -8711,15 +8508,7 @@
         </w:numPr>
       </w:pPr>
       <w:r>
-        <w:t xml:space="preserve">Processor (AVR </w:t>
-      </w:r>
-      <w:proofErr w:type="spellStart"/>
-      <w:r>
-        <w:t>ATmega</w:t>
-      </w:r>
-      <w:proofErr w:type="spellEnd"/>
-      <w:r>
-        <w:t xml:space="preserve"> 1284P)</w:t>
+        <w:t>Processor (AVR ATmega 1284P)</w:t>
       </w:r>
     </w:p>
     <w:p>
@@ -8794,23 +8583,7 @@
         <w:t>Robot</w:t>
       </w:r>
       <w:r>
-        <w:t xml:space="preserve">en har 4 DC-motorer på 7.2V med upp till 291RPM, 2 på vardera </w:t>
-      </w:r>
-      <w:proofErr w:type="gramStart"/>
-      <w:r>
-        <w:t>sida</w:t>
-      </w:r>
-      <w:proofErr w:type="gramEnd"/>
-      <w:r>
-        <w:t xml:space="preserve">. Vid höger </w:t>
-      </w:r>
-      <w:proofErr w:type="spellStart"/>
-      <w:r>
-        <w:t>respektiv</w:t>
-      </w:r>
-      <w:proofErr w:type="spellEnd"/>
-      <w:r>
-        <w:t xml:space="preserve"> vänster sväng så ska en av motorerna rotera medurs och den andra moturs för att snabba på </w:t>
+        <w:t xml:space="preserve">en har 4 DC-motorer på 7.2V med upp till 291RPM, 2 på vardera sida. Vid höger respektiv vänster sväng så ska en av motorerna rotera medurs och den andra moturs för att snabba på </w:t>
       </w:r>
       <w:r>
         <w:t>rotationen</w:t>
@@ -8860,13 +8633,8 @@
         <w:t>s</w:t>
       </w:r>
       <w:r>
-        <w:t xml:space="preserve">tyr motorernas rotationsriktning. Kopplas direkt till </w:t>
-      </w:r>
-      <w:proofErr w:type="spellStart"/>
-      <w:r>
-        <w:t>microcontroller</w:t>
-      </w:r>
-      <w:proofErr w:type="spellEnd"/>
+        <w:t>tyr motorernas rotationsriktning. Kopplas direkt till microcontroller</w:t>
+      </w:r>
     </w:p>
     <w:p>
       <w:pPr>
@@ -8892,13 +8660,8 @@
         <w:t>s</w:t>
       </w:r>
       <w:r>
-        <w:t xml:space="preserve">tyr motorernas hastighet. Kopplas direkt till </w:t>
-      </w:r>
-      <w:proofErr w:type="spellStart"/>
-      <w:r>
-        <w:t>microcontroller</w:t>
-      </w:r>
-      <w:proofErr w:type="spellEnd"/>
+        <w:t>tyr motorernas hastighet. Kopplas direkt till microcontroller</w:t>
+      </w:r>
     </w:p>
     <w:p>
       <w:r>
@@ -9303,31 +9066,7 @@
         <w:t xml:space="preserve">tar emot data från målsökningsenheten via Bluetooth </w:t>
       </w:r>
       <w:r>
-        <w:t xml:space="preserve">(och i mån av tid även skicka data för att t.ex. styra roboten manuellt med </w:t>
-      </w:r>
-      <w:proofErr w:type="spellStart"/>
-      <w:r>
-        <w:t>GUI:t</w:t>
-      </w:r>
-      <w:proofErr w:type="spellEnd"/>
-      <w:r>
-        <w:t xml:space="preserve">). De olika sensorernas data presenteras i en lista för att fullfölja kraven i kravspecifikationen. Den nedre delen av </w:t>
-      </w:r>
-      <w:proofErr w:type="spellStart"/>
-      <w:r>
-        <w:t>GUI:t</w:t>
-      </w:r>
-      <w:proofErr w:type="spellEnd"/>
-      <w:r>
-        <w:t xml:space="preserve"> visar historiken över de olika kommandon roboten har utfört. Tanken är att operationshistoriken framförallt hjälper oss att ”</w:t>
-      </w:r>
-      <w:proofErr w:type="spellStart"/>
-      <w:r>
-        <w:t>debugga</w:t>
-      </w:r>
-      <w:proofErr w:type="spellEnd"/>
-      <w:r>
-        <w:t>” roboten och göra arbetet med den lättare.</w:t>
+        <w:t>(och i mån av tid även skicka data för att t.ex. styra roboten manuellt med GUI:t). De olika sensorernas data presenteras i en lista för att fullfölja kraven i kravspecifikationen. Den nedre delen av GUI:t visar historiken över de olika kommandon roboten har utfört. Tanken är att operationshistoriken framförallt hjälper oss att ”debugga” roboten och göra arbetet med den lättare.</w:t>
       </w:r>
       <w:r>
         <w:t xml:space="preserve"> Figur 10 visar hur vi hade tänkt oss att det grafiska användargränssnittet skulle se ut.</w:t>
@@ -10370,7 +10109,6 @@
         </w:rPr>
         <w:br w:type="page"/>
       </w:r>
-      <w:proofErr w:type="spellStart"/>
       <w:r>
         <w:rPr>
           <w:b/>
@@ -10378,37 +10116,16 @@
           <w:shd w:val="clear" w:color="auto" w:fill="FFFFFF"/>
         </w:rPr>
         <w:lastRenderedPageBreak/>
-        <w:t>Appendix</w:t>
-      </w:r>
-      <w:proofErr w:type="gramStart"/>
+        <w:t>Appendix.A</w:t>
+      </w:r>
       <w:r>
         <w:rPr>
           <w:b/>
           <w:szCs w:val="22"/>
           <w:shd w:val="clear" w:color="auto" w:fill="FFFFFF"/>
         </w:rPr>
-        <w:t>.A</w:t>
-      </w:r>
-      <w:proofErr w:type="spellEnd"/>
-      <w:r>
-        <w:rPr>
-          <w:b/>
-          <w:szCs w:val="22"/>
-          <w:shd w:val="clear" w:color="auto" w:fill="FFFFFF"/>
-        </w:rPr>
-        <w:t xml:space="preserve"> </w:t>
-      </w:r>
-      <w:proofErr w:type="spellStart"/>
-      <w:r>
-        <w:rPr>
-          <w:b/>
-          <w:szCs w:val="22"/>
-          <w:shd w:val="clear" w:color="auto" w:fill="FFFFFF"/>
-        </w:rPr>
-        <w:t>Pseudokod</w:t>
-      </w:r>
-      <w:proofErr w:type="spellEnd"/>
-      <w:proofErr w:type="gramEnd"/>
+        <w:t xml:space="preserve"> Pseudokod</w:t>
+      </w:r>
     </w:p>
     <w:p>
       <w:pPr>
@@ -10595,23 +10312,7 @@
           <w:rFonts w:ascii="Courier New" w:hAnsi="Courier New" w:cs="Courier New"/>
           <w:szCs w:val="22"/>
         </w:rPr>
-        <w:t xml:space="preserve">Om </w:t>
-      </w:r>
-      <w:proofErr w:type="spellStart"/>
-      <w:r>
-        <w:rPr>
-          <w:rFonts w:ascii="Courier New" w:hAnsi="Courier New" w:cs="Courier New"/>
-          <w:szCs w:val="22"/>
-        </w:rPr>
-        <w:t>datan</w:t>
-      </w:r>
-      <w:proofErr w:type="spellEnd"/>
-      <w:r>
-        <w:rPr>
-          <w:rFonts w:ascii="Courier New" w:hAnsi="Courier New" w:cs="Courier New"/>
-          <w:szCs w:val="22"/>
-        </w:rPr>
-        <w:t xml:space="preserve"> börjar med 00: skicka till register x0</w:t>
+        <w:t>Om datan börjar med 00: skicka till register x0</w:t>
       </w:r>
     </w:p>
     <w:p>
@@ -10634,23 +10335,7 @@
           <w:szCs w:val="22"/>
         </w:rPr>
         <w:tab/>
-        <w:t xml:space="preserve">Om </w:t>
-      </w:r>
-      <w:proofErr w:type="spellStart"/>
-      <w:r>
-        <w:rPr>
-          <w:rFonts w:ascii="Courier New" w:hAnsi="Courier New" w:cs="Courier New"/>
-          <w:szCs w:val="22"/>
-        </w:rPr>
-        <w:t>datan</w:t>
-      </w:r>
-      <w:proofErr w:type="spellEnd"/>
-      <w:r>
-        <w:rPr>
-          <w:rFonts w:ascii="Courier New" w:hAnsi="Courier New" w:cs="Courier New"/>
-          <w:szCs w:val="22"/>
-        </w:rPr>
-        <w:t xml:space="preserve"> börjar med 01: skicka till register x1</w:t>
+        <w:t>Om datan börjar med 01: skicka till register x1</w:t>
       </w:r>
     </w:p>
     <w:p>
@@ -10793,108 +10478,44 @@
           <w:rFonts w:ascii="Courier New" w:hAnsi="Courier New" w:cs="Courier New"/>
         </w:rPr>
       </w:pPr>
-      <w:proofErr w:type="spellStart"/>
       <w:r>
         <w:rPr>
           <w:rFonts w:ascii="Courier New" w:hAnsi="Courier New" w:cs="Courier New"/>
           <w:sz w:val="24"/>
           <w:szCs w:val="24"/>
         </w:rPr>
-        <w:t>if</w:t>
-      </w:r>
-      <w:proofErr w:type="spellEnd"/>
+        <w:t>if(digitalSignal &gt; (kalibreradGränsSvart - felmarginal)){</w:t>
+      </w:r>
+    </w:p>
+    <w:p>
+      <w:pPr>
+        <w:rPr>
+          <w:rFonts w:ascii="Courier New" w:hAnsi="Courier New" w:cs="Courier New"/>
+        </w:rPr>
+      </w:pPr>
       <w:r>
         <w:rPr>
           <w:rFonts w:ascii="Courier New" w:hAnsi="Courier New" w:cs="Courier New"/>
           <w:sz w:val="24"/>
           <w:szCs w:val="24"/>
         </w:rPr>
-        <w:t>(</w:t>
-      </w:r>
-      <w:proofErr w:type="spellStart"/>
+        <w:tab/>
+        <w:t>tejp = 1</w:t>
+      </w:r>
+    </w:p>
+    <w:p>
+      <w:pPr>
+        <w:rPr>
+          <w:rFonts w:ascii="Courier New" w:hAnsi="Courier New" w:cs="Courier New"/>
+        </w:rPr>
+      </w:pPr>
       <w:r>
         <w:rPr>
           <w:rFonts w:ascii="Courier New" w:hAnsi="Courier New" w:cs="Courier New"/>
           <w:sz w:val="24"/>
           <w:szCs w:val="24"/>
         </w:rPr>
-        <w:t>digitalSignal</w:t>
-      </w:r>
-      <w:proofErr w:type="spellEnd"/>
-      <w:r>
-        <w:rPr>
-          <w:rFonts w:ascii="Courier New" w:hAnsi="Courier New" w:cs="Courier New"/>
-          <w:sz w:val="24"/>
-          <w:szCs w:val="24"/>
-        </w:rPr>
-        <w:t xml:space="preserve"> &gt; (</w:t>
-      </w:r>
-      <w:proofErr w:type="spellStart"/>
-      <w:r>
-        <w:rPr>
-          <w:rFonts w:ascii="Courier New" w:hAnsi="Courier New" w:cs="Courier New"/>
-          <w:sz w:val="24"/>
-          <w:szCs w:val="24"/>
-        </w:rPr>
-        <w:t>kalibreradGränsSvart</w:t>
-      </w:r>
-      <w:proofErr w:type="spellEnd"/>
-      <w:r>
-        <w:rPr>
-          <w:rFonts w:ascii="Courier New" w:hAnsi="Courier New" w:cs="Courier New"/>
-          <w:sz w:val="24"/>
-          <w:szCs w:val="24"/>
-        </w:rPr>
-        <w:t xml:space="preserve"> - felmarginal)){</w:t>
-      </w:r>
-    </w:p>
-    <w:p>
-      <w:pPr>
-        <w:rPr>
-          <w:rFonts w:ascii="Courier New" w:hAnsi="Courier New" w:cs="Courier New"/>
-        </w:rPr>
-      </w:pPr>
-      <w:r>
-        <w:rPr>
-          <w:rFonts w:ascii="Courier New" w:hAnsi="Courier New" w:cs="Courier New"/>
-          <w:sz w:val="24"/>
-          <w:szCs w:val="24"/>
-        </w:rPr>
-        <w:tab/>
-        <w:t>tejp = 1</w:t>
-      </w:r>
-    </w:p>
-    <w:p>
-      <w:pPr>
-        <w:rPr>
-          <w:rFonts w:ascii="Courier New" w:hAnsi="Courier New" w:cs="Courier New"/>
-        </w:rPr>
-      </w:pPr>
-      <w:r>
-        <w:rPr>
-          <w:rFonts w:ascii="Courier New" w:hAnsi="Courier New" w:cs="Courier New"/>
-          <w:sz w:val="24"/>
-          <w:szCs w:val="24"/>
-        </w:rPr>
-        <w:t>}</w:t>
-      </w:r>
-      <w:proofErr w:type="spellStart"/>
-      <w:r>
-        <w:rPr>
-          <w:rFonts w:ascii="Courier New" w:hAnsi="Courier New" w:cs="Courier New"/>
-          <w:sz w:val="24"/>
-          <w:szCs w:val="24"/>
-        </w:rPr>
-        <w:t>else</w:t>
-      </w:r>
-      <w:proofErr w:type="spellEnd"/>
-      <w:r>
-        <w:rPr>
-          <w:rFonts w:ascii="Courier New" w:hAnsi="Courier New" w:cs="Courier New"/>
-          <w:sz w:val="24"/>
-          <w:szCs w:val="24"/>
-        </w:rPr>
-        <w:t>{</w:t>
+        <w:t>}else{</w:t>
       </w:r>
     </w:p>
     <w:p>
@@ -10998,21 +10619,7 @@
         <w:rPr>
           <w:rFonts w:ascii="Courier New" w:hAnsi="Courier New" w:cs="Courier New"/>
         </w:rPr>
-        <w:t xml:space="preserve"># Skicka låg(0) till pin </w:t>
-      </w:r>
-      <w:proofErr w:type="spellStart"/>
-      <w:r>
-        <w:rPr>
-          <w:rFonts w:ascii="Courier New" w:hAnsi="Courier New" w:cs="Courier New"/>
-        </w:rPr>
-        <w:t>Pulse</w:t>
-      </w:r>
-      <w:proofErr w:type="spellEnd"/>
-      <w:r>
-        <w:rPr>
-          <w:rFonts w:ascii="Courier New" w:hAnsi="Courier New" w:cs="Courier New"/>
-        </w:rPr>
-        <w:t xml:space="preserve"> Trigger Input.</w:t>
+        <w:t># Skicka låg(0) till pin Pulse Trigger Input.</w:t>
       </w:r>
     </w:p>
     <w:p>
@@ -11026,21 +10633,7 @@
         <w:rPr>
           <w:rFonts w:ascii="Courier New" w:hAnsi="Courier New" w:cs="Courier New"/>
         </w:rPr>
-        <w:t xml:space="preserve"># Skicka hög(1) till pin </w:t>
-      </w:r>
-      <w:proofErr w:type="spellStart"/>
-      <w:r>
-        <w:rPr>
-          <w:rFonts w:ascii="Courier New" w:hAnsi="Courier New" w:cs="Courier New"/>
-        </w:rPr>
-        <w:t>Pulse</w:t>
-      </w:r>
-      <w:proofErr w:type="spellEnd"/>
-      <w:r>
-        <w:rPr>
-          <w:rFonts w:ascii="Courier New" w:hAnsi="Courier New" w:cs="Courier New"/>
-        </w:rPr>
-        <w:t xml:space="preserve"> Trigger Input.</w:t>
+        <w:t># Skicka hög(1) till pin Pulse Trigger Input.</w:t>
       </w:r>
     </w:p>
     <w:p>
@@ -11068,21 +10661,7 @@
         <w:rPr>
           <w:rFonts w:ascii="Courier New" w:hAnsi="Courier New" w:cs="Courier New"/>
         </w:rPr>
-        <w:t xml:space="preserve"># Skicka låg(0) till pin </w:t>
-      </w:r>
-      <w:proofErr w:type="spellStart"/>
-      <w:r>
-        <w:rPr>
-          <w:rFonts w:ascii="Courier New" w:hAnsi="Courier New" w:cs="Courier New"/>
-        </w:rPr>
-        <w:t>Pulse</w:t>
-      </w:r>
-      <w:proofErr w:type="spellEnd"/>
-      <w:r>
-        <w:rPr>
-          <w:rFonts w:ascii="Courier New" w:hAnsi="Courier New" w:cs="Courier New"/>
-        </w:rPr>
-        <w:t xml:space="preserve"> Trigger Input.</w:t>
+        <w:t># Skicka låg(0) till pin Pulse Trigger Input.</w:t>
       </w:r>
     </w:p>
     <w:p>
@@ -11246,17 +10825,8 @@
           <w:rFonts w:ascii="Courier New" w:hAnsi="Courier New" w:cs="Courier New"/>
           <w:lang w:val="sv-SE"/>
         </w:rPr>
-        <w:t xml:space="preserve"># Variabel som lagrar </w:t>
-      </w:r>
-      <w:proofErr w:type="spellStart"/>
-      <w:r>
-        <w:rPr>
-          <w:rFonts w:ascii="Courier New" w:hAnsi="Courier New" w:cs="Courier New"/>
-          <w:lang w:val="sv-SE"/>
-        </w:rPr>
-        <w:t>procentAvMaxRotation</w:t>
-      </w:r>
-      <w:proofErr w:type="spellEnd"/>
+        <w:t># Variabel som lagrar procentAvMaxRotation</w:t>
+      </w:r>
       <w:r>
         <w:rPr>
           <w:rFonts w:ascii="Courier New" w:hAnsi="Courier New" w:cs="Courier New"/>
@@ -11281,17 +10851,8 @@
           <w:rFonts w:ascii="Courier New" w:hAnsi="Courier New" w:cs="Courier New"/>
           <w:lang w:val="sv-SE"/>
         </w:rPr>
-        <w:t xml:space="preserve"># Variabel som lagrar </w:t>
-      </w:r>
-      <w:proofErr w:type="spellStart"/>
-      <w:r>
-        <w:rPr>
-          <w:rFonts w:ascii="Courier New" w:hAnsi="Courier New" w:cs="Courier New"/>
-          <w:lang w:val="sv-SE"/>
-        </w:rPr>
-        <w:t>rotationsHåll</w:t>
-      </w:r>
-      <w:proofErr w:type="spellEnd"/>
+        <w:t># Variabel som lagrar rotationsHåll</w:t>
+      </w:r>
       <w:r>
         <w:rPr>
           <w:rFonts w:ascii="Courier New" w:hAnsi="Courier New" w:cs="Courier New"/>
@@ -11316,17 +10877,8 @@
           <w:rFonts w:ascii="Courier New" w:hAnsi="Courier New" w:cs="Courier New"/>
           <w:lang w:val="sv-SE"/>
         </w:rPr>
-        <w:t xml:space="preserve"># Variabel som lagrar </w:t>
-      </w:r>
-      <w:proofErr w:type="spellStart"/>
-      <w:r>
-        <w:rPr>
-          <w:rFonts w:ascii="Courier New" w:hAnsi="Courier New" w:cs="Courier New"/>
-          <w:lang w:val="sv-SE"/>
-        </w:rPr>
-        <w:t>maxRoation</w:t>
-      </w:r>
-      <w:proofErr w:type="spellEnd"/>
+        <w:t># Variabel som lagrar maxRoation</w:t>
+      </w:r>
     </w:p>
     <w:p>
       <w:pPr>
@@ -11382,79 +10934,31 @@
           <w:lang w:val="sv-SE"/>
         </w:rPr>
         <w:tab/>
-        <w:t xml:space="preserve"># </w:t>
-      </w:r>
-      <w:proofErr w:type="spellStart"/>
-      <w:r>
+        <w:t># procentAvMaxRotation = insignal / 4.5</w:t>
+      </w:r>
+    </w:p>
+    <w:p>
+      <w:pPr>
+        <w:pStyle w:val="Standard"/>
         <w:rPr>
           <w:rFonts w:ascii="Courier New" w:hAnsi="Courier New" w:cs="Courier New"/>
           <w:lang w:val="sv-SE"/>
         </w:rPr>
-        <w:t>procentAvMaxRotation</w:t>
-      </w:r>
-      <w:proofErr w:type="spellEnd"/>
+      </w:pPr>
       <w:r>
         <w:rPr>
           <w:rFonts w:ascii="Courier New" w:hAnsi="Courier New" w:cs="Courier New"/>
           <w:lang w:val="sv-SE"/>
         </w:rPr>
-        <w:t xml:space="preserve"> = </w:t>
-      </w:r>
-      <w:proofErr w:type="gramStart"/>
+        <w:tab/>
+      </w:r>
       <w:r>
         <w:rPr>
           <w:rFonts w:ascii="Courier New" w:hAnsi="Courier New" w:cs="Courier New"/>
           <w:lang w:val="sv-SE"/>
         </w:rPr>
-        <w:t>insignal / 4</w:t>
-      </w:r>
-      <w:proofErr w:type="gramEnd"/>
-      <w:r>
-        <w:rPr>
-          <w:rFonts w:ascii="Courier New" w:hAnsi="Courier New" w:cs="Courier New"/>
-          <w:lang w:val="sv-SE"/>
-        </w:rPr>
-        <w:t>.5</w:t>
-      </w:r>
-    </w:p>
-    <w:p>
-      <w:pPr>
-        <w:pStyle w:val="Standard"/>
-        <w:rPr>
-          <w:rFonts w:ascii="Courier New" w:hAnsi="Courier New" w:cs="Courier New"/>
-          <w:lang w:val="sv-SE"/>
-        </w:rPr>
-      </w:pPr>
-      <w:r>
-        <w:rPr>
-          <w:rFonts w:ascii="Courier New" w:hAnsi="Courier New" w:cs="Courier New"/>
-          <w:lang w:val="sv-SE"/>
-        </w:rPr>
         <w:tab/>
-      </w:r>
-      <w:r>
-        <w:rPr>
-          <w:rFonts w:ascii="Courier New" w:hAnsi="Courier New" w:cs="Courier New"/>
-          <w:lang w:val="sv-SE"/>
-        </w:rPr>
-        <w:tab/>
-        <w:t xml:space="preserve"># </w:t>
-      </w:r>
-      <w:proofErr w:type="spellStart"/>
-      <w:r>
-        <w:rPr>
-          <w:rFonts w:ascii="Courier New" w:hAnsi="Courier New" w:cs="Courier New"/>
-          <w:lang w:val="sv-SE"/>
-        </w:rPr>
-        <w:t>RotationsHåll</w:t>
-      </w:r>
-      <w:proofErr w:type="spellEnd"/>
-      <w:r>
-        <w:rPr>
-          <w:rFonts w:ascii="Courier New" w:hAnsi="Courier New" w:cs="Courier New"/>
-          <w:lang w:val="sv-SE"/>
-        </w:rPr>
-        <w:t xml:space="preserve"> = medsols</w:t>
+        <w:t># RotationsHåll = medsols</w:t>
       </w:r>
     </w:p>
     <w:p>
@@ -11495,33 +10999,32 @@
           <w:lang w:val="sv-SE"/>
         </w:rPr>
         <w:tab/>
-        <w:t xml:space="preserve"># </w:t>
-      </w:r>
-      <w:proofErr w:type="spellStart"/>
-      <w:r>
+        <w:t># procentAvMaxRotation = 0,5 / insignal</w:t>
+      </w:r>
+    </w:p>
+    <w:p>
+      <w:pPr>
+        <w:pStyle w:val="Standard"/>
         <w:rPr>
           <w:rFonts w:ascii="Courier New" w:hAnsi="Courier New" w:cs="Courier New"/>
           <w:lang w:val="sv-SE"/>
         </w:rPr>
-        <w:t>procentAvMaxRotation</w:t>
-      </w:r>
-      <w:proofErr w:type="spellEnd"/>
+      </w:pPr>
       <w:r>
         <w:rPr>
           <w:rFonts w:ascii="Courier New" w:hAnsi="Courier New" w:cs="Courier New"/>
           <w:lang w:val="sv-SE"/>
         </w:rPr>
-        <w:t xml:space="preserve"> = 0,</w:t>
-      </w:r>
-      <w:proofErr w:type="gramStart"/>
+        <w:tab/>
+      </w:r>
       <w:r>
         <w:rPr>
           <w:rFonts w:ascii="Courier New" w:hAnsi="Courier New" w:cs="Courier New"/>
           <w:lang w:val="sv-SE"/>
         </w:rPr>
-        <w:t>5 / insignal</w:t>
-      </w:r>
-      <w:proofErr w:type="gramEnd"/>
+        <w:tab/>
+        <w:t># RotationsHåll = motsols</w:t>
+      </w:r>
     </w:p>
     <w:p>
       <w:pPr>
@@ -11536,89 +11039,8 @@
           <w:rFonts w:ascii="Courier New" w:hAnsi="Courier New" w:cs="Courier New"/>
           <w:lang w:val="sv-SE"/>
         </w:rPr>
-        <w:tab/>
-      </w:r>
-      <w:r>
-        <w:rPr>
-          <w:rFonts w:ascii="Courier New" w:hAnsi="Courier New" w:cs="Courier New"/>
-          <w:lang w:val="sv-SE"/>
-        </w:rPr>
-        <w:tab/>
-        <w:t xml:space="preserve"># </w:t>
-      </w:r>
-      <w:proofErr w:type="spellStart"/>
-      <w:r>
-        <w:rPr>
-          <w:rFonts w:ascii="Courier New" w:hAnsi="Courier New" w:cs="Courier New"/>
-          <w:lang w:val="sv-SE"/>
-        </w:rPr>
-        <w:t>RotationsHåll</w:t>
-      </w:r>
-      <w:proofErr w:type="spellEnd"/>
-      <w:r>
-        <w:rPr>
-          <w:rFonts w:ascii="Courier New" w:hAnsi="Courier New" w:cs="Courier New"/>
-          <w:lang w:val="sv-SE"/>
-        </w:rPr>
-        <w:t xml:space="preserve"> = motsols</w:t>
-      </w:r>
-    </w:p>
-    <w:p>
-      <w:pPr>
-        <w:pStyle w:val="Standard"/>
-        <w:rPr>
-          <w:rFonts w:ascii="Courier New" w:hAnsi="Courier New" w:cs="Courier New"/>
-          <w:lang w:val="sv-SE"/>
-        </w:rPr>
-      </w:pPr>
-      <w:r>
-        <w:rPr>
-          <w:rFonts w:ascii="Courier New" w:hAnsi="Courier New" w:cs="Courier New"/>
-          <w:lang w:val="sv-SE"/>
-        </w:rPr>
-        <w:t xml:space="preserve"># Utsignal = </w:t>
-      </w:r>
-      <w:proofErr w:type="spellStart"/>
-      <w:r>
-        <w:rPr>
-          <w:rFonts w:ascii="Courier New" w:hAnsi="Courier New" w:cs="Courier New"/>
-          <w:lang w:val="sv-SE"/>
-        </w:rPr>
-        <w:t>rotationsHåll</w:t>
-      </w:r>
-      <w:proofErr w:type="spellEnd"/>
-      <w:r>
-        <w:rPr>
-          <w:rFonts w:ascii="Courier New" w:hAnsi="Courier New" w:cs="Courier New"/>
-          <w:lang w:val="sv-SE"/>
-        </w:rPr>
-        <w:t xml:space="preserve"> + </w:t>
-      </w:r>
-      <w:proofErr w:type="spellStart"/>
-      <w:r>
-        <w:rPr>
-          <w:rFonts w:ascii="Courier New" w:hAnsi="Courier New" w:cs="Courier New"/>
-          <w:lang w:val="sv-SE"/>
-        </w:rPr>
-        <w:t>maxRotation</w:t>
-      </w:r>
-      <w:proofErr w:type="spellEnd"/>
-      <w:r>
-        <w:rPr>
-          <w:rFonts w:ascii="Courier New" w:hAnsi="Courier New" w:cs="Courier New"/>
-          <w:lang w:val="sv-SE"/>
-        </w:rPr>
-        <w:t xml:space="preserve"> * </w:t>
-      </w:r>
-      <w:proofErr w:type="spellStart"/>
-      <w:r>
-        <w:rPr>
-          <w:rFonts w:ascii="Courier New" w:hAnsi="Courier New" w:cs="Courier New"/>
-          <w:lang w:val="sv-SE"/>
-        </w:rPr>
-        <w:t>procentAvMaxRotation</w:t>
-      </w:r>
-      <w:proofErr w:type="spellEnd"/>
+        <w:t># Utsignal = rotationsHåll + maxRotation * procentAvMaxRotation</w:t>
+      </w:r>
     </w:p>
     <w:p>
       <w:pPr>
@@ -11662,17 +11084,8 @@
           <w:rFonts w:ascii="Courier New" w:hAnsi="Courier New" w:cs="Courier New"/>
           <w:lang w:val="sv-SE"/>
         </w:rPr>
-        <w:t xml:space="preserve"># Variabel som lagrar </w:t>
-      </w:r>
-      <w:proofErr w:type="spellStart"/>
-      <w:r>
-        <w:rPr>
-          <w:rFonts w:ascii="Courier New" w:hAnsi="Courier New" w:cs="Courier New"/>
-          <w:lang w:val="sv-SE"/>
-        </w:rPr>
-        <w:t>målRotation</w:t>
-      </w:r>
-      <w:proofErr w:type="spellEnd"/>
+        <w:t># Variabel som lagrar målRotation</w:t>
+      </w:r>
     </w:p>
     <w:p>
       <w:pPr>
@@ -11690,23 +11103,30 @@
           <w:rFonts w:ascii="Courier New" w:hAnsi="Courier New" w:cs="Courier New"/>
           <w:lang w:val="sv-SE"/>
         </w:rPr>
-        <w:t xml:space="preserve"># rotationshastighet = insignal från </w:t>
-      </w:r>
-      <w:proofErr w:type="spellStart"/>
+        <w:t># rotationshastighet = insignal från sensorehet</w:t>
+      </w:r>
       <w:r>
         <w:rPr>
           <w:rFonts w:ascii="Courier New" w:hAnsi="Courier New" w:cs="Courier New"/>
           <w:lang w:val="sv-SE"/>
         </w:rPr>
-        <w:t>sensorehet</w:t>
-      </w:r>
-      <w:proofErr w:type="spellEnd"/>
-      <w:r>
+        <w:tab/>
+      </w:r>
+    </w:p>
+    <w:p>
+      <w:pPr>
+        <w:pStyle w:val="Standard"/>
         <w:rPr>
           <w:rFonts w:ascii="Courier New" w:hAnsi="Courier New" w:cs="Courier New"/>
           <w:lang w:val="sv-SE"/>
         </w:rPr>
-        <w:tab/>
+      </w:pPr>
+      <w:r>
+        <w:rPr>
+          <w:rFonts w:ascii="Courier New" w:hAnsi="Courier New" w:cs="Courier New"/>
+          <w:lang w:val="sv-SE"/>
+        </w:rPr>
+        <w:t># rotationsTid = rotationsHastighet / målrotation</w:t>
       </w:r>
     </w:p>
     <w:p>
@@ -11722,89 +11142,7 @@
           <w:rFonts w:ascii="Courier New" w:hAnsi="Courier New" w:cs="Courier New"/>
           <w:lang w:val="sv-SE"/>
         </w:rPr>
-        <w:t xml:space="preserve"># </w:t>
-      </w:r>
-      <w:proofErr w:type="spellStart"/>
-      <w:r>
-        <w:rPr>
-          <w:rFonts w:ascii="Courier New" w:hAnsi="Courier New" w:cs="Courier New"/>
-          <w:lang w:val="sv-SE"/>
-        </w:rPr>
-        <w:t>rotationsTid</w:t>
-      </w:r>
-      <w:proofErr w:type="spellEnd"/>
-      <w:r>
-        <w:rPr>
-          <w:rFonts w:ascii="Courier New" w:hAnsi="Courier New" w:cs="Courier New"/>
-          <w:lang w:val="sv-SE"/>
-        </w:rPr>
-        <w:t xml:space="preserve"> = </w:t>
-      </w:r>
-      <w:proofErr w:type="spellStart"/>
-      <w:proofErr w:type="gramStart"/>
-      <w:r>
-        <w:rPr>
-          <w:rFonts w:ascii="Courier New" w:hAnsi="Courier New" w:cs="Courier New"/>
-          <w:lang w:val="sv-SE"/>
-        </w:rPr>
-        <w:t>rotationsHastighet</w:t>
-      </w:r>
-      <w:proofErr w:type="spellEnd"/>
-      <w:r>
-        <w:rPr>
-          <w:rFonts w:ascii="Courier New" w:hAnsi="Courier New" w:cs="Courier New"/>
-          <w:lang w:val="sv-SE"/>
-        </w:rPr>
-        <w:t xml:space="preserve"> / målrotation</w:t>
-      </w:r>
-      <w:proofErr w:type="gramEnd"/>
-    </w:p>
-    <w:p>
-      <w:pPr>
-        <w:pStyle w:val="Standard"/>
-        <w:rPr>
-          <w:rFonts w:ascii="Courier New" w:hAnsi="Courier New" w:cs="Courier New"/>
-          <w:lang w:val="sv-SE"/>
-        </w:rPr>
-      </w:pPr>
-      <w:r>
-        <w:rPr>
-          <w:rFonts w:ascii="Courier New" w:hAnsi="Courier New" w:cs="Courier New"/>
-          <w:lang w:val="sv-SE"/>
-        </w:rPr>
-        <w:t xml:space="preserve"># roterar i </w:t>
-      </w:r>
-      <w:proofErr w:type="spellStart"/>
-      <w:r>
-        <w:rPr>
-          <w:rFonts w:ascii="Courier New" w:hAnsi="Courier New" w:cs="Courier New"/>
-          <w:lang w:val="sv-SE"/>
-        </w:rPr>
-        <w:t>rotationsTid</w:t>
-      </w:r>
-      <w:proofErr w:type="spellEnd"/>
-      <w:r>
-        <w:rPr>
-          <w:rFonts w:ascii="Courier New" w:hAnsi="Courier New" w:cs="Courier New"/>
-          <w:lang w:val="sv-SE"/>
-        </w:rPr>
-        <w:t xml:space="preserve"> sekunder åt ett visst </w:t>
-      </w:r>
-      <w:proofErr w:type="gramStart"/>
-      <w:r>
-        <w:rPr>
-          <w:rFonts w:ascii="Courier New" w:hAnsi="Courier New" w:cs="Courier New"/>
-          <w:lang w:val="sv-SE"/>
-        </w:rPr>
-        <w:t>håll ( kommer</w:t>
-      </w:r>
-      <w:proofErr w:type="gramEnd"/>
-      <w:r>
-        <w:rPr>
-          <w:rFonts w:ascii="Courier New" w:hAnsi="Courier New" w:cs="Courier New"/>
-          <w:lang w:val="sv-SE"/>
-        </w:rPr>
-        <w:t xml:space="preserve"> från sensorenhet)</w:t>
+        <w:t># roterar i rotationsTid sekunder åt ett visst håll ( kommer från sensorenhet)</w:t>
       </w:r>
     </w:p>
     <w:p>
@@ -11871,46 +11209,22 @@
           <w:szCs w:val="22"/>
         </w:rPr>
         <w:tab/>
-      </w:r>
-      <w:proofErr w:type="gramStart"/>
-      <w:r>
-        <w:rPr>
-          <w:rFonts w:ascii="Courier New" w:hAnsi="Courier New" w:cs="Courier New"/>
-          <w:szCs w:val="22"/>
-        </w:rPr>
-        <w:t>//</w:t>
-      </w:r>
-      <w:proofErr w:type="gramEnd"/>
-      <w:r>
-        <w:rPr>
-          <w:rFonts w:ascii="Courier New" w:hAnsi="Courier New" w:cs="Courier New"/>
-          <w:szCs w:val="22"/>
-        </w:rPr>
-        <w:t>aktivera sensorn</w:t>
-      </w:r>
-    </w:p>
-    <w:p>
-      <w:pPr>
-        <w:rPr>
-          <w:rFonts w:ascii="Courier New" w:hAnsi="Courier New" w:cs="Courier New"/>
-          <w:szCs w:val="22"/>
-        </w:rPr>
-      </w:pPr>
-      <w:proofErr w:type="spellStart"/>
-      <w:r>
-        <w:rPr>
-          <w:rFonts w:ascii="Courier New" w:hAnsi="Courier New" w:cs="Courier New"/>
-          <w:szCs w:val="22"/>
-        </w:rPr>
-        <w:t>While</w:t>
-      </w:r>
-      <w:proofErr w:type="spellEnd"/>
-      <w:r>
-        <w:rPr>
-          <w:rFonts w:ascii="Courier New" w:hAnsi="Courier New" w:cs="Courier New"/>
-          <w:szCs w:val="22"/>
-        </w:rPr>
-        <w:t>(1){</w:t>
+        <w:t>//aktivera sensorn</w:t>
+      </w:r>
+    </w:p>
+    <w:p>
+      <w:pPr>
+        <w:rPr>
+          <w:rFonts w:ascii="Courier New" w:hAnsi="Courier New" w:cs="Courier New"/>
+          <w:szCs w:val="22"/>
+        </w:rPr>
+      </w:pPr>
+      <w:r>
+        <w:rPr>
+          <w:rFonts w:ascii="Courier New" w:hAnsi="Courier New" w:cs="Courier New"/>
+          <w:szCs w:val="22"/>
+        </w:rPr>
+        <w:t>While(1){</w:t>
       </w:r>
     </w:p>
     <w:p>
@@ -11926,22 +11240,7 @@
           <w:szCs w:val="22"/>
         </w:rPr>
         <w:tab/>
-      </w:r>
-      <w:proofErr w:type="spellStart"/>
-      <w:r>
-        <w:rPr>
-          <w:rFonts w:ascii="Courier New" w:hAnsi="Courier New" w:cs="Courier New"/>
-          <w:szCs w:val="22"/>
-        </w:rPr>
-        <w:t>if</w:t>
-      </w:r>
-      <w:proofErr w:type="spellEnd"/>
-      <w:r>
-        <w:rPr>
-          <w:rFonts w:ascii="Courier New" w:hAnsi="Courier New" w:cs="Courier New"/>
-          <w:szCs w:val="22"/>
-        </w:rPr>
-        <w:t>(LASER == 1){</w:t>
+        <w:t>if(LASER == 1){</w:t>
       </w:r>
     </w:p>
     <w:p>
@@ -12018,22 +11317,7 @@
           <w:szCs w:val="22"/>
         </w:rPr>
         <w:tab/>
-      </w:r>
-      <w:proofErr w:type="gramStart"/>
-      <w:r>
-        <w:rPr>
-          <w:rFonts w:ascii="Courier New" w:hAnsi="Courier New" w:cs="Courier New"/>
-          <w:szCs w:val="22"/>
-        </w:rPr>
-        <w:t>//</w:t>
-      </w:r>
-      <w:proofErr w:type="gramEnd"/>
-      <w:r>
-        <w:rPr>
-          <w:rFonts w:ascii="Courier New" w:hAnsi="Courier New" w:cs="Courier New"/>
-          <w:szCs w:val="22"/>
-        </w:rPr>
-        <w:t>Återaktivera sensorn</w:t>
+        <w:t>//Återaktivera sensorn</w:t>
       </w:r>
     </w:p>
     <w:p>
@@ -12128,23 +11412,29 @@
           <w:rFonts w:ascii="Courier New" w:hAnsi="Courier New" w:cs="Courier New"/>
         </w:rPr>
       </w:pPr>
-      <w:proofErr w:type="spellStart"/>
       <w:r>
         <w:rPr>
           <w:rFonts w:ascii="Courier New" w:hAnsi="Courier New" w:cs="Courier New"/>
           <w:sz w:val="24"/>
           <w:szCs w:val="24"/>
         </w:rPr>
-        <w:t>if</w:t>
-      </w:r>
-      <w:proofErr w:type="spellEnd"/>
+        <w:t>if(skjut){</w:t>
+      </w:r>
+    </w:p>
+    <w:p>
+      <w:pPr>
+        <w:rPr>
+          <w:rFonts w:ascii="Courier New" w:hAnsi="Courier New" w:cs="Courier New"/>
+        </w:rPr>
+      </w:pPr>
       <w:r>
         <w:rPr>
           <w:rFonts w:ascii="Courier New" w:hAnsi="Courier New" w:cs="Courier New"/>
           <w:sz w:val="24"/>
           <w:szCs w:val="24"/>
         </w:rPr>
-        <w:t>(skjut){</w:t>
+        <w:tab/>
+        <w:t>Ge spänning till lasermodulen</w:t>
       </w:r>
     </w:p>
     <w:p>
@@ -12160,7 +11450,7 @@
           <w:szCs w:val="24"/>
         </w:rPr>
         <w:tab/>
-        <w:t>Ge spänning till lasermodulen</w:t>
+        <w:t>starta timer på 1 sekund</w:t>
       </w:r>
     </w:p>
     <w:p>
@@ -12175,9 +11465,15 @@
           <w:sz w:val="24"/>
           <w:szCs w:val="24"/>
         </w:rPr>
-        <w:tab/>
-        <w:t>starta timer på 1 sekund</w:t>
-      </w:r>
+        <w:t>}</w:t>
+      </w:r>
+    </w:p>
+    <w:p>
+      <w:pPr>
+        <w:rPr>
+          <w:rFonts w:ascii="Courier New" w:hAnsi="Courier New" w:cs="Courier New"/>
+        </w:rPr>
+      </w:pPr>
     </w:p>
     <w:p>
       <w:pPr>
@@ -12191,69 +11487,37 @@
           <w:sz w:val="24"/>
           <w:szCs w:val="24"/>
         </w:rPr>
-        <w:t>}</w:t>
-      </w:r>
-    </w:p>
-    <w:p>
-      <w:pPr>
-        <w:rPr>
-          <w:rFonts w:ascii="Courier New" w:hAnsi="Courier New" w:cs="Courier New"/>
-        </w:rPr>
-      </w:pPr>
-    </w:p>
-    <w:p>
-      <w:pPr>
-        <w:rPr>
-          <w:rFonts w:ascii="Courier New" w:hAnsi="Courier New" w:cs="Courier New"/>
-        </w:rPr>
-      </w:pPr>
-      <w:proofErr w:type="spellStart"/>
+        <w:t>if(timer färdig){</w:t>
+      </w:r>
+    </w:p>
+    <w:p>
+      <w:pPr>
+        <w:rPr>
+          <w:rFonts w:ascii="Courier New" w:hAnsi="Courier New" w:cs="Courier New"/>
+        </w:rPr>
+      </w:pPr>
       <w:r>
         <w:rPr>
           <w:rFonts w:ascii="Courier New" w:hAnsi="Courier New" w:cs="Courier New"/>
           <w:sz w:val="24"/>
           <w:szCs w:val="24"/>
         </w:rPr>
-        <w:t>if</w:t>
-      </w:r>
-      <w:proofErr w:type="spellEnd"/>
+        <w:tab/>
+        <w:t>Släpp spänning till lasern</w:t>
+      </w:r>
+    </w:p>
+    <w:p>
+      <w:pPr>
+        <w:rPr>
+          <w:rFonts w:ascii="Courier New" w:hAnsi="Courier New" w:cs="Courier New"/>
+        </w:rPr>
+      </w:pPr>
       <w:r>
         <w:rPr>
           <w:rFonts w:ascii="Courier New" w:hAnsi="Courier New" w:cs="Courier New"/>
           <w:sz w:val="24"/>
           <w:szCs w:val="24"/>
         </w:rPr>
-        <w:t>(timer färdig){</w:t>
-      </w:r>
-    </w:p>
-    <w:p>
-      <w:pPr>
-        <w:rPr>
-          <w:rFonts w:ascii="Courier New" w:hAnsi="Courier New" w:cs="Courier New"/>
-        </w:rPr>
-      </w:pPr>
-      <w:r>
-        <w:rPr>
-          <w:rFonts w:ascii="Courier New" w:hAnsi="Courier New" w:cs="Courier New"/>
-          <w:sz w:val="24"/>
-          <w:szCs w:val="24"/>
-        </w:rPr>
-        <w:tab/>
-        <w:t>Släpp spänning till lasern</w:t>
-      </w:r>
-    </w:p>
-    <w:p>
-      <w:pPr>
-        <w:rPr>
-          <w:rFonts w:ascii="Courier New" w:hAnsi="Courier New" w:cs="Courier New"/>
-        </w:rPr>
-      </w:pPr>
-      <w:r>
-        <w:rPr>
-          <w:rFonts w:ascii="Courier New" w:hAnsi="Courier New" w:cs="Courier New"/>
-          <w:sz w:val="24"/>
-          <w:szCs w:val="24"/>
-        </w:rPr>
         <w:t>}</w:t>
       </w:r>
     </w:p>
@@ -12299,21 +11563,7 @@
           <w:rFonts w:ascii="Courier New" w:hAnsi="Courier New" w:cs="Courier New"/>
         </w:rPr>
         <w:tab/>
-        <w:t xml:space="preserve"># </w:t>
-      </w:r>
-      <w:proofErr w:type="spellStart"/>
-      <w:r>
-        <w:rPr>
-          <w:rFonts w:ascii="Courier New" w:hAnsi="Courier New" w:cs="Courier New"/>
-        </w:rPr>
-        <w:t>antalLiv</w:t>
-      </w:r>
-      <w:proofErr w:type="spellEnd"/>
-      <w:r>
-        <w:rPr>
-          <w:rFonts w:ascii="Courier New" w:hAnsi="Courier New" w:cs="Courier New"/>
-        </w:rPr>
-        <w:t xml:space="preserve"> = 3</w:t>
+        <w:t># antalLiv = 3</w:t>
       </w:r>
     </w:p>
     <w:p>
@@ -12340,21 +11590,7 @@
           <w:rFonts w:ascii="Courier New" w:hAnsi="Courier New" w:cs="Courier New"/>
         </w:rPr>
         <w:tab/>
-        <w:t xml:space="preserve"># Om </w:t>
-      </w:r>
-      <w:proofErr w:type="spellStart"/>
-      <w:r>
-        <w:rPr>
-          <w:rFonts w:ascii="Courier New" w:hAnsi="Courier New" w:cs="Courier New"/>
-        </w:rPr>
-        <w:t>antalLiv</w:t>
-      </w:r>
-      <w:proofErr w:type="spellEnd"/>
-      <w:r>
-        <w:rPr>
-          <w:rFonts w:ascii="Courier New" w:hAnsi="Courier New" w:cs="Courier New"/>
-        </w:rPr>
-        <w:t xml:space="preserve"> == 3</w:t>
+        <w:t># Om antalLiv == 3</w:t>
       </w:r>
     </w:p>
     <w:p>
@@ -12408,21 +11644,7 @@
           <w:rFonts w:ascii="Courier New" w:hAnsi="Courier New" w:cs="Courier New"/>
         </w:rPr>
         <w:tab/>
-        <w:t xml:space="preserve"># Om </w:t>
-      </w:r>
-      <w:proofErr w:type="spellStart"/>
-      <w:r>
-        <w:rPr>
-          <w:rFonts w:ascii="Courier New" w:hAnsi="Courier New" w:cs="Courier New"/>
-        </w:rPr>
-        <w:t>antalLiv</w:t>
-      </w:r>
-      <w:proofErr w:type="spellEnd"/>
-      <w:r>
-        <w:rPr>
-          <w:rFonts w:ascii="Courier New" w:hAnsi="Courier New" w:cs="Courier New"/>
-        </w:rPr>
-        <w:t xml:space="preserve"> == 2</w:t>
+        <w:t># Om antalLiv == 2</w:t>
       </w:r>
     </w:p>
     <w:p>
@@ -12503,21 +11725,7 @@
           <w:rFonts w:ascii="Courier New" w:hAnsi="Courier New" w:cs="Courier New"/>
         </w:rPr>
         <w:tab/>
-        <w:t xml:space="preserve"># Om </w:t>
-      </w:r>
-      <w:proofErr w:type="spellStart"/>
-      <w:r>
-        <w:rPr>
-          <w:rFonts w:ascii="Courier New" w:hAnsi="Courier New" w:cs="Courier New"/>
-        </w:rPr>
-        <w:t>antalLiv</w:t>
-      </w:r>
-      <w:proofErr w:type="spellEnd"/>
-      <w:r>
-        <w:rPr>
-          <w:rFonts w:ascii="Courier New" w:hAnsi="Courier New" w:cs="Courier New"/>
-        </w:rPr>
-        <w:t xml:space="preserve"> == 1</w:t>
+        <w:t># Om antalLiv == 1</w:t>
       </w:r>
     </w:p>
     <w:p>
@@ -12616,21 +11824,12 @@
           <w:szCs w:val="22"/>
         </w:rPr>
       </w:pPr>
-      <w:proofErr w:type="spellStart"/>
-      <w:r>
-        <w:rPr>
-          <w:rFonts w:ascii="Courier New" w:hAnsi="Courier New" w:cs="Courier New"/>
-          <w:szCs w:val="22"/>
-        </w:rPr>
-        <w:t>if</w:t>
-      </w:r>
-      <w:proofErr w:type="spellEnd"/>
-      <w:r>
-        <w:rPr>
-          <w:rFonts w:ascii="Courier New" w:hAnsi="Courier New" w:cs="Courier New"/>
-          <w:szCs w:val="22"/>
-        </w:rPr>
-        <w:t>(träffad){</w:t>
+      <w:r>
+        <w:rPr>
+          <w:rFonts w:ascii="Courier New" w:hAnsi="Courier New" w:cs="Courier New"/>
+          <w:szCs w:val="22"/>
+        </w:rPr>
+        <w:t>if(träffad){</w:t>
       </w:r>
     </w:p>
     <w:p>
@@ -12646,23 +11845,7 @@
           <w:szCs w:val="22"/>
         </w:rPr>
         <w:tab/>
-        <w:t xml:space="preserve">stäng av </w:t>
-      </w:r>
-      <w:proofErr w:type="spellStart"/>
-      <w:r>
-        <w:rPr>
-          <w:rFonts w:ascii="Courier New" w:hAnsi="Courier New" w:cs="Courier New"/>
-          <w:szCs w:val="22"/>
-        </w:rPr>
-        <w:t>ir</w:t>
-      </w:r>
-      <w:proofErr w:type="spellEnd"/>
-      <w:r>
-        <w:rPr>
-          <w:rFonts w:ascii="Courier New" w:hAnsi="Courier New" w:cs="Courier New"/>
-          <w:szCs w:val="22"/>
-        </w:rPr>
-        <w:t>-fyren</w:t>
+        <w:t>stäng av ir-fyren</w:t>
       </w:r>
     </w:p>
     <w:p>
@@ -12727,21 +11910,12 @@
           <w:szCs w:val="22"/>
         </w:rPr>
       </w:pPr>
-      <w:proofErr w:type="spellStart"/>
-      <w:r>
-        <w:rPr>
-          <w:rFonts w:ascii="Courier New" w:hAnsi="Courier New" w:cs="Courier New"/>
-          <w:szCs w:val="22"/>
-        </w:rPr>
-        <w:t>if</w:t>
-      </w:r>
-      <w:proofErr w:type="spellEnd"/>
-      <w:r>
-        <w:rPr>
-          <w:rFonts w:ascii="Courier New" w:hAnsi="Courier New" w:cs="Courier New"/>
-          <w:szCs w:val="22"/>
-        </w:rPr>
-        <w:t>(timer färdig){</w:t>
+      <w:r>
+        <w:rPr>
+          <w:rFonts w:ascii="Courier New" w:hAnsi="Courier New" w:cs="Courier New"/>
+          <w:szCs w:val="22"/>
+        </w:rPr>
+        <w:t>if(timer färdig){</w:t>
       </w:r>
     </w:p>
     <w:p>
@@ -12757,23 +11931,7 @@
           <w:szCs w:val="22"/>
         </w:rPr>
         <w:tab/>
-        <w:t xml:space="preserve">aktivera </w:t>
-      </w:r>
-      <w:proofErr w:type="spellStart"/>
-      <w:r>
-        <w:rPr>
-          <w:rFonts w:ascii="Courier New" w:hAnsi="Courier New" w:cs="Courier New"/>
-          <w:szCs w:val="22"/>
-        </w:rPr>
-        <w:t>ir</w:t>
-      </w:r>
-      <w:proofErr w:type="spellEnd"/>
-      <w:r>
-        <w:rPr>
-          <w:rFonts w:ascii="Courier New" w:hAnsi="Courier New" w:cs="Courier New"/>
-          <w:szCs w:val="22"/>
-        </w:rPr>
-        <w:t>-fyren</w:t>
+        <w:t>aktivera ir-fyren</w:t>
       </w:r>
     </w:p>
     <w:p>
@@ -12840,21 +11998,7 @@
           <w:rFonts w:ascii="Courier New" w:hAnsi="Courier New" w:cs="Courier New"/>
         </w:rPr>
         <w:tab/>
-        <w:t xml:space="preserve"># Ta in </w:t>
-      </w:r>
-      <w:proofErr w:type="spellStart"/>
-      <w:r>
-        <w:rPr>
-          <w:rFonts w:ascii="Courier New" w:hAnsi="Courier New" w:cs="Courier New"/>
-        </w:rPr>
-        <w:t>bluetooth</w:t>
-      </w:r>
-      <w:proofErr w:type="spellEnd"/>
-      <w:r>
-        <w:rPr>
-          <w:rFonts w:ascii="Courier New" w:hAnsi="Courier New" w:cs="Courier New"/>
-        </w:rPr>
-        <w:t xml:space="preserve"> data </w:t>
+        <w:t xml:space="preserve"># Ta in bluetooth data </w:t>
       </w:r>
     </w:p>
     <w:p>
@@ -12940,21 +12084,7 @@
         </w:rPr>
         <w:lastRenderedPageBreak/>
         <w:tab/>
-        <w:t xml:space="preserve"># </w:t>
-      </w:r>
-      <w:proofErr w:type="spellStart"/>
-      <w:r>
-        <w:rPr>
-          <w:rFonts w:ascii="Courier New" w:hAnsi="Courier New" w:cs="Courier New"/>
-        </w:rPr>
-        <w:t>robotMode</w:t>
-      </w:r>
-      <w:proofErr w:type="spellEnd"/>
-      <w:r>
-        <w:rPr>
-          <w:rFonts w:ascii="Courier New" w:hAnsi="Courier New" w:cs="Courier New"/>
-        </w:rPr>
-        <w:t xml:space="preserve"> = 0 eller 1 beroende på reglaget</w:t>
+        <w:t># robotMode = 0 eller 1 beroende på reglaget</w:t>
       </w:r>
     </w:p>
     <w:p>
@@ -12968,21 +12098,7 @@
           <w:rFonts w:ascii="Courier New" w:hAnsi="Courier New" w:cs="Courier New"/>
         </w:rPr>
         <w:tab/>
-        <w:t xml:space="preserve"># Om </w:t>
-      </w:r>
-      <w:proofErr w:type="spellStart"/>
-      <w:r>
-        <w:rPr>
-          <w:rFonts w:ascii="Courier New" w:hAnsi="Courier New" w:cs="Courier New"/>
-        </w:rPr>
-        <w:t>robotMode</w:t>
-      </w:r>
-      <w:proofErr w:type="spellEnd"/>
-      <w:r>
-        <w:rPr>
-          <w:rFonts w:ascii="Courier New" w:hAnsi="Courier New" w:cs="Courier New"/>
-        </w:rPr>
-        <w:t xml:space="preserve"> == 0</w:t>
+        <w:t># Om robotMode == 0</w:t>
       </w:r>
     </w:p>
     <w:p>
@@ -13016,21 +12132,7 @@
           <w:rFonts w:ascii="Courier New" w:hAnsi="Courier New" w:cs="Courier New"/>
         </w:rPr>
         <w:tab/>
-        <w:t xml:space="preserve"># Om </w:t>
-      </w:r>
-      <w:proofErr w:type="spellStart"/>
-      <w:r>
-        <w:rPr>
-          <w:rFonts w:ascii="Courier New" w:hAnsi="Courier New" w:cs="Courier New"/>
-        </w:rPr>
-        <w:t>robotMode</w:t>
-      </w:r>
-      <w:proofErr w:type="spellEnd"/>
-      <w:r>
-        <w:rPr>
-          <w:rFonts w:ascii="Courier New" w:hAnsi="Courier New" w:cs="Courier New"/>
-        </w:rPr>
-        <w:t xml:space="preserve"> == 1</w:t>
+        <w:t># Om robotMode == 1</w:t>
       </w:r>
     </w:p>
     <w:p>
@@ -13093,23 +12195,23 @@
           <w:rFonts w:ascii="Courier New" w:hAnsi="Courier New" w:cs="Courier New"/>
           <w:lang w:val="sv-SE"/>
         </w:rPr>
-        <w:t xml:space="preserve">#Välj </w:t>
-      </w:r>
-      <w:proofErr w:type="spellStart"/>
-      <w:r>
+        <w:t>#Välj adc pinne som ska användas.</w:t>
+      </w:r>
+    </w:p>
+    <w:p>
+      <w:pPr>
+        <w:pStyle w:val="Standard"/>
         <w:rPr>
           <w:rFonts w:ascii="Courier New" w:hAnsi="Courier New" w:cs="Courier New"/>
           <w:lang w:val="sv-SE"/>
         </w:rPr>
-        <w:t>adc</w:t>
-      </w:r>
-      <w:proofErr w:type="spellEnd"/>
+      </w:pPr>
       <w:r>
         <w:rPr>
           <w:rFonts w:ascii="Courier New" w:hAnsi="Courier New" w:cs="Courier New"/>
           <w:lang w:val="sv-SE"/>
         </w:rPr>
-        <w:t xml:space="preserve"> pinne som ska användas.</w:t>
+        <w:t>#Ställ in ADC.</w:t>
       </w:r>
     </w:p>
     <w:p>
@@ -13125,7 +12227,7 @@
           <w:rFonts w:ascii="Courier New" w:hAnsi="Courier New" w:cs="Courier New"/>
           <w:lang w:val="sv-SE"/>
         </w:rPr>
-        <w:t>#Ställ in ADC.</w:t>
+        <w:t>#Aktivera ADC interrupts.</w:t>
       </w:r>
     </w:p>
     <w:p>
@@ -13141,23 +12243,23 @@
           <w:rFonts w:ascii="Courier New" w:hAnsi="Courier New" w:cs="Courier New"/>
           <w:lang w:val="sv-SE"/>
         </w:rPr>
-        <w:t xml:space="preserve">#Aktivera ADC </w:t>
-      </w:r>
-      <w:proofErr w:type="spellStart"/>
-      <w:r>
+        <w:t>#Välj 8 eller 10 bitars nogranhet.</w:t>
+      </w:r>
+    </w:p>
+    <w:p>
+      <w:pPr>
+        <w:pStyle w:val="Standard"/>
         <w:rPr>
           <w:rFonts w:ascii="Courier New" w:hAnsi="Courier New" w:cs="Courier New"/>
           <w:lang w:val="sv-SE"/>
         </w:rPr>
-        <w:t>interrupts</w:t>
-      </w:r>
-      <w:proofErr w:type="spellEnd"/>
+      </w:pPr>
       <w:r>
         <w:rPr>
           <w:rFonts w:ascii="Courier New" w:hAnsi="Courier New" w:cs="Courier New"/>
           <w:lang w:val="sv-SE"/>
         </w:rPr>
-        <w:t>.</w:t>
+        <w:t>#Aktivera ADC prescaler.</w:t>
       </w:r>
     </w:p>
     <w:p>
@@ -13173,103 +12275,23 @@
           <w:rFonts w:ascii="Courier New" w:hAnsi="Courier New" w:cs="Courier New"/>
           <w:lang w:val="sv-SE"/>
         </w:rPr>
-        <w:t xml:space="preserve">#Välj 8 eller 10 bitars </w:t>
-      </w:r>
-      <w:proofErr w:type="spellStart"/>
-      <w:r>
+        <w:t>#Aktivera ADC.</w:t>
+      </w:r>
+    </w:p>
+    <w:p>
+      <w:pPr>
+        <w:pStyle w:val="Standard"/>
         <w:rPr>
           <w:rFonts w:ascii="Courier New" w:hAnsi="Courier New" w:cs="Courier New"/>
           <w:lang w:val="sv-SE"/>
         </w:rPr>
-        <w:t>nogranhet</w:t>
-      </w:r>
-      <w:proofErr w:type="spellEnd"/>
+      </w:pPr>
       <w:r>
         <w:rPr>
           <w:rFonts w:ascii="Courier New" w:hAnsi="Courier New" w:cs="Courier New"/>
           <w:lang w:val="sv-SE"/>
         </w:rPr>
-        <w:t>.</w:t>
-      </w:r>
-    </w:p>
-    <w:p>
-      <w:pPr>
-        <w:pStyle w:val="Standard"/>
-        <w:rPr>
-          <w:rFonts w:ascii="Courier New" w:hAnsi="Courier New" w:cs="Courier New"/>
-          <w:lang w:val="sv-SE"/>
-        </w:rPr>
-      </w:pPr>
-      <w:r>
-        <w:rPr>
-          <w:rFonts w:ascii="Courier New" w:hAnsi="Courier New" w:cs="Courier New"/>
-          <w:lang w:val="sv-SE"/>
-        </w:rPr>
-        <w:t xml:space="preserve">#Aktivera ADC </w:t>
-      </w:r>
-      <w:proofErr w:type="spellStart"/>
-      <w:r>
-        <w:rPr>
-          <w:rFonts w:ascii="Courier New" w:hAnsi="Courier New" w:cs="Courier New"/>
-          <w:lang w:val="sv-SE"/>
-        </w:rPr>
-        <w:t>prescaler</w:t>
-      </w:r>
-      <w:proofErr w:type="spellEnd"/>
-      <w:r>
-        <w:rPr>
-          <w:rFonts w:ascii="Courier New" w:hAnsi="Courier New" w:cs="Courier New"/>
-          <w:lang w:val="sv-SE"/>
-        </w:rPr>
-        <w:t>.</w:t>
-      </w:r>
-    </w:p>
-    <w:p>
-      <w:pPr>
-        <w:pStyle w:val="Standard"/>
-        <w:rPr>
-          <w:rFonts w:ascii="Courier New" w:hAnsi="Courier New" w:cs="Courier New"/>
-          <w:lang w:val="sv-SE"/>
-        </w:rPr>
-      </w:pPr>
-      <w:r>
-        <w:rPr>
-          <w:rFonts w:ascii="Courier New" w:hAnsi="Courier New" w:cs="Courier New"/>
-          <w:lang w:val="sv-SE"/>
-        </w:rPr>
-        <w:t>#Aktivera ADC.</w:t>
-      </w:r>
-    </w:p>
-    <w:p>
-      <w:pPr>
-        <w:pStyle w:val="Standard"/>
-        <w:rPr>
-          <w:rFonts w:ascii="Courier New" w:hAnsi="Courier New" w:cs="Courier New"/>
-          <w:lang w:val="sv-SE"/>
-        </w:rPr>
-      </w:pPr>
-      <w:r>
-        <w:rPr>
-          <w:rFonts w:ascii="Courier New" w:hAnsi="Courier New" w:cs="Courier New"/>
-          <w:lang w:val="sv-SE"/>
-        </w:rPr>
-        <w:t xml:space="preserve">#Aktivera globala </w:t>
-      </w:r>
-      <w:proofErr w:type="spellStart"/>
-      <w:r>
-        <w:rPr>
-          <w:rFonts w:ascii="Courier New" w:hAnsi="Courier New" w:cs="Courier New"/>
-          <w:lang w:val="sv-SE"/>
-        </w:rPr>
-        <w:t>interupts</w:t>
-      </w:r>
-      <w:proofErr w:type="spellEnd"/>
-      <w:r>
-        <w:rPr>
-          <w:rFonts w:ascii="Courier New" w:hAnsi="Courier New" w:cs="Courier New"/>
-          <w:lang w:val="sv-SE"/>
-        </w:rPr>
-        <w:t>.</w:t>
+        <w:t>#Aktivera globala interupts.</w:t>
       </w:r>
     </w:p>
     <w:p/>
@@ -13300,19 +12322,11 @@
           <w:rFonts w:ascii="Courier New" w:hAnsi="Courier New" w:cs="Courier New"/>
         </w:rPr>
       </w:pPr>
-      <w:proofErr w:type="gramStart"/>
-      <w:r>
-        <w:rPr>
-          <w:rFonts w:ascii="Courier New" w:hAnsi="Courier New" w:cs="Courier New"/>
-        </w:rPr>
-        <w:t>#  order</w:t>
-      </w:r>
-      <w:proofErr w:type="gramEnd"/>
-      <w:r>
-        <w:rPr>
-          <w:rFonts w:ascii="Courier New" w:hAnsi="Courier New" w:cs="Courier New"/>
-        </w:rPr>
-        <w:t xml:space="preserve"> = tolka och konvertera order data.</w:t>
+      <w:r>
+        <w:rPr>
+          <w:rFonts w:ascii="Courier New" w:hAnsi="Courier New" w:cs="Courier New"/>
+        </w:rPr>
+        <w:t>#  order = tolka och konvertera order data.</w:t>
       </w:r>
     </w:p>
     <w:p>
@@ -13339,29 +12353,8 @@
           <w:rFonts w:ascii="Courier New" w:hAnsi="Courier New" w:cs="Courier New"/>
         </w:rPr>
         <w:tab/>
-      </w:r>
-      <w:proofErr w:type="spellStart"/>
-      <w:r>
-        <w:rPr>
-          <w:rFonts w:ascii="Courier New" w:hAnsi="Courier New" w:cs="Courier New"/>
-        </w:rPr>
-        <w:t>case</w:t>
-      </w:r>
-      <w:proofErr w:type="spellEnd"/>
-      <w:r>
-        <w:rPr>
-          <w:rFonts w:ascii="Courier New" w:hAnsi="Courier New" w:cs="Courier New"/>
-        </w:rPr>
-        <w:t xml:space="preserve"> åk </w:t>
-      </w:r>
-      <w:proofErr w:type="spellStart"/>
-      <w:r>
-        <w:rPr>
-          <w:rFonts w:ascii="Courier New" w:hAnsi="Courier New" w:cs="Courier New"/>
-        </w:rPr>
-        <w:t>frammåt</w:t>
-      </w:r>
-      <w:proofErr w:type="spellEnd"/>
+        <w:t>case åk frammåt</w:t>
+      </w:r>
     </w:p>
     <w:p>
       <w:pPr>
@@ -13380,20 +12373,7 @@
           <w:rFonts w:ascii="Courier New" w:hAnsi="Courier New" w:cs="Courier New"/>
         </w:rPr>
         <w:tab/>
-      </w:r>
-      <w:proofErr w:type="spellStart"/>
-      <w:r>
-        <w:rPr>
-          <w:rFonts w:ascii="Courier New" w:hAnsi="Courier New" w:cs="Courier New"/>
-        </w:rPr>
-        <w:t>åkFrammåt</w:t>
-      </w:r>
-      <w:proofErr w:type="spellEnd"/>
-      <w:r>
-        <w:rPr>
-          <w:rFonts w:ascii="Courier New" w:hAnsi="Courier New" w:cs="Courier New"/>
-        </w:rPr>
-        <w:t>()</w:t>
+        <w:t>åkFrammåt()</w:t>
       </w:r>
     </w:p>
     <w:p>
@@ -13427,20 +12407,7 @@
           <w:rFonts w:ascii="Courier New" w:hAnsi="Courier New" w:cs="Courier New"/>
         </w:rPr>
         <w:tab/>
-      </w:r>
-      <w:proofErr w:type="spellStart"/>
-      <w:r>
-        <w:rPr>
-          <w:rFonts w:ascii="Courier New" w:hAnsi="Courier New" w:cs="Courier New"/>
-        </w:rPr>
-        <w:t>SvängHöger</w:t>
-      </w:r>
-      <w:proofErr w:type="spellEnd"/>
-      <w:r>
-        <w:rPr>
-          <w:rFonts w:ascii="Courier New" w:hAnsi="Courier New" w:cs="Courier New"/>
-        </w:rPr>
-        <w:t>()</w:t>
+        <w:t>SvängHöger()</w:t>
       </w:r>
     </w:p>
     <w:p>
@@ -13474,20 +12441,7 @@
           <w:rFonts w:ascii="Courier New" w:hAnsi="Courier New" w:cs="Courier New"/>
         </w:rPr>
         <w:tab/>
-      </w:r>
-      <w:proofErr w:type="spellStart"/>
-      <w:r>
-        <w:rPr>
-          <w:rFonts w:ascii="Courier New" w:hAnsi="Courier New" w:cs="Courier New"/>
-        </w:rPr>
-        <w:t>skjutLaser</w:t>
-      </w:r>
-      <w:proofErr w:type="spellEnd"/>
-      <w:r>
-        <w:rPr>
-          <w:rFonts w:ascii="Courier New" w:hAnsi="Courier New" w:cs="Courier New"/>
-        </w:rPr>
-        <w:t>()</w:t>
+        <w:t>skjutLaser()</w:t>
       </w:r>
     </w:p>
     <w:p>
@@ -14237,32 +13191,8 @@
           <w:rFonts w:ascii="Courier New" w:hAnsi="Courier New" w:cs="Courier New"/>
         </w:rPr>
         <w:tab/>
-        <w:t xml:space="preserve">Åk </w:t>
-      </w:r>
-      <w:proofErr w:type="spellStart"/>
-      <w:proofErr w:type="gramStart"/>
-      <w:r>
-        <w:rPr>
-          <w:rFonts w:ascii="Courier New" w:hAnsi="Courier New" w:cs="Courier New"/>
-        </w:rPr>
-        <w:t>random</w:t>
-      </w:r>
-      <w:proofErr w:type="spellEnd"/>
-      <w:r>
-        <w:rPr>
-          <w:rFonts w:ascii="Courier New" w:hAnsi="Courier New" w:cs="Courier New"/>
-        </w:rPr>
-        <w:t xml:space="preserve"> / </w:t>
-      </w:r>
-      <w:proofErr w:type="spellStart"/>
-      <w:r>
-        <w:rPr>
-          <w:rFonts w:ascii="Courier New" w:hAnsi="Courier New" w:cs="Courier New"/>
-        </w:rPr>
-        <w:t>scanmode</w:t>
-      </w:r>
-      <w:proofErr w:type="spellEnd"/>
-      <w:proofErr w:type="gramEnd"/>
+        <w:t>Åk random / scanmode</w:t>
+      </w:r>
     </w:p>
     <w:sectPr>
       <w:headerReference w:type="even" r:id="rId55"/>
@@ -14499,7 +13429,7 @@
         <w:rFonts w:cs="Times New Roman"/>
         <w:noProof/>
       </w:rPr>
-      <w:t>21</w:t>
+      <w:t>8</w:t>
     </w:r>
     <w:r>
       <w:rPr>
@@ -15459,7 +14389,7 @@
 
 <file path=word/numbering.xml><?xml version="1.0" encoding="utf-8"?>
 <w:numbering xmlns:wpc="http://schemas.microsoft.com/office/word/2010/wordprocessingCanvas" xmlns:mc="http://schemas.openxmlformats.org/markup-compatibility/2006" xmlns:o="urn:schemas-microsoft-com:office:office" xmlns:r="http://schemas.openxmlformats.org/officeDocument/2006/relationships" xmlns:m="http://schemas.openxmlformats.org/officeDocument/2006/math" xmlns:v="urn:schemas-microsoft-com:vml" xmlns:wp14="http://schemas.microsoft.com/office/word/2010/wordprocessingDrawing" xmlns:wp="http://schemas.openxmlformats.org/drawingml/2006/wordprocessingDrawing" xmlns:w10="urn:schemas-microsoft-com:office:word" xmlns:w="http://schemas.openxmlformats.org/wordprocessingml/2006/main" xmlns:w14="http://schemas.microsoft.com/office/word/2010/wordml" xmlns:w15="http://schemas.microsoft.com/office/word/2012/wordml" xmlns:wpg="http://schemas.microsoft.com/office/word/2010/wordprocessingGroup" xmlns:wpi="http://schemas.microsoft.com/office/word/2010/wordprocessingInk" xmlns:wne="http://schemas.microsoft.com/office/word/2006/wordml" xmlns:wps="http://schemas.microsoft.com/office/word/2010/wordprocessingShape" mc:Ignorable="w14 w15 wp14">
-  <w:abstractNum w:abstractNumId="0" w15:restartNumberingAfterBreak="0">
+  <w:abstractNum w:abstractNumId="0">
     <w:nsid w:val="00000001"/>
     <w:multiLevelType w:val="multilevel"/>
     <w:tmpl w:val="3E5CB3E6"/>
@@ -15609,7 +14539,7 @@
       </w:rPr>
     </w:lvl>
   </w:abstractNum>
-  <w:abstractNum w:abstractNumId="1" w15:restartNumberingAfterBreak="0">
+  <w:abstractNum w:abstractNumId="1">
     <w:nsid w:val="00000002"/>
     <w:multiLevelType w:val="singleLevel"/>
     <w:tmpl w:val="00000002"/>
@@ -15628,7 +14558,7 @@
       </w:pPr>
     </w:lvl>
   </w:abstractNum>
-  <w:abstractNum w:abstractNumId="2" w15:restartNumberingAfterBreak="0">
+  <w:abstractNum w:abstractNumId="2">
     <w:nsid w:val="00000003"/>
     <w:multiLevelType w:val="multilevel"/>
     <w:tmpl w:val="00000003"/>
@@ -15743,7 +14673,7 @@
       </w:pPr>
     </w:lvl>
   </w:abstractNum>
-  <w:abstractNum w:abstractNumId="3" w15:restartNumberingAfterBreak="0">
+  <w:abstractNum w:abstractNumId="3">
     <w:nsid w:val="00000004"/>
     <w:multiLevelType w:val="singleLevel"/>
     <w:tmpl w:val="00000004"/>
@@ -15768,7 +14698,7 @@
       </w:rPr>
     </w:lvl>
   </w:abstractNum>
-  <w:abstractNum w:abstractNumId="4" w15:restartNumberingAfterBreak="0">
+  <w:abstractNum w:abstractNumId="4">
     <w:nsid w:val="00000005"/>
     <w:multiLevelType w:val="singleLevel"/>
     <w:tmpl w:val="00000005"/>
@@ -15793,7 +14723,7 @@
       </w:rPr>
     </w:lvl>
   </w:abstractNum>
-  <w:abstractNum w:abstractNumId="5" w15:restartNumberingAfterBreak="0">
+  <w:abstractNum w:abstractNumId="5">
     <w:nsid w:val="00000006"/>
     <w:multiLevelType w:val="singleLevel"/>
     <w:tmpl w:val="00000006"/>
@@ -15814,7 +14744,7 @@
       </w:rPr>
     </w:lvl>
   </w:abstractNum>
-  <w:abstractNum w:abstractNumId="6" w15:restartNumberingAfterBreak="0">
+  <w:abstractNum w:abstractNumId="6">
     <w:nsid w:val="00000007"/>
     <w:multiLevelType w:val="multilevel"/>
     <w:tmpl w:val="00000007"/>
@@ -15956,7 +14886,7 @@
       </w:rPr>
     </w:lvl>
   </w:abstractNum>
-  <w:abstractNum w:abstractNumId="7" w15:restartNumberingAfterBreak="0">
+  <w:abstractNum w:abstractNumId="7">
     <w:nsid w:val="00000008"/>
     <w:multiLevelType w:val="multilevel"/>
     <w:tmpl w:val="00000008"/>
@@ -16071,7 +15001,7 @@
       </w:pPr>
     </w:lvl>
   </w:abstractNum>
-  <w:abstractNum w:abstractNumId="8" w15:restartNumberingAfterBreak="0">
+  <w:abstractNum w:abstractNumId="8">
     <w:nsid w:val="00000009"/>
     <w:multiLevelType w:val="singleLevel"/>
     <w:tmpl w:val="00000009"/>
@@ -16092,7 +15022,7 @@
       </w:rPr>
     </w:lvl>
   </w:abstractNum>
-  <w:abstractNum w:abstractNumId="9" w15:restartNumberingAfterBreak="0">
+  <w:abstractNum w:abstractNumId="9">
     <w:nsid w:val="0000000A"/>
     <w:multiLevelType w:val="singleLevel"/>
     <w:tmpl w:val="0000000A"/>
@@ -16113,7 +15043,7 @@
       </w:rPr>
     </w:lvl>
   </w:abstractNum>
-  <w:abstractNum w:abstractNumId="10" w15:restartNumberingAfterBreak="0">
+  <w:abstractNum w:abstractNumId="10">
     <w:nsid w:val="0000000B"/>
     <w:multiLevelType w:val="singleLevel"/>
     <w:tmpl w:val="0000000B"/>
@@ -16134,7 +15064,7 @@
       </w:rPr>
     </w:lvl>
   </w:abstractNum>
-  <w:abstractNum w:abstractNumId="11" w15:restartNumberingAfterBreak="0">
+  <w:abstractNum w:abstractNumId="11">
     <w:nsid w:val="0000000C"/>
     <w:multiLevelType w:val="multilevel"/>
     <w:tmpl w:val="0000000C"/>
@@ -16249,7 +15179,7 @@
       </w:pPr>
     </w:lvl>
   </w:abstractNum>
-  <w:abstractNum w:abstractNumId="12" w15:restartNumberingAfterBreak="0">
+  <w:abstractNum w:abstractNumId="12">
     <w:nsid w:val="0000000D"/>
     <w:multiLevelType w:val="singleLevel"/>
     <w:tmpl w:val="0000000D"/>
@@ -16268,7 +15198,7 @@
       </w:pPr>
     </w:lvl>
   </w:abstractNum>
-  <w:abstractNum w:abstractNumId="13" w15:restartNumberingAfterBreak="0">
+  <w:abstractNum w:abstractNumId="13">
     <w:nsid w:val="0000000E"/>
     <w:multiLevelType w:val="singleLevel"/>
     <w:tmpl w:val="0000000E"/>
@@ -16289,7 +15219,7 @@
       </w:rPr>
     </w:lvl>
   </w:abstractNum>
-  <w:abstractNum w:abstractNumId="14" w15:restartNumberingAfterBreak="0">
+  <w:abstractNum w:abstractNumId="14">
     <w:nsid w:val="0000000F"/>
     <w:multiLevelType w:val="singleLevel"/>
     <w:tmpl w:val="0000000F"/>
@@ -16308,7 +15238,7 @@
       </w:pPr>
     </w:lvl>
   </w:abstractNum>
-  <w:abstractNum w:abstractNumId="15" w15:restartNumberingAfterBreak="0">
+  <w:abstractNum w:abstractNumId="15">
     <w:nsid w:val="00000010"/>
     <w:multiLevelType w:val="singleLevel"/>
     <w:tmpl w:val="00000010"/>
@@ -16329,7 +15259,7 @@
       </w:rPr>
     </w:lvl>
   </w:abstractNum>
-  <w:abstractNum w:abstractNumId="16" w15:restartNumberingAfterBreak="0">
+  <w:abstractNum w:abstractNumId="16">
     <w:nsid w:val="33E8146D"/>
     <w:multiLevelType w:val="multilevel"/>
     <w:tmpl w:val="AF3C03E0"/>
@@ -16475,7 +15405,7 @@
       </w:rPr>
     </w:lvl>
   </w:abstractNum>
-  <w:abstractNum w:abstractNumId="17" w15:restartNumberingAfterBreak="0">
+  <w:abstractNum w:abstractNumId="17">
     <w:nsid w:val="464575A8"/>
     <w:multiLevelType w:val="hybridMultilevel"/>
     <w:tmpl w:val="6BCCEB36"/>
@@ -16588,7 +15518,7 @@
       </w:rPr>
     </w:lvl>
   </w:abstractNum>
-  <w:abstractNum w:abstractNumId="18" w15:restartNumberingAfterBreak="0">
+  <w:abstractNum w:abstractNumId="18">
     <w:nsid w:val="498952A7"/>
     <w:multiLevelType w:val="hybridMultilevel"/>
     <w:tmpl w:val="210C0C60"/>
@@ -16701,7 +15631,7 @@
       </w:rPr>
     </w:lvl>
   </w:abstractNum>
-  <w:abstractNum w:abstractNumId="19" w15:restartNumberingAfterBreak="0">
+  <w:abstractNum w:abstractNumId="19">
     <w:nsid w:val="49DA7224"/>
     <w:multiLevelType w:val="hybridMultilevel"/>
     <w:tmpl w:val="2F40034C"/>
@@ -16814,7 +15744,7 @@
       </w:rPr>
     </w:lvl>
   </w:abstractNum>
-  <w:abstractNum w:abstractNumId="20" w15:restartNumberingAfterBreak="0">
+  <w:abstractNum w:abstractNumId="20">
     <w:nsid w:val="4E9E3685"/>
     <w:multiLevelType w:val="hybridMultilevel"/>
     <w:tmpl w:val="9922384E"/>
@@ -16927,7 +15857,7 @@
       </w:rPr>
     </w:lvl>
   </w:abstractNum>
-  <w:abstractNum w:abstractNumId="21" w15:restartNumberingAfterBreak="0">
+  <w:abstractNum w:abstractNumId="21">
     <w:nsid w:val="757D01AD"/>
     <w:multiLevelType w:val="hybridMultilevel"/>
     <w:tmpl w:val="16066C22"/>
@@ -17040,7 +15970,7 @@
       </w:rPr>
     </w:lvl>
   </w:abstractNum>
-  <w:abstractNum w:abstractNumId="22" w15:restartNumberingAfterBreak="0">
+  <w:abstractNum w:abstractNumId="22">
     <w:nsid w:val="7890107F"/>
     <w:multiLevelType w:val="multilevel"/>
     <w:tmpl w:val="2F8ED464"/>
@@ -17186,7 +16116,7 @@
       </w:rPr>
     </w:lvl>
   </w:abstractNum>
-  <w:abstractNum w:abstractNumId="23" w15:restartNumberingAfterBreak="0">
+  <w:abstractNum w:abstractNumId="23">
     <w:nsid w:val="7B485A7C"/>
     <w:multiLevelType w:val="multilevel"/>
     <w:tmpl w:val="3CAAD73C"/>
@@ -19626,7 +18556,7 @@
 </file>
 
 <file path=customXml/itemProps1.xml><?xml version="1.0" encoding="utf-8"?>
-<ds:datastoreItem xmlns:ds="http://schemas.openxmlformats.org/officeDocument/2006/customXml" ds:itemID="{396D044D-EBB1-43EA-81D5-84023BE336E6}">
+<ds:datastoreItem xmlns:ds="http://schemas.openxmlformats.org/officeDocument/2006/customXml" ds:itemID="{1A805205-6D1B-478B-862D-3D761D15E9DF}">
   <ds:schemaRefs>
     <ds:schemaRef ds:uri="http://schemas.openxmlformats.org/officeDocument/2006/bibliography"/>
   </ds:schemaRefs>

</xml_diff>